<commit_message>
updates to srs from sprint 5
</commit_message>
<xml_diff>
--- a/requirements-design/Defender High-Level SRS.docx
+++ b/requirements-design/Defender High-Level SRS.docx
@@ -2,8 +2,8 @@
 <file path=word/document.xml><?xml version="1.0" encoding="utf-8"?>
 <w:document xmlns:wpc="http://schemas.microsoft.com/office/word/2010/wordprocessingCanvas" xmlns:mc="http://schemas.openxmlformats.org/markup-compatibility/2006" xmlns:o="urn:schemas-microsoft-com:office:office" xmlns:r="http://schemas.openxmlformats.org/officeDocument/2006/relationships" xmlns:m="http://schemas.openxmlformats.org/officeDocument/2006/math" xmlns:v="urn:schemas-microsoft-com:vml" xmlns:wp14="http://schemas.microsoft.com/office/word/2010/wordprocessingDrawing" xmlns:wp="http://schemas.openxmlformats.org/drawingml/2006/wordprocessingDrawing" xmlns:w10="urn:schemas-microsoft-com:office:word" xmlns:w="http://schemas.openxmlformats.org/wordprocessingml/2006/main" xmlns:w14="http://schemas.microsoft.com/office/word/2010/wordml" xmlns:w15="http://schemas.microsoft.com/office/word/2012/wordml" xmlns:wpg="http://schemas.microsoft.com/office/word/2010/wordprocessingGroup" xmlns:wpi="http://schemas.microsoft.com/office/word/2010/wordprocessingInk" xmlns:wne="http://schemas.microsoft.com/office/word/2006/wordml" xmlns:wps="http://schemas.microsoft.com/office/word/2010/wordprocessingShape" mc:Ignorable="w14 w15 wp14">
   <w:body>
-    <w:bookmarkStart w:id="0" w:name="_Toc295737532" w:displacedByCustomXml="next"/>
-    <w:bookmarkStart w:id="1" w:name="_Toc135202334" w:displacedByCustomXml="next"/>
+    <w:bookmarkStart w:id="0" w:name="_Toc135202334" w:displacedByCustomXml="next"/>
+    <w:bookmarkStart w:id="1" w:name="_Toc295737532" w:displacedByCustomXml="next"/>
     <w:sdt>
       <w:sdtPr>
         <w:id w:val="-1528328205"/>
@@ -29,22 +29,23 @@
           <w:r>
             <w:rPr>
               <w:noProof/>
+              <w:lang w:eastAsia="en-US"/>
             </w:rPr>
             <mc:AlternateContent>
               <mc:Choice Requires="wps">
                 <w:drawing>
-                  <wp:anchor distT="0" distB="0" distL="114300" distR="114300" simplePos="0" relativeHeight="251661312" behindDoc="0" locked="0" layoutInCell="1" allowOverlap="1" wp14:anchorId="771014FB" wp14:editId="68ACA0E5">
+                  <wp:anchor distT="0" distB="0" distL="114300" distR="114300" simplePos="0" relativeHeight="251664384" behindDoc="0" locked="0" layoutInCell="1" allowOverlap="1" wp14:anchorId="573EDA80" wp14:editId="58B5F1A2">
                     <wp:simplePos x="0" y="0"/>
                     <wp:positionH relativeFrom="margin">
-                      <wp:align>center</wp:align>
+                      <wp:posOffset>3135963</wp:posOffset>
                     </wp:positionH>
                     <wp:positionV relativeFrom="page">
-                      <wp:posOffset>7222490</wp:posOffset>
+                      <wp:posOffset>7227540</wp:posOffset>
                     </wp:positionV>
-                    <wp:extent cx="5753100" cy="484632"/>
-                    <wp:effectExtent l="0" t="0" r="0" b="8255"/>
+                    <wp:extent cx="3870325" cy="2670175"/>
+                    <wp:effectExtent l="0" t="0" r="0" b="0"/>
                     <wp:wrapSquare wrapText="bothSides"/>
-                    <wp:docPr id="129" name="Text Box 129"/>
+                    <wp:docPr id="5" name="Text Box 5"/>
                     <wp:cNvGraphicFramePr/>
                     <a:graphic xmlns:a="http://schemas.openxmlformats.org/drawingml/2006/main">
                       <a:graphicData uri="http://schemas.microsoft.com/office/word/2010/wordprocessingShape">
@@ -53,7 +54,7 @@
                           <wps:spPr>
                             <a:xfrm>
                               <a:off x="0" y="0"/>
-                              <a:ext cx="5753100" cy="484632"/>
+                              <a:ext cx="3870325" cy="2670175"/>
                             </a:xfrm>
                             <a:prstGeom prst="rect">
                               <a:avLst/>
@@ -84,105 +85,662 @@
                                 <w:pPr>
                                   <w:rPr>
                                     <w:b/>
-                                    <w:noProof/>
-                                    <w:sz w:val="48"/>
-                                    <w:lang w:eastAsia="en-US"/>
+                                    <w:lang w:eastAsia="ja-JP"/>
+                                  </w:rPr>
+                                </w:pPr>
+                                <w:r>
+                                  <w:rPr>
+                                    <w:b/>
+                                    <w:lang w:eastAsia="ja-JP"/>
+                                  </w:rPr>
+                                  <w:t>Deliver To</w:t>
+                                </w:r>
+                                <w:r>
+                                  <w:rPr>
+                                    <w:b/>
+                                    <w:lang w:eastAsia="ja-JP"/>
+                                  </w:rPr>
+                                  <w:t>:</w:t>
+                                </w:r>
+                              </w:p>
+                              <w:p>
+                                <w:pPr>
+                                  <w:rPr>
+                                    <w:b/>
                                   </w:rPr>
                                 </w:pPr>
                                 <w:r>
                                   <w:rPr>
                                     <w:b/>
                                     <w:noProof/>
-                                    <w:sz w:val="48"/>
                                     <w:lang w:eastAsia="en-US"/>
                                   </w:rPr>
-                                  <w:t>Defender</w:t>
+                                  <w:drawing>
+                                    <wp:inline distT="0" distB="0" distL="0" distR="0" wp14:anchorId="3E5502C5" wp14:editId="4B33F8A6">
+                                      <wp:extent cx="492356" cy="492356"/>
+                                      <wp:effectExtent l="0" t="0" r="3175" b="3175"/>
+                                      <wp:docPr id="11" name="Picture 11"/>
+                                      <wp:cNvGraphicFramePr>
+                                        <a:graphicFrameLocks xmlns:a="http://schemas.openxmlformats.org/drawingml/2006/main" noChangeAspect="1"/>
+                                      </wp:cNvGraphicFramePr>
+                                      <a:graphic xmlns:a="http://schemas.openxmlformats.org/drawingml/2006/main">
+                                        <a:graphicData uri="http://schemas.openxmlformats.org/drawingml/2006/picture">
+                                          <pic:pic xmlns:pic="http://schemas.openxmlformats.org/drawingml/2006/picture">
+                                            <pic:nvPicPr>
+                                              <pic:cNvPr id="11" name="gsa.jpg"/>
+                                              <pic:cNvPicPr/>
+                                            </pic:nvPicPr>
+                                            <pic:blipFill>
+                                              <a:blip r:embed="rId9">
+                                                <a:extLst>
+                                                  <a:ext uri="{28A0092B-C50C-407E-A947-70E740481C1C}">
+                                                    <a14:useLocalDpi xmlns:a14="http://schemas.microsoft.com/office/drawing/2010/main" val="0"/>
+                                                  </a:ext>
+                                                </a:extLst>
+                                              </a:blip>
+                                              <a:stretch>
+                                                <a:fillRect/>
+                                              </a:stretch>
+                                            </pic:blipFill>
+                                            <pic:spPr>
+                                              <a:xfrm>
+                                                <a:off x="0" y="0"/>
+                                                <a:ext cx="506136" cy="506136"/>
+                                              </a:xfrm>
+                                              <a:prstGeom prst="rect">
+                                                <a:avLst/>
+                                              </a:prstGeom>
+                                            </pic:spPr>
+                                          </pic:pic>
+                                        </a:graphicData>
+                                      </a:graphic>
+                                    </wp:inline>
+                                  </w:drawing>
+                                </w:r>
+                                <w:r>
+                                  <w:rPr>
+                                    <w:b/>
+                                    <w:noProof/>
+                                    <w:lang w:eastAsia="en-US"/>
+                                  </w:rPr>
+                                  <w:drawing>
+                                    <wp:inline distT="0" distB="0" distL="0" distR="0" wp14:anchorId="006762AF" wp14:editId="19417F7C">
+                                      <wp:extent cx="596634" cy="498475"/>
+                                      <wp:effectExtent l="0" t="0" r="0" b="0"/>
+                                      <wp:docPr id="10" name="Picture 10"/>
+                                      <wp:cNvGraphicFramePr>
+                                        <a:graphicFrameLocks xmlns:a="http://schemas.openxmlformats.org/drawingml/2006/main" noChangeAspect="1"/>
+                                      </wp:cNvGraphicFramePr>
+                                      <a:graphic xmlns:a="http://schemas.openxmlformats.org/drawingml/2006/main">
+                                        <a:graphicData uri="http://schemas.openxmlformats.org/drawingml/2006/picture">
+                                          <pic:pic xmlns:pic="http://schemas.openxmlformats.org/drawingml/2006/picture">
+                                            <pic:nvPicPr>
+                                              <pic:cNvPr id="10" name="18f-logo-small.png"/>
+                                              <pic:cNvPicPr/>
+                                            </pic:nvPicPr>
+                                            <pic:blipFill>
+                                              <a:blip r:embed="rId10">
+                                                <a:extLst>
+                                                  <a:ext uri="{28A0092B-C50C-407E-A947-70E740481C1C}">
+                                                    <a14:useLocalDpi xmlns:a14="http://schemas.microsoft.com/office/drawing/2010/main" val="0"/>
+                                                  </a:ext>
+                                                </a:extLst>
+                                              </a:blip>
+                                              <a:stretch>
+                                                <a:fillRect/>
+                                              </a:stretch>
+                                            </pic:blipFill>
+                                            <pic:spPr>
+                                              <a:xfrm>
+                                                <a:off x="0" y="0"/>
+                                                <a:ext cx="606534" cy="506746"/>
+                                              </a:xfrm>
+                                              <a:prstGeom prst="rect">
+                                                <a:avLst/>
+                                              </a:prstGeom>
+                                            </pic:spPr>
+                                          </pic:pic>
+                                        </a:graphicData>
+                                      </a:graphic>
+                                    </wp:inline>
+                                  </w:drawing>
                                 </w:r>
                               </w:p>
                               <w:p>
                                 <w:pPr>
+                                  <w:pStyle w:val="NoSpacing"/>
+                                  <w:spacing w:before="40" w:after="40"/>
                                   <w:rPr>
-                                    <w:b/>
-                                    <w:noProof/>
-                                    <w:sz w:val="48"/>
-                                    <w:lang w:eastAsia="en-US"/>
+                                    <w:rFonts w:ascii="Times New Roman" w:eastAsia="Times" w:hAnsi="Times New Roman" w:cs="Times New Roman"/>
+                                    <w:sz w:val="24"/>
+                                    <w:szCs w:val="20"/>
+                                    <w:lang w:eastAsia="ko-KR"/>
                                   </w:rPr>
                                 </w:pPr>
                                 <w:r>
                                   <w:rPr>
-                                    <w:b/>
-                                    <w:noProof/>
-                                    <w:sz w:val="48"/>
-                                    <w:lang w:eastAsia="en-US"/>
+                                    <w:rFonts w:ascii="Times New Roman" w:eastAsia="Times" w:hAnsi="Times New Roman" w:cs="Times New Roman"/>
+                                    <w:sz w:val="24"/>
+                                    <w:szCs w:val="20"/>
+                                    <w:lang w:eastAsia="ko-KR"/>
                                   </w:rPr>
-                                  <w:t>System Requirements Specification</w:t>
+                                  <w:t xml:space="preserve">Request for Quotation </w:t>
+                                </w:r>
+                                <w:r>
+                                  <w:rPr>
+                                    <w:rFonts w:ascii="Times New Roman" w:eastAsia="Times" w:hAnsi="Times New Roman" w:cs="Times New Roman"/>
+                                    <w:sz w:val="24"/>
+                                    <w:szCs w:val="20"/>
+                                    <w:lang w:eastAsia="ko-KR"/>
+                                  </w:rPr>
+                                  <w:t>(</w:t>
+                                </w:r>
+                                <w:r>
+                                  <w:rPr>
+                                    <w:rFonts w:ascii="Times New Roman" w:eastAsia="Times" w:hAnsi="Times New Roman" w:cs="Times New Roman"/>
+                                    <w:sz w:val="24"/>
+                                    <w:szCs w:val="20"/>
+                                    <w:lang w:eastAsia="ko-KR"/>
+                                  </w:rPr>
+                                  <w:t xml:space="preserve">RFQ) </w:t>
                                 </w:r>
                               </w:p>
                               <w:p>
                                 <w:pPr>
+                                  <w:pStyle w:val="NoSpacing"/>
+                                  <w:spacing w:before="40" w:after="40"/>
                                   <w:rPr>
-                                    <w:lang w:eastAsia="ja-JP"/>
+                                    <w:rFonts w:ascii="Times New Roman" w:eastAsia="Times" w:hAnsi="Times New Roman" w:cs="Times New Roman"/>
+                                    <w:sz w:val="24"/>
+                                    <w:szCs w:val="20"/>
+                                    <w:lang w:eastAsia="ko-KR"/>
                                   </w:rPr>
                                 </w:pPr>
                                 <w:r>
                                   <w:rPr>
-                                    <w:b/>
-                                    <w:noProof/>
-                                    <w:sz w:val="48"/>
-                                    <w:lang w:eastAsia="en-US"/>
+                                    <w:rFonts w:ascii="Times New Roman" w:eastAsia="Times" w:hAnsi="Times New Roman" w:cs="Times New Roman"/>
+                                    <w:sz w:val="24"/>
+                                    <w:szCs w:val="20"/>
+                                    <w:lang w:eastAsia="ko-KR"/>
                                   </w:rPr>
-                                  <w:t xml:space="preserve">Draft </w:t>
+                                  <w:t>4QTFHS150004</w:t>
                                 </w:r>
                               </w:p>
                               <w:p>
                                 <w:pPr>
+                                  <w:pStyle w:val="NoSpacing"/>
+                                  <w:spacing w:before="40" w:after="40"/>
                                   <w:rPr>
-                                    <w:lang w:eastAsia="ja-JP"/>
+                                    <w:rFonts w:ascii="Times New Roman" w:eastAsia="Times" w:hAnsi="Times New Roman" w:cs="Times New Roman"/>
+                                    <w:sz w:val="24"/>
+                                    <w:szCs w:val="20"/>
+                                    <w:lang w:eastAsia="ko-KR"/>
                                   </w:rPr>
                                 </w:pPr>
+                                <w:r>
+                                  <w:rPr>
+                                    <w:rFonts w:ascii="Times New Roman" w:eastAsia="Times" w:hAnsi="Times New Roman" w:cs="Times New Roman"/>
+                                    <w:sz w:val="24"/>
+                                    <w:szCs w:val="20"/>
+                                    <w:lang w:eastAsia="ko-KR"/>
+                                  </w:rPr>
+                                  <w:t xml:space="preserve">SIN 132-51  </w:t>
+                                </w:r>
                               </w:p>
                               <w:p>
                                 <w:pPr>
+                                  <w:pStyle w:val="NoSpacing"/>
+                                  <w:spacing w:before="40" w:after="40"/>
                                   <w:rPr>
-                                    <w:lang w:eastAsia="ja-JP"/>
+                                    <w:rFonts w:ascii="Times New Roman" w:eastAsia="Times" w:hAnsi="Times New Roman" w:cs="Times New Roman"/>
+                                    <w:sz w:val="20"/>
+                                    <w:szCs w:val="20"/>
+                                    <w:lang w:eastAsia="ko-KR"/>
                                   </w:rPr>
                                 </w:pPr>
+                                <w:r>
+                                  <w:rPr>
+                                    <w:rFonts w:ascii="Times New Roman" w:eastAsia="Times" w:hAnsi="Times New Roman" w:cs="Times New Roman"/>
+                                    <w:sz w:val="20"/>
+                                    <w:szCs w:val="20"/>
+                                    <w:lang w:eastAsia="ko-KR"/>
+                                  </w:rPr>
+                                  <w:t>General</w:t>
+                                </w:r>
+                                <w:r>
+                                  <w:rPr>
+                                    <w:rFonts w:ascii="Times New Roman" w:eastAsia="Times" w:hAnsi="Times New Roman" w:cs="Times New Roman"/>
+                                    <w:sz w:val="20"/>
+                                    <w:szCs w:val="20"/>
+                                    <w:lang w:eastAsia="ko-KR"/>
+                                  </w:rPr>
+                                  <w:t xml:space="preserve"> Services Administration (GSA) </w:t>
+                                </w:r>
+                                <w:r>
+                                  <w:rPr>
+                                    <w:rFonts w:ascii="Times New Roman" w:eastAsia="Times" w:hAnsi="Times New Roman" w:cs="Times New Roman"/>
+                                    <w:sz w:val="20"/>
+                                    <w:szCs w:val="20"/>
+                                    <w:lang w:eastAsia="ko-KR"/>
+                                  </w:rPr>
+                                  <w:t>Federal Acquisition Service, Integrated Technology Service National IT Commodity Program</w:t>
+                                </w:r>
                               </w:p>
                               <w:p>
                                 <w:pPr>
+                                  <w:pStyle w:val="NoSpacing"/>
+                                  <w:spacing w:before="40" w:after="40"/>
                                   <w:rPr>
-                                    <w:lang w:eastAsia="ja-JP"/>
+                                    <w:caps/>
+                                    <w:color w:val="4472C4" w:themeColor="accent5"/>
+                                    <w:sz w:val="24"/>
+                                    <w:szCs w:val="24"/>
                                   </w:rPr>
                                 </w:pPr>
+                                <w:r>
+                                  <w:rPr>
+                                    <w:rFonts w:ascii="Times New Roman" w:eastAsia="Times" w:hAnsi="Times New Roman" w:cs="Times New Roman"/>
+                                    <w:sz w:val="24"/>
+                                    <w:szCs w:val="20"/>
+                                    <w:lang w:eastAsia="ko-KR"/>
+                                  </w:rPr>
+                                  <w:t>401 West</w:t>
+                                </w:r>
+                                <w:r>
+                                  <w:rPr>
+                                    <w:rFonts w:ascii="Times New Roman" w:eastAsia="Times" w:hAnsi="Times New Roman" w:cs="Times New Roman"/>
+                                    <w:sz w:val="24"/>
+                                    <w:szCs w:val="20"/>
+                                    <w:lang w:eastAsia="ko-KR"/>
+                                  </w:rPr>
+                                  <w:t xml:space="preserve"> Peachtree Street NW, Suite 820</w:t>
+                                </w:r>
+                                <w:r>
+                                  <w:rPr>
+                                    <w:rFonts w:ascii="Times New Roman" w:eastAsia="Times" w:hAnsi="Times New Roman" w:cs="Times New Roman"/>
+                                    <w:sz w:val="24"/>
+                                    <w:szCs w:val="20"/>
+                                    <w:lang w:eastAsia="ko-KR"/>
+                                  </w:rPr>
+                                  <w:t xml:space="preserve"> Atlanta, GA 30308</w:t>
+                                </w:r>
                               </w:p>
-                              <w:p>
-                                <w:pPr>
-                                  <w:rPr>
-                                    <w:lang w:eastAsia="ja-JP"/>
-                                  </w:rPr>
-                                </w:pPr>
-                              </w:p>
-                              <w:p>
-                                <w:pPr>
-                                  <w:rPr>
-                                    <w:lang w:eastAsia="ja-JP"/>
-                                  </w:rPr>
-                                </w:pPr>
-                              </w:p>
-                              <w:p>
-                                <w:pPr>
-                                  <w:rPr>
-                                    <w:lang w:eastAsia="ja-JP"/>
-                                  </w:rPr>
-                                </w:pPr>
-                              </w:p>
-                              <w:p>
-                                <w:pPr>
-                                  <w:rPr>
-                                    <w:lang w:eastAsia="ja-JP"/>
-                                  </w:rPr>
-                                </w:pPr>
-                              </w:p>
+                            </w:txbxContent>
+                          </wps:txbx>
+                          <wps:bodyPr rot="0" spcFirstLastPara="0" vertOverflow="overflow" horzOverflow="overflow" vert="horz" wrap="square" lIns="914400" tIns="0" rIns="1097280" bIns="0" numCol="1" spcCol="0" rtlCol="0" fromWordArt="0" anchor="t" anchorCtr="0" forceAA="0" compatLnSpc="1">
+                            <a:prstTxWarp prst="textNoShape">
+                              <a:avLst/>
+                            </a:prstTxWarp>
+                            <a:noAutofit/>
+                          </wps:bodyPr>
+                        </wps:wsp>
+                      </a:graphicData>
+                    </a:graphic>
+                    <wp14:sizeRelH relativeFrom="margin">
+                      <wp14:pctWidth>0</wp14:pctWidth>
+                    </wp14:sizeRelH>
+                    <wp14:sizeRelV relativeFrom="margin">
+                      <wp14:pctHeight>0</wp14:pctHeight>
+                    </wp14:sizeRelV>
+                  </wp:anchor>
+                </w:drawing>
+              </mc:Choice>
+              <mc:Fallback>
+                <w:pict>
+                  <v:shapetype w14:anchorId="573EDA80" id="_x0000_t202" coordsize="21600,21600" o:spt="202" path="m,l,21600r21600,l21600,xe">
+                    <v:stroke joinstyle="miter"/>
+                    <v:path gradientshapeok="t" o:connecttype="rect"/>
+                  </v:shapetype>
+                  <v:shape id="Text Box 5" o:spid="_x0000_s1026" type="#_x0000_t202" style="position:absolute;margin-left:246.95pt;margin-top:569.1pt;width:304.75pt;height:210.25pt;z-index:251664384;visibility:visible;mso-wrap-style:square;mso-width-percent:0;mso-height-percent:0;mso-wrap-distance-left:9pt;mso-wrap-distance-top:0;mso-wrap-distance-right:9pt;mso-wrap-distance-bottom:0;mso-position-horizontal:absolute;mso-position-horizontal-relative:margin;mso-position-vertical:absolute;mso-position-vertical-relative:page;mso-width-percent:0;mso-height-percent:0;mso-width-relative:margin;mso-height-relative:margin;v-text-anchor:top" o:gfxdata="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" filled="f" stroked="f" strokeweight=".5pt">
+                    <v:textbox inset="1in,0,86.4pt,0">
+                      <w:txbxContent>
+                        <w:p>
+                          <w:pPr>
+                            <w:rPr>
+                              <w:b/>
+                              <w:lang w:eastAsia="ja-JP"/>
+                            </w:rPr>
+                          </w:pPr>
+                          <w:r>
+                            <w:rPr>
+                              <w:b/>
+                              <w:lang w:eastAsia="ja-JP"/>
+                            </w:rPr>
+                            <w:t>Deliver To</w:t>
+                          </w:r>
+                          <w:r>
+                            <w:rPr>
+                              <w:b/>
+                              <w:lang w:eastAsia="ja-JP"/>
+                            </w:rPr>
+                            <w:t>:</w:t>
+                          </w:r>
+                        </w:p>
+                        <w:p>
+                          <w:pPr>
+                            <w:rPr>
+                              <w:b/>
+                            </w:rPr>
+                          </w:pPr>
+                          <w:r>
+                            <w:rPr>
+                              <w:b/>
+                              <w:noProof/>
+                              <w:lang w:eastAsia="en-US"/>
+                            </w:rPr>
+                            <w:drawing>
+                              <wp:inline distT="0" distB="0" distL="0" distR="0" wp14:anchorId="3E5502C5" wp14:editId="4B33F8A6">
+                                <wp:extent cx="492356" cy="492356"/>
+                                <wp:effectExtent l="0" t="0" r="3175" b="3175"/>
+                                <wp:docPr id="11" name="Picture 11"/>
+                                <wp:cNvGraphicFramePr>
+                                  <a:graphicFrameLocks xmlns:a="http://schemas.openxmlformats.org/drawingml/2006/main" noChangeAspect="1"/>
+                                </wp:cNvGraphicFramePr>
+                                <a:graphic xmlns:a="http://schemas.openxmlformats.org/drawingml/2006/main">
+                                  <a:graphicData uri="http://schemas.openxmlformats.org/drawingml/2006/picture">
+                                    <pic:pic xmlns:pic="http://schemas.openxmlformats.org/drawingml/2006/picture">
+                                      <pic:nvPicPr>
+                                        <pic:cNvPr id="11" name="gsa.jpg"/>
+                                        <pic:cNvPicPr/>
+                                      </pic:nvPicPr>
+                                      <pic:blipFill>
+                                        <a:blip r:embed="rId9">
+                                          <a:extLst>
+                                            <a:ext uri="{28A0092B-C50C-407E-A947-70E740481C1C}">
+                                              <a14:useLocalDpi xmlns:a14="http://schemas.microsoft.com/office/drawing/2010/main" val="0"/>
+                                            </a:ext>
+                                          </a:extLst>
+                                        </a:blip>
+                                        <a:stretch>
+                                          <a:fillRect/>
+                                        </a:stretch>
+                                      </pic:blipFill>
+                                      <pic:spPr>
+                                        <a:xfrm>
+                                          <a:off x="0" y="0"/>
+                                          <a:ext cx="506136" cy="506136"/>
+                                        </a:xfrm>
+                                        <a:prstGeom prst="rect">
+                                          <a:avLst/>
+                                        </a:prstGeom>
+                                      </pic:spPr>
+                                    </pic:pic>
+                                  </a:graphicData>
+                                </a:graphic>
+                              </wp:inline>
+                            </w:drawing>
+                          </w:r>
+                          <w:r>
+                            <w:rPr>
+                              <w:b/>
+                              <w:noProof/>
+                              <w:lang w:eastAsia="en-US"/>
+                            </w:rPr>
+                            <w:drawing>
+                              <wp:inline distT="0" distB="0" distL="0" distR="0" wp14:anchorId="006762AF" wp14:editId="19417F7C">
+                                <wp:extent cx="596634" cy="498475"/>
+                                <wp:effectExtent l="0" t="0" r="0" b="0"/>
+                                <wp:docPr id="10" name="Picture 10"/>
+                                <wp:cNvGraphicFramePr>
+                                  <a:graphicFrameLocks xmlns:a="http://schemas.openxmlformats.org/drawingml/2006/main" noChangeAspect="1"/>
+                                </wp:cNvGraphicFramePr>
+                                <a:graphic xmlns:a="http://schemas.openxmlformats.org/drawingml/2006/main">
+                                  <a:graphicData uri="http://schemas.openxmlformats.org/drawingml/2006/picture">
+                                    <pic:pic xmlns:pic="http://schemas.openxmlformats.org/drawingml/2006/picture">
+                                      <pic:nvPicPr>
+                                        <pic:cNvPr id="10" name="18f-logo-small.png"/>
+                                        <pic:cNvPicPr/>
+                                      </pic:nvPicPr>
+                                      <pic:blipFill>
+                                        <a:blip r:embed="rId10">
+                                          <a:extLst>
+                                            <a:ext uri="{28A0092B-C50C-407E-A947-70E740481C1C}">
+                                              <a14:useLocalDpi xmlns:a14="http://schemas.microsoft.com/office/drawing/2010/main" val="0"/>
+                                            </a:ext>
+                                          </a:extLst>
+                                        </a:blip>
+                                        <a:stretch>
+                                          <a:fillRect/>
+                                        </a:stretch>
+                                      </pic:blipFill>
+                                      <pic:spPr>
+                                        <a:xfrm>
+                                          <a:off x="0" y="0"/>
+                                          <a:ext cx="606534" cy="506746"/>
+                                        </a:xfrm>
+                                        <a:prstGeom prst="rect">
+                                          <a:avLst/>
+                                        </a:prstGeom>
+                                      </pic:spPr>
+                                    </pic:pic>
+                                  </a:graphicData>
+                                </a:graphic>
+                              </wp:inline>
+                            </w:drawing>
+                          </w:r>
+                        </w:p>
+                        <w:p>
+                          <w:pPr>
+                            <w:pStyle w:val="NoSpacing"/>
+                            <w:spacing w:before="40" w:after="40"/>
+                            <w:rPr>
+                              <w:rFonts w:ascii="Times New Roman" w:eastAsia="Times" w:hAnsi="Times New Roman" w:cs="Times New Roman"/>
+                              <w:sz w:val="24"/>
+                              <w:szCs w:val="20"/>
+                              <w:lang w:eastAsia="ko-KR"/>
+                            </w:rPr>
+                          </w:pPr>
+                          <w:r>
+                            <w:rPr>
+                              <w:rFonts w:ascii="Times New Roman" w:eastAsia="Times" w:hAnsi="Times New Roman" w:cs="Times New Roman"/>
+                              <w:sz w:val="24"/>
+                              <w:szCs w:val="20"/>
+                              <w:lang w:eastAsia="ko-KR"/>
+                            </w:rPr>
+                            <w:t xml:space="preserve">Request for Quotation </w:t>
+                          </w:r>
+                          <w:r>
+                            <w:rPr>
+                              <w:rFonts w:ascii="Times New Roman" w:eastAsia="Times" w:hAnsi="Times New Roman" w:cs="Times New Roman"/>
+                              <w:sz w:val="24"/>
+                              <w:szCs w:val="20"/>
+                              <w:lang w:eastAsia="ko-KR"/>
+                            </w:rPr>
+                            <w:t>(</w:t>
+                          </w:r>
+                          <w:r>
+                            <w:rPr>
+                              <w:rFonts w:ascii="Times New Roman" w:eastAsia="Times" w:hAnsi="Times New Roman" w:cs="Times New Roman"/>
+                              <w:sz w:val="24"/>
+                              <w:szCs w:val="20"/>
+                              <w:lang w:eastAsia="ko-KR"/>
+                            </w:rPr>
+                            <w:t xml:space="preserve">RFQ) </w:t>
+                          </w:r>
+                        </w:p>
+                        <w:p>
+                          <w:pPr>
+                            <w:pStyle w:val="NoSpacing"/>
+                            <w:spacing w:before="40" w:after="40"/>
+                            <w:rPr>
+                              <w:rFonts w:ascii="Times New Roman" w:eastAsia="Times" w:hAnsi="Times New Roman" w:cs="Times New Roman"/>
+                              <w:sz w:val="24"/>
+                              <w:szCs w:val="20"/>
+                              <w:lang w:eastAsia="ko-KR"/>
+                            </w:rPr>
+                          </w:pPr>
+                          <w:r>
+                            <w:rPr>
+                              <w:rFonts w:ascii="Times New Roman" w:eastAsia="Times" w:hAnsi="Times New Roman" w:cs="Times New Roman"/>
+                              <w:sz w:val="24"/>
+                              <w:szCs w:val="20"/>
+                              <w:lang w:eastAsia="ko-KR"/>
+                            </w:rPr>
+                            <w:t>4QTFHS150004</w:t>
+                          </w:r>
+                        </w:p>
+                        <w:p>
+                          <w:pPr>
+                            <w:pStyle w:val="NoSpacing"/>
+                            <w:spacing w:before="40" w:after="40"/>
+                            <w:rPr>
+                              <w:rFonts w:ascii="Times New Roman" w:eastAsia="Times" w:hAnsi="Times New Roman" w:cs="Times New Roman"/>
+                              <w:sz w:val="24"/>
+                              <w:szCs w:val="20"/>
+                              <w:lang w:eastAsia="ko-KR"/>
+                            </w:rPr>
+                          </w:pPr>
+                          <w:r>
+                            <w:rPr>
+                              <w:rFonts w:ascii="Times New Roman" w:eastAsia="Times" w:hAnsi="Times New Roman" w:cs="Times New Roman"/>
+                              <w:sz w:val="24"/>
+                              <w:szCs w:val="20"/>
+                              <w:lang w:eastAsia="ko-KR"/>
+                            </w:rPr>
+                            <w:t xml:space="preserve">SIN 132-51  </w:t>
+                          </w:r>
+                        </w:p>
+                        <w:p>
+                          <w:pPr>
+                            <w:pStyle w:val="NoSpacing"/>
+                            <w:spacing w:before="40" w:after="40"/>
+                            <w:rPr>
+                              <w:rFonts w:ascii="Times New Roman" w:eastAsia="Times" w:hAnsi="Times New Roman" w:cs="Times New Roman"/>
+                              <w:sz w:val="20"/>
+                              <w:szCs w:val="20"/>
+                              <w:lang w:eastAsia="ko-KR"/>
+                            </w:rPr>
+                          </w:pPr>
+                          <w:r>
+                            <w:rPr>
+                              <w:rFonts w:ascii="Times New Roman" w:eastAsia="Times" w:hAnsi="Times New Roman" w:cs="Times New Roman"/>
+                              <w:sz w:val="20"/>
+                              <w:szCs w:val="20"/>
+                              <w:lang w:eastAsia="ko-KR"/>
+                            </w:rPr>
+                            <w:t>General</w:t>
+                          </w:r>
+                          <w:r>
+                            <w:rPr>
+                              <w:rFonts w:ascii="Times New Roman" w:eastAsia="Times" w:hAnsi="Times New Roman" w:cs="Times New Roman"/>
+                              <w:sz w:val="20"/>
+                              <w:szCs w:val="20"/>
+                              <w:lang w:eastAsia="ko-KR"/>
+                            </w:rPr>
+                            <w:t xml:space="preserve"> Services Administration (GSA) </w:t>
+                          </w:r>
+                          <w:r>
+                            <w:rPr>
+                              <w:rFonts w:ascii="Times New Roman" w:eastAsia="Times" w:hAnsi="Times New Roman" w:cs="Times New Roman"/>
+                              <w:sz w:val="20"/>
+                              <w:szCs w:val="20"/>
+                              <w:lang w:eastAsia="ko-KR"/>
+                            </w:rPr>
+                            <w:t>Federal Acquisition Service, Integrated Technology Service National IT Commodity Program</w:t>
+                          </w:r>
+                        </w:p>
+                        <w:p>
+                          <w:pPr>
+                            <w:pStyle w:val="NoSpacing"/>
+                            <w:spacing w:before="40" w:after="40"/>
+                            <w:rPr>
+                              <w:caps/>
+                              <w:color w:val="4472C4" w:themeColor="accent5"/>
+                              <w:sz w:val="24"/>
+                              <w:szCs w:val="24"/>
+                            </w:rPr>
+                          </w:pPr>
+                          <w:r>
+                            <w:rPr>
+                              <w:rFonts w:ascii="Times New Roman" w:eastAsia="Times" w:hAnsi="Times New Roman" w:cs="Times New Roman"/>
+                              <w:sz w:val="24"/>
+                              <w:szCs w:val="20"/>
+                              <w:lang w:eastAsia="ko-KR"/>
+                            </w:rPr>
+                            <w:t>401 West</w:t>
+                          </w:r>
+                          <w:r>
+                            <w:rPr>
+                              <w:rFonts w:ascii="Times New Roman" w:eastAsia="Times" w:hAnsi="Times New Roman" w:cs="Times New Roman"/>
+                              <w:sz w:val="24"/>
+                              <w:szCs w:val="20"/>
+                              <w:lang w:eastAsia="ko-KR"/>
+                            </w:rPr>
+                            <w:t xml:space="preserve"> Peachtree Street NW, Suite 820</w:t>
+                          </w:r>
+                          <w:r>
+                            <w:rPr>
+                              <w:rFonts w:ascii="Times New Roman" w:eastAsia="Times" w:hAnsi="Times New Roman" w:cs="Times New Roman"/>
+                              <w:sz w:val="24"/>
+                              <w:szCs w:val="20"/>
+                              <w:lang w:eastAsia="ko-KR"/>
+                            </w:rPr>
+                            <w:t xml:space="preserve"> Atlanta, GA 30308</w:t>
+                          </w:r>
+                        </w:p>
+                      </w:txbxContent>
+                    </v:textbox>
+                    <w10:wrap type="square" anchorx="margin" anchory="page"/>
+                  </v:shape>
+                </w:pict>
+              </mc:Fallback>
+            </mc:AlternateContent>
+          </w:r>
+          <w:r>
+            <w:rPr>
+              <w:noProof/>
+              <w:lang w:eastAsia="en-US"/>
+            </w:rPr>
+            <mc:AlternateContent>
+              <mc:Choice Requires="wps">
+                <w:drawing>
+                  <wp:anchor distT="0" distB="0" distL="114300" distR="114300" simplePos="0" relativeHeight="251661312" behindDoc="0" locked="0" layoutInCell="1" allowOverlap="1" wp14:anchorId="771014FB" wp14:editId="23D5F05B">
+                    <wp:simplePos x="0" y="0"/>
+                    <wp:positionH relativeFrom="margin">
+                      <wp:posOffset>-495300</wp:posOffset>
+                    </wp:positionH>
+                    <wp:positionV relativeFrom="margin">
+                      <wp:align>bottom</wp:align>
+                    </wp:positionV>
+                    <wp:extent cx="3937000" cy="2139950"/>
+                    <wp:effectExtent l="0" t="0" r="0" b="12700"/>
+                    <wp:wrapSquare wrapText="bothSides"/>
+                    <wp:docPr id="129" name="Text Box 129"/>
+                    <wp:cNvGraphicFramePr/>
+                    <a:graphic xmlns:a="http://schemas.openxmlformats.org/drawingml/2006/main">
+                      <a:graphicData uri="http://schemas.microsoft.com/office/word/2010/wordprocessingShape">
+                        <wps:wsp>
+                          <wps:cNvSpPr txBox="1"/>
+                          <wps:spPr>
+                            <a:xfrm>
+                              <a:off x="0" y="0"/>
+                              <a:ext cx="3937000" cy="2139950"/>
+                            </a:xfrm>
+                            <a:prstGeom prst="rect">
+                              <a:avLst/>
+                            </a:prstGeom>
+                            <a:noFill/>
+                            <a:ln w="6350">
+                              <a:noFill/>
+                            </a:ln>
+                            <a:effectLst/>
+                          </wps:spPr>
+                          <wps:style>
+                            <a:lnRef idx="0">
+                              <a:schemeClr val="accent1"/>
+                            </a:lnRef>
+                            <a:fillRef idx="0">
+                              <a:schemeClr val="accent1"/>
+                            </a:fillRef>
+                            <a:effectRef idx="0">
+                              <a:schemeClr val="accent1"/>
+                            </a:effectRef>
+                            <a:fontRef idx="minor">
+                              <a:schemeClr val="dk1"/>
+                            </a:fontRef>
+                          </wps:style>
+                          <wps:txbx>
+                            <w:txbxContent>
                               <w:p>
                                 <w:pPr>
                                   <w:rPr>
@@ -195,7 +753,14 @@
                                     <w:b/>
                                     <w:lang w:eastAsia="ja-JP"/>
                                   </w:rPr>
-                                  <w:t>Created</w:t>
+                                  <w:t>C</w:t>
+                                </w:r>
+                                <w:r>
+                                  <w:rPr>
+                                    <w:b/>
+                                    <w:lang w:eastAsia="ja-JP"/>
+                                  </w:rPr>
+                                  <w:t>reated</w:t>
                                 </w:r>
                                 <w:r>
                                   <w:rPr>
@@ -234,7 +799,7 @@
                                               </pic:cNvPicPr>
                                             </pic:nvPicPr>
                                             <pic:blipFill>
-                                              <a:blip r:embed="rId9">
+                                              <a:blip r:embed="rId11">
                                                 <a:extLst>
                                                   <a:ext uri="{28A0092B-C50C-407E-A947-70E740481C1C}">
                                                     <a14:useLocalDpi xmlns:a14="http://schemas.microsoft.com/office/drawing/2010/main" val="0"/>
@@ -301,22 +866,15 @@
                               <w:p>
                                 <w:pPr>
                                   <w:spacing w:after="0"/>
+                                  <w:rPr>
+                                    <w:caps/>
+                                    <w:color w:val="4472C4" w:themeColor="accent5"/>
+                                    <w:szCs w:val="24"/>
+                                  </w:rPr>
                                 </w:pPr>
                                 <w:r>
                                   <w:t>Contracts Manager</w:t>
                                 </w:r>
-                              </w:p>
-                              <w:p>
-                                <w:pPr>
-                                  <w:pStyle w:val="NoSpacing"/>
-                                  <w:spacing w:before="40" w:after="40"/>
-                                  <w:rPr>
-                                    <w:caps/>
-                                    <w:color w:val="4472C4" w:themeColor="accent5"/>
-                                    <w:sz w:val="24"/>
-                                    <w:szCs w:val="24"/>
-                                  </w:rPr>
-                                </w:pPr>
                               </w:p>
                             </w:txbxContent>
                           </wps:txbx>
@@ -324,13 +882,13 @@
                             <a:prstTxWarp prst="textNoShape">
                               <a:avLst/>
                             </a:prstTxWarp>
-                            <a:spAutoFit/>
+                            <a:noAutofit/>
                           </wps:bodyPr>
                         </wps:wsp>
                       </a:graphicData>
                     </a:graphic>
                     <wp14:sizeRelH relativeFrom="margin">
-                      <wp14:pctWidth>115400</wp14:pctWidth>
+                      <wp14:pctWidth>0</wp14:pctWidth>
                     </wp14:sizeRelH>
                     <wp14:sizeRelV relativeFrom="margin">
                       <wp14:pctHeight>0</wp14:pctHeight>
@@ -340,116 +898,9 @@
               </mc:Choice>
               <mc:Fallback>
                 <w:pict>
-                  <v:shapetype w14:anchorId="771014FB" id="_x0000_t202" coordsize="21600,21600" o:spt="202" path="m,l,21600r21600,l21600,xe">
-                    <v:stroke joinstyle="miter"/>
-                    <v:path gradientshapeok="t" o:connecttype="rect"/>
-                  </v:shapetype>
-                  <v:shape id="Text Box 129" o:spid="_x0000_s1026" type="#_x0000_t202" style="position:absolute;margin-left:0;margin-top:568.7pt;width:453pt;height:38.15pt;z-index:251661312;visibility:visible;mso-wrap-style:square;mso-width-percent:1154;mso-height-percent:0;mso-wrap-distance-left:9pt;mso-wrap-distance-top:0;mso-wrap-distance-right:9pt;mso-wrap-distance-bottom:0;mso-position-horizontal:center;mso-position-horizontal-relative:margin;mso-position-vertical:absolute;mso-position-vertical-relative:page;mso-width-percent:1154;mso-height-percent:0;mso-width-relative:margin;mso-height-relative:margin;v-text-anchor:top" o:gfxdata="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" filled="f" stroked="f" strokeweight=".5pt">
-                    <v:textbox style="mso-fit-shape-to-text:t" inset="1in,0,86.4pt,0">
+                  <v:shape w14:anchorId="771014FB" id="Text Box 129" o:spid="_x0000_s1027" type="#_x0000_t202" style="position:absolute;margin-left:-39pt;margin-top:0;width:310pt;height:168.5pt;z-index:251661312;visibility:visible;mso-wrap-style:square;mso-width-percent:0;mso-height-percent:0;mso-wrap-distance-left:9pt;mso-wrap-distance-top:0;mso-wrap-distance-right:9pt;mso-wrap-distance-bottom:0;mso-position-horizontal:absolute;mso-position-horizontal-relative:margin;mso-position-vertical:bottom;mso-position-vertical-relative:margin;mso-width-percent:0;mso-height-percent:0;mso-width-relative:margin;mso-height-relative:margin;v-text-anchor:top" o:gfxdata="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" filled="f" stroked="f" strokeweight=".5pt">
+                    <v:textbox inset="1in,0,86.4pt,0">
                       <w:txbxContent>
-                        <w:p>
-                          <w:pPr>
-                            <w:rPr>
-                              <w:b/>
-                              <w:noProof/>
-                              <w:sz w:val="48"/>
-                              <w:lang w:eastAsia="en-US"/>
-                            </w:rPr>
-                          </w:pPr>
-                          <w:r>
-                            <w:rPr>
-                              <w:b/>
-                              <w:noProof/>
-                              <w:sz w:val="48"/>
-                              <w:lang w:eastAsia="en-US"/>
-                            </w:rPr>
-                            <w:t>Defender</w:t>
-                          </w:r>
-                        </w:p>
-                        <w:p>
-                          <w:pPr>
-                            <w:rPr>
-                              <w:b/>
-                              <w:noProof/>
-                              <w:sz w:val="48"/>
-                              <w:lang w:eastAsia="en-US"/>
-                            </w:rPr>
-                          </w:pPr>
-                          <w:r>
-                            <w:rPr>
-                              <w:b/>
-                              <w:noProof/>
-                              <w:sz w:val="48"/>
-                              <w:lang w:eastAsia="en-US"/>
-                            </w:rPr>
-                            <w:t>System Requirements Specification</w:t>
-                          </w:r>
-                        </w:p>
-                        <w:p>
-                          <w:pPr>
-                            <w:rPr>
-                              <w:lang w:eastAsia="ja-JP"/>
-                            </w:rPr>
-                          </w:pPr>
-                          <w:r>
-                            <w:rPr>
-                              <w:b/>
-                              <w:noProof/>
-                              <w:sz w:val="48"/>
-                              <w:lang w:eastAsia="en-US"/>
-                            </w:rPr>
-                            <w:t xml:space="preserve">Draft </w:t>
-                          </w:r>
-                        </w:p>
-                        <w:p>
-                          <w:pPr>
-                            <w:rPr>
-                              <w:lang w:eastAsia="ja-JP"/>
-                            </w:rPr>
-                          </w:pPr>
-                        </w:p>
-                        <w:p>
-                          <w:pPr>
-                            <w:rPr>
-                              <w:lang w:eastAsia="ja-JP"/>
-                            </w:rPr>
-                          </w:pPr>
-                        </w:p>
-                        <w:p>
-                          <w:pPr>
-                            <w:rPr>
-                              <w:lang w:eastAsia="ja-JP"/>
-                            </w:rPr>
-                          </w:pPr>
-                        </w:p>
-                        <w:p>
-                          <w:pPr>
-                            <w:rPr>
-                              <w:lang w:eastAsia="ja-JP"/>
-                            </w:rPr>
-                          </w:pPr>
-                        </w:p>
-                        <w:p>
-                          <w:pPr>
-                            <w:rPr>
-                              <w:lang w:eastAsia="ja-JP"/>
-                            </w:rPr>
-                          </w:pPr>
-                        </w:p>
-                        <w:p>
-                          <w:pPr>
-                            <w:rPr>
-                              <w:lang w:eastAsia="ja-JP"/>
-                            </w:rPr>
-                          </w:pPr>
-                        </w:p>
-                        <w:p>
-                          <w:pPr>
-                            <w:rPr>
-                              <w:lang w:eastAsia="ja-JP"/>
-                            </w:rPr>
-                          </w:pPr>
-                        </w:p>
                         <w:p>
                           <w:pPr>
                             <w:rPr>
@@ -462,7 +913,14 @@
                               <w:b/>
                               <w:lang w:eastAsia="ja-JP"/>
                             </w:rPr>
-                            <w:t>Created</w:t>
+                            <w:t>C</w:t>
+                          </w:r>
+                          <w:r>
+                            <w:rPr>
+                              <w:b/>
+                              <w:lang w:eastAsia="ja-JP"/>
+                            </w:rPr>
+                            <w:t>reated</w:t>
                           </w:r>
                           <w:r>
                             <w:rPr>
@@ -501,7 +959,7 @@
                                         </pic:cNvPicPr>
                                       </pic:nvPicPr>
                                       <pic:blipFill>
-                                        <a:blip r:embed="rId9">
+                                        <a:blip r:embed="rId11">
                                           <a:extLst>
                                             <a:ext uri="{28A0092B-C50C-407E-A947-70E740481C1C}">
                                               <a14:useLocalDpi xmlns:a14="http://schemas.microsoft.com/office/drawing/2010/main" val="0"/>
@@ -568,26 +1026,19 @@
                         <w:p>
                           <w:pPr>
                             <w:spacing w:after="0"/>
+                            <w:rPr>
+                              <w:caps/>
+                              <w:color w:val="4472C4" w:themeColor="accent5"/>
+                              <w:szCs w:val="24"/>
+                            </w:rPr>
                           </w:pPr>
                           <w:r>
                             <w:t>Contracts Manager</w:t>
                           </w:r>
                         </w:p>
-                        <w:p>
-                          <w:pPr>
-                            <w:pStyle w:val="NoSpacing"/>
-                            <w:spacing w:before="40" w:after="40"/>
-                            <w:rPr>
-                              <w:caps/>
-                              <w:color w:val="4472C4" w:themeColor="accent5"/>
-                              <w:sz w:val="24"/>
-                              <w:szCs w:val="24"/>
-                            </w:rPr>
-                          </w:pPr>
-                        </w:p>
                       </w:txbxContent>
                     </v:textbox>
-                    <w10:wrap type="square" anchorx="margin" anchory="page"/>
+                    <w10:wrap type="square" anchorx="margin" anchory="margin"/>
                   </v:shape>
                 </w:pict>
               </mc:Fallback>
@@ -596,6 +1047,7 @@
           <w:r>
             <w:rPr>
               <w:noProof/>
+              <w:lang w:eastAsia="en-US"/>
             </w:rPr>
             <mc:AlternateContent>
               <mc:Choice Requires="wpg">
@@ -768,6 +1220,7 @@
                                       <w:dataBinding w:prefixMappings="xmlns:ns0='http://purl.org/dc/elements/1.1/' xmlns:ns1='http://schemas.openxmlformats.org/package/2006/metadata/core-properties' " w:xpath="/ns1:coreProperties[1]/ns0:title[1]" w:storeItemID="{6C3C8BC8-F283-45AE-878A-BAB7291924A1}"/>
                                       <w:text/>
                                     </w:sdtPr>
+                                    <w:sdtEndPr/>
                                     <w:sdtContent>
                                       <w:r>
                                         <w:rPr>
@@ -775,7 +1228,23 @@
                                           <w:sz w:val="72"/>
                                           <w:szCs w:val="72"/>
                                         </w:rPr>
-                                        <w:t>Defender System Requirement Specification</w:t>
+                                        <w:t>Defender System</w:t>
+                                      </w:r>
+                                      <w:r>
+                                        <w:rPr>
+                                          <w:color w:val="FFFFFF" w:themeColor="background1"/>
+                                          <w:sz w:val="72"/>
+                                          <w:szCs w:val="72"/>
+                                        </w:rPr>
+                                        <w:t xml:space="preserve"> </w:t>
+                                      </w:r>
+                                      <w:r>
+                                        <w:rPr>
+                                          <w:color w:val="FFFFFF" w:themeColor="background1"/>
+                                          <w:sz w:val="72"/>
+                                          <w:szCs w:val="72"/>
+                                        </w:rPr>
+                                        <w:t>Requirement Specification</w:t>
                                       </w:r>
                                     </w:sdtContent>
                                   </w:sdt>
@@ -906,9 +1375,9 @@
               </mc:Choice>
               <mc:Fallback>
                 <w:pict>
-                  <v:group w14:anchorId="3F75F191" id="Group 125" o:spid="_x0000_s1027" style="position:absolute;margin-left:0;margin-top:0;width:540pt;height:556.55pt;z-index:-251657216;mso-width-percent:1154;mso-height-percent:670;mso-top-percent:45;mso-position-horizontal:center;mso-position-horizontal-relative:margin;mso-position-vertical-relative:page;mso-width-percent:1154;mso-height-percent:670;mso-top-percent:45;mso-width-relative:margin" coordsize="55613,54044" o:gfxdata="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">
+                  <v:group w14:anchorId="3F75F191" id="Group 125" o:spid="_x0000_s1028" style="position:absolute;margin-left:0;margin-top:0;width:540pt;height:556.55pt;z-index:-251657216;mso-width-percent:1154;mso-height-percent:670;mso-top-percent:45;mso-position-horizontal:center;mso-position-horizontal-relative:margin;mso-position-vertical-relative:page;mso-width-percent:1154;mso-height-percent:670;mso-top-percent:45;mso-width-relative:margin" coordsize="55613,54044" o:gfxdata="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">
                     <o:lock v:ext="edit" aspectratio="t"/>
-                    <v:shape id="Freeform 10" o:spid="_x0000_s1028" style="position:absolute;width:55575;height:54044;visibility:visible;mso-wrap-style:square;v-text-anchor:bottom" coordsize="720,700" o:spt="100" o:gfxdata="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" adj="-11796480,,5400" path="m,c,644,,644,,644v23,6,62,14,113,21c250,685,476,700,720,644v,-27,,-27,,-27c720,,720,,720,,,,,,,e" fillcolor="#4d5f78 [2994]" stroked="f">
+                    <v:shape id="Freeform 10" o:spid="_x0000_s1029" style="position:absolute;width:55575;height:54044;visibility:visible;mso-wrap-style:square;v-text-anchor:bottom" coordsize="720,700" o:spt="100" o:gfxdata="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" adj="-11796480,,5400" path="m,c,644,,644,,644v23,6,62,14,113,21c250,685,476,700,720,644v,-27,,-27,,-27c720,,720,,720,,,,,,,e" fillcolor="#4d5f78 [2994]" stroked="f">
                       <v:fill color2="#2a3442 [2018]" rotate="t" colors="0 #5d6d85;.5 #485972;1 #334258" focus="100%" type="gradient">
                         <o:fill v:ext="view" type="gradientUnscaled"/>
                       </v:fill>
@@ -938,6 +1407,7 @@
                                 <w:dataBinding w:prefixMappings="xmlns:ns0='http://purl.org/dc/elements/1.1/' xmlns:ns1='http://schemas.openxmlformats.org/package/2006/metadata/core-properties' " w:xpath="/ns1:coreProperties[1]/ns0:title[1]" w:storeItemID="{6C3C8BC8-F283-45AE-878A-BAB7291924A1}"/>
                                 <w:text/>
                               </w:sdtPr>
+                              <w:sdtEndPr/>
                               <w:sdtContent>
                                 <w:r>
                                   <w:rPr>
@@ -945,7 +1415,23 @@
                                     <w:sz w:val="72"/>
                                     <w:szCs w:val="72"/>
                                   </w:rPr>
-                                  <w:t>Defender System Requirement Specification</w:t>
+                                  <w:t>Defender System</w:t>
+                                </w:r>
+                                <w:r>
+                                  <w:rPr>
+                                    <w:color w:val="FFFFFF" w:themeColor="background1"/>
+                                    <w:sz w:val="72"/>
+                                    <w:szCs w:val="72"/>
+                                  </w:rPr>
+                                  <w:t xml:space="preserve"> </w:t>
+                                </w:r>
+                                <w:r>
+                                  <w:rPr>
+                                    <w:color w:val="FFFFFF" w:themeColor="background1"/>
+                                    <w:sz w:val="72"/>
+                                    <w:szCs w:val="72"/>
+                                  </w:rPr>
+                                  <w:t>Requirement Specification</w:t>
                                 </w:r>
                               </w:sdtContent>
                             </w:sdt>
@@ -953,7 +1439,7 @@
                         </w:txbxContent>
                       </v:textbox>
                     </v:shape>
-                    <v:shape id="Freeform 11" o:spid="_x0000_s1029" style="position:absolute;left:8763;top:47697;width:46850;height:5099;visibility:visible;mso-wrap-style:square;v-text-anchor:bottom" coordsize="607,66" o:gfxdata="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" path="m607,c450,44,300,57,176,57,109,57,49,53,,48,66,58,152,66,251,66,358,66,480,56,607,27,607,,607,,607,e" fillcolor="white [3212]" stroked="f">
+                    <v:shape id="Freeform 11" o:spid="_x0000_s1030" style="position:absolute;left:8763;top:47697;width:46850;height:5099;visibility:visible;mso-wrap-style:square;v-text-anchor:bottom" coordsize="607,66" o:gfxdata="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" path="m607,c450,44,300,57,176,57,109,57,49,53,,48,66,58,152,66,251,66,358,66,480,56,607,27,607,,607,,607,e" fillcolor="white [3212]" stroked="f">
                       <v:fill opacity="19789f"/>
                       <v:path arrowok="t" o:connecttype="custom" o:connectlocs="4685030,0;1358427,440373;0,370840;1937302,509905;4685030,208598;4685030,0" o:connectangles="0,0,0,0,0,0"/>
                     </v:shape>
@@ -966,6 +1452,7 @@
           <w:r>
             <w:rPr>
               <w:noProof/>
+              <w:lang w:eastAsia="en-US"/>
             </w:rPr>
             <mc:AlternateContent>
               <mc:Choice Requires="wps">
@@ -1049,7 +1536,7 @@
               </mc:Choice>
               <mc:Fallback>
                 <w:pict>
-                  <v:shape w14:anchorId="4D665FAD" id="Text Box 128" o:spid="_x0000_s1030" type="#_x0000_t202" style="position:absolute;margin-left:0;margin-top:0;width:453pt;height:11.5pt;z-index:251662336;visibility:visible;mso-wrap-style:square;mso-width-percent:1154;mso-height-percent:0;mso-wrap-distance-left:9pt;mso-wrap-distance-top:0;mso-wrap-distance-right:9pt;mso-wrap-distance-bottom:0;mso-position-horizontal:center;mso-position-horizontal-relative:page;mso-position-vertical:bottom;mso-position-vertical-relative:margin;mso-width-percent:1154;mso-height-percent:0;mso-width-relative:margin;mso-height-relative:margin;v-text-anchor:bottom" o:gfxdata="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" filled="f" stroked="f" strokeweight=".5pt">
+                  <v:shape w14:anchorId="4D665FAD" id="Text Box 128" o:spid="_x0000_s1031" type="#_x0000_t202" style="position:absolute;margin-left:0;margin-top:0;width:453pt;height:11.5pt;z-index:251662336;visibility:visible;mso-wrap-style:square;mso-width-percent:1154;mso-height-percent:0;mso-wrap-distance-left:9pt;mso-wrap-distance-top:0;mso-wrap-distance-right:9pt;mso-wrap-distance-bottom:0;mso-position-horizontal:center;mso-position-horizontal-relative:page;mso-position-vertical:bottom;mso-position-vertical-relative:margin;mso-width-percent:1154;mso-height-percent:0;mso-width-relative:margin;mso-height-relative:margin;v-text-anchor:bottom" o:gfxdata="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" filled="f" stroked="f" strokeweight=".5pt">
                     <v:textbox style="mso-fit-shape-to-text:t" inset="1in,0,86.4pt,0">
                       <w:txbxContent>
                         <w:p>
@@ -1073,6 +1560,7 @@
           <w:r>
             <w:rPr>
               <w:noProof/>
+              <w:lang w:eastAsia="en-US"/>
             </w:rPr>
             <mc:AlternateContent>
               <mc:Choice Requires="wps">
@@ -1155,6 +1643,7 @@
                                     <w:calendar w:val="gregorian"/>
                                   </w:date>
                                 </w:sdtPr>
+                                <w:sdtEndPr/>
                                 <w:sdtContent>
                                   <w:p>
                                     <w:pPr>
@@ -1199,7 +1688,7 @@
               </mc:Choice>
               <mc:Fallback>
                 <w:pict>
-                  <v:rect w14:anchorId="468C6093" id="Rectangle 130" o:spid="_x0000_s1031" style="position:absolute;margin-left:-4.4pt;margin-top:0;width:46.8pt;height:77.75pt;z-index:251660288;visibility:visible;mso-wrap-style:square;mso-width-percent:76;mso-height-percent:98;mso-top-percent:23;mso-wrap-distance-left:9pt;mso-wrap-distance-top:0;mso-wrap-distance-right:9pt;mso-wrap-distance-bottom:0;mso-position-horizontal:right;mso-position-horizontal-relative:margin;mso-position-vertical-relative:page;mso-width-percent:76;mso-height-percent:98;mso-top-percent:23;mso-width-relative:page;mso-height-relative:page;v-text-anchor:bottom" o:gfxdata="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" fillcolor="#5b9bd5 [3204]" stroked="f" strokeweight="1pt">
+                  <v:rect w14:anchorId="468C6093" id="Rectangle 130" o:spid="_x0000_s1032" style="position:absolute;margin-left:-4.4pt;margin-top:0;width:46.8pt;height:77.75pt;z-index:251660288;visibility:visible;mso-wrap-style:square;mso-width-percent:76;mso-height-percent:98;mso-top-percent:23;mso-wrap-distance-left:9pt;mso-wrap-distance-top:0;mso-wrap-distance-right:9pt;mso-wrap-distance-bottom:0;mso-position-horizontal:right;mso-position-horizontal-relative:margin;mso-position-vertical-relative:page;mso-width-percent:76;mso-height-percent:98;mso-top-percent:23;mso-width-relative:page;mso-height-relative:page;v-text-anchor:bottom" o:gfxdata="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" fillcolor="#5b9bd5 [3204]" stroked="f" strokeweight="1pt">
                     <v:path arrowok="t"/>
                     <o:lock v:ext="edit" aspectratio="t"/>
                     <v:textbox inset="3.6pt,,3.6pt">
@@ -1222,6 +1711,7 @@
                               <w:calendar w:val="gregorian"/>
                             </w:date>
                           </w:sdtPr>
+                          <w:sdtEndPr/>
                           <w:sdtContent>
                             <w:p>
                               <w:pPr>
@@ -1355,13 +1845,13 @@
         <w:fldChar w:fldCharType="begin"/>
       </w:r>
       <w:r>
-        <w:instrText xml:space="preserve"> PAGEREF _Toc422751811 \h </w:instrText>
+        <w:instrText xml:space="preserve"> PAGEREF _Toc422848367 \h </w:instrText>
       </w:r>
       <w:r>
         <w:fldChar w:fldCharType="separate"/>
       </w:r>
       <w:r>
-        <w:t>4</w:t>
+        <w:t>3</w:t>
       </w:r>
       <w:r>
         <w:fldChar w:fldCharType="end"/>
@@ -1388,13 +1878,13 @@
         <w:fldChar w:fldCharType="begin"/>
       </w:r>
       <w:r>
-        <w:instrText xml:space="preserve"> PAGEREF _Toc422751812 \h </w:instrText>
+        <w:instrText xml:space="preserve"> PAGEREF _Toc422848368 \h </w:instrText>
       </w:r>
       <w:r>
         <w:fldChar w:fldCharType="separate"/>
       </w:r>
       <w:r>
-        <w:t>4</w:t>
+        <w:t>3</w:t>
       </w:r>
       <w:r>
         <w:fldChar w:fldCharType="end"/>
@@ -1421,13 +1911,13 @@
         <w:fldChar w:fldCharType="begin"/>
       </w:r>
       <w:r>
-        <w:instrText xml:space="preserve"> PAGEREF _Toc422751813 \h </w:instrText>
+        <w:instrText xml:space="preserve"> PAGEREF _Toc422848369 \h </w:instrText>
       </w:r>
       <w:r>
         <w:fldChar w:fldCharType="separate"/>
       </w:r>
       <w:r>
-        <w:t>4</w:t>
+        <w:t>3</w:t>
       </w:r>
       <w:r>
         <w:fldChar w:fldCharType="end"/>
@@ -1454,13 +1944,13 @@
         <w:fldChar w:fldCharType="begin"/>
       </w:r>
       <w:r>
-        <w:instrText xml:space="preserve"> PAGEREF _Toc422751814 \h </w:instrText>
+        <w:instrText xml:space="preserve"> PAGEREF _Toc422848370 \h </w:instrText>
       </w:r>
       <w:r>
         <w:fldChar w:fldCharType="separate"/>
       </w:r>
       <w:r>
-        <w:t>4</w:t>
+        <w:t>3</w:t>
       </w:r>
       <w:r>
         <w:fldChar w:fldCharType="end"/>
@@ -1487,13 +1977,13 @@
         <w:fldChar w:fldCharType="begin"/>
       </w:r>
       <w:r>
-        <w:instrText xml:space="preserve"> PAGEREF _Toc422751815 \h </w:instrText>
+        <w:instrText xml:space="preserve"> PAGEREF _Toc422848371 \h </w:instrText>
       </w:r>
       <w:r>
         <w:fldChar w:fldCharType="separate"/>
       </w:r>
       <w:r>
-        <w:t>4</w:t>
+        <w:t>3</w:t>
       </w:r>
       <w:r>
         <w:fldChar w:fldCharType="end"/>
@@ -1520,13 +2010,13 @@
         <w:fldChar w:fldCharType="begin"/>
       </w:r>
       <w:r>
-        <w:instrText xml:space="preserve"> PAGEREF _Toc422751816 \h </w:instrText>
+        <w:instrText xml:space="preserve"> PAGEREF _Toc422848372 \h </w:instrText>
       </w:r>
       <w:r>
         <w:fldChar w:fldCharType="separate"/>
       </w:r>
       <w:r>
-        <w:t>5</w:t>
+        <w:t>4</w:t>
       </w:r>
       <w:r>
         <w:fldChar w:fldCharType="end"/>
@@ -1553,13 +2043,13 @@
         <w:fldChar w:fldCharType="begin"/>
       </w:r>
       <w:r>
-        <w:instrText xml:space="preserve"> PAGEREF _Toc422751817 \h </w:instrText>
+        <w:instrText xml:space="preserve"> PAGEREF _Toc422848373 \h </w:instrText>
       </w:r>
       <w:r>
         <w:fldChar w:fldCharType="separate"/>
       </w:r>
       <w:r>
-        <w:t>6</w:t>
+        <w:t>5</w:t>
       </w:r>
       <w:r>
         <w:fldChar w:fldCharType="end"/>
@@ -1586,13 +2076,13 @@
         <w:fldChar w:fldCharType="begin"/>
       </w:r>
       <w:r>
-        <w:instrText xml:space="preserve"> PAGEREF _Toc422751818 \h </w:instrText>
+        <w:instrText xml:space="preserve"> PAGEREF _Toc422848374 \h </w:instrText>
       </w:r>
       <w:r>
         <w:fldChar w:fldCharType="separate"/>
       </w:r>
       <w:r>
-        <w:t>6</w:t>
+        <w:t>5</w:t>
       </w:r>
       <w:r>
         <w:fldChar w:fldCharType="end"/>
@@ -1619,13 +2109,13 @@
         <w:fldChar w:fldCharType="begin"/>
       </w:r>
       <w:r>
-        <w:instrText xml:space="preserve"> PAGEREF _Toc422751819 \h </w:instrText>
+        <w:instrText xml:space="preserve"> PAGEREF _Toc422848375 \h </w:instrText>
       </w:r>
       <w:r>
         <w:fldChar w:fldCharType="separate"/>
       </w:r>
       <w:r>
-        <w:t>6</w:t>
+        <w:t>5</w:t>
       </w:r>
       <w:r>
         <w:fldChar w:fldCharType="end"/>
@@ -1652,13 +2142,13 @@
         <w:fldChar w:fldCharType="begin"/>
       </w:r>
       <w:r>
-        <w:instrText xml:space="preserve"> PAGEREF _Toc422751820 \h </w:instrText>
+        <w:instrText xml:space="preserve"> PAGEREF _Toc422848376 \h </w:instrText>
       </w:r>
       <w:r>
         <w:fldChar w:fldCharType="separate"/>
       </w:r>
       <w:r>
-        <w:t>6</w:t>
+        <w:t>5</w:t>
       </w:r>
       <w:r>
         <w:fldChar w:fldCharType="end"/>
@@ -1686,13 +2176,13 @@
         <w:fldChar w:fldCharType="begin"/>
       </w:r>
       <w:r>
-        <w:instrText xml:space="preserve"> PAGEREF _Toc422751821 \h </w:instrText>
+        <w:instrText xml:space="preserve"> PAGEREF _Toc422848377 \h </w:instrText>
       </w:r>
       <w:r>
         <w:fldChar w:fldCharType="separate"/>
       </w:r>
       <w:r>
-        <w:t>7</w:t>
+        <w:t>6</w:t>
       </w:r>
       <w:r>
         <w:fldChar w:fldCharType="end"/>
@@ -1718,13 +2208,13 @@
         <w:fldChar w:fldCharType="begin"/>
       </w:r>
       <w:r>
-        <w:instrText xml:space="preserve"> PAGEREF _Toc422751822 \h </w:instrText>
+        <w:instrText xml:space="preserve"> PAGEREF _Toc422848378 \h </w:instrText>
       </w:r>
       <w:r>
         <w:fldChar w:fldCharType="separate"/>
       </w:r>
       <w:r>
-        <w:t>7</w:t>
+        <w:t>6</w:t>
       </w:r>
       <w:r>
         <w:fldChar w:fldCharType="end"/>
@@ -1750,13 +2240,13 @@
         <w:fldChar w:fldCharType="begin"/>
       </w:r>
       <w:r>
-        <w:instrText xml:space="preserve"> PAGEREF _Toc422751823 \h </w:instrText>
+        <w:instrText xml:space="preserve"> PAGEREF _Toc422848379 \h </w:instrText>
       </w:r>
       <w:r>
         <w:fldChar w:fldCharType="separate"/>
       </w:r>
       <w:r>
-        <w:t>7</w:t>
+        <w:t>6</w:t>
       </w:r>
       <w:r>
         <w:fldChar w:fldCharType="end"/>
@@ -1782,13 +2272,78 @@
         <w:fldChar w:fldCharType="begin"/>
       </w:r>
       <w:r>
-        <w:instrText xml:space="preserve"> PAGEREF _Toc422751824 \h </w:instrText>
+        <w:instrText xml:space="preserve"> PAGEREF _Toc422848380 \h </w:instrText>
       </w:r>
       <w:r>
         <w:fldChar w:fldCharType="separate"/>
       </w:r>
       <w:r>
-        <w:t>8</w:t>
+        <w:t>7</w:t>
+      </w:r>
+      <w:r>
+        <w:fldChar w:fldCharType="end"/>
+      </w:r>
+    </w:p>
+    <w:p>
+      <w:pPr>
+        <w:pStyle w:val="TOC2"/>
+        <w:rPr>
+          <w:rFonts w:asciiTheme="minorHAnsi" w:eastAsiaTheme="minorEastAsia" w:hAnsiTheme="minorHAnsi" w:cstheme="minorBidi"/>
+          <w:smallCaps w:val="0"/>
+          <w:sz w:val="22"/>
+          <w:szCs w:val="22"/>
+          <w:lang w:eastAsia="en-US"/>
+        </w:rPr>
+      </w:pPr>
+      <w:r>
+        <w:t>System-wide Requirements</w:t>
+      </w:r>
+      <w:r>
+        <w:tab/>
+      </w:r>
+      <w:r>
+        <w:fldChar w:fldCharType="begin"/>
+      </w:r>
+      <w:r>
+        <w:instrText xml:space="preserve"> PAGEREF _Toc422848381 \h </w:instrText>
+      </w:r>
+      <w:r>
+        <w:fldChar w:fldCharType="separate"/>
+      </w:r>
+      <w:r>
+        <w:t>7</w:t>
+      </w:r>
+      <w:r>
+        <w:fldChar w:fldCharType="end"/>
+      </w:r>
+    </w:p>
+    <w:p>
+      <w:pPr>
+        <w:pStyle w:val="TOC3"/>
+        <w:rPr>
+          <w:rFonts w:asciiTheme="minorHAnsi" w:eastAsiaTheme="minorEastAsia" w:hAnsiTheme="minorHAnsi" w:cstheme="minorBidi"/>
+          <w:sz w:val="22"/>
+          <w:szCs w:val="22"/>
+          <w:lang w:eastAsia="en-US"/>
+        </w:rPr>
+      </w:pPr>
+      <w:r>
+        <w:t>Requirements</w:t>
+      </w:r>
+      <w:r>
+        <w:tab/>
+      </w:r>
+      <w:r>
+        <w:fldChar w:fldCharType="begin"/>
+      </w:r>
+      <w:r>
+        <w:instrText xml:space="preserve"> PAGEREF _Toc422848382 \h </w:instrText>
+      </w:r>
+      <w:r>
+        <w:fldChar w:fldCharType="separate"/>
+      </w:r>
+      <w:r>
+        <w:t>7</w:t>
       </w:r>
       <w:r>
         <w:fldChar w:fldCharType="end"/>
@@ -1807,7 +2362,7 @@
         </w:rPr>
       </w:pPr>
       <w:r>
-        <w:t>System-wide Requirements</w:t>
+        <w:t>Environment (Non-Functional) Requirements</w:t>
       </w:r>
       <w:r>
         <w:tab/>
@@ -1816,13 +2371,13 @@
         <w:fldChar w:fldCharType="begin"/>
       </w:r>
       <w:r>
-        <w:instrText xml:space="preserve"> PAGEREF _Toc422751825 \h </w:instrText>
+        <w:instrText xml:space="preserve"> PAGEREF _Toc422848383 \h </w:instrText>
       </w:r>
       <w:r>
         <w:fldChar w:fldCharType="separate"/>
       </w:r>
       <w:r>
-        <w:t>10</w:t>
+        <w:t>8</w:t>
       </w:r>
       <w:r>
         <w:fldChar w:fldCharType="end"/>
@@ -1840,7 +2395,7 @@
         </w:rPr>
       </w:pPr>
       <w:r>
-        <w:t>System-wide Requirements</w:t>
+        <w:t>User Interface Requirements</w:t>
       </w:r>
       <w:r>
         <w:tab/>
@@ -1849,13 +2404,13 @@
         <w:fldChar w:fldCharType="begin"/>
       </w:r>
       <w:r>
-        <w:instrText xml:space="preserve"> PAGEREF _Toc422751826 \h </w:instrText>
+        <w:instrText xml:space="preserve"> PAGEREF _Toc422848384 \h </w:instrText>
       </w:r>
       <w:r>
         <w:fldChar w:fldCharType="separate"/>
       </w:r>
       <w:r>
-        <w:t>10</w:t>
+        <w:t>8</w:t>
       </w:r>
       <w:r>
         <w:fldChar w:fldCharType="end"/>
@@ -1863,16 +2418,17 @@
     </w:p>
     <w:p>
       <w:pPr>
-        <w:pStyle w:val="TOC3"/>
+        <w:pStyle w:val="TOC2"/>
         <w:rPr>
           <w:rFonts w:asciiTheme="minorHAnsi" w:eastAsiaTheme="minorEastAsia" w:hAnsiTheme="minorHAnsi" w:cstheme="minorBidi"/>
+          <w:smallCaps w:val="0"/>
           <w:sz w:val="22"/>
           <w:szCs w:val="22"/>
           <w:lang w:eastAsia="en-US"/>
         </w:rPr>
       </w:pPr>
       <w:r>
-        <w:t>Requirements</w:t>
+        <w:t>Integration/Migration Requirements</w:t>
       </w:r>
       <w:r>
         <w:tab/>
@@ -1881,13 +2437,79 @@
         <w:fldChar w:fldCharType="begin"/>
       </w:r>
       <w:r>
-        <w:instrText xml:space="preserve"> PAGEREF _Toc422751827 \h </w:instrText>
+        <w:instrText xml:space="preserve"> PAGEREF _Toc422848385 \h </w:instrText>
       </w:r>
       <w:r>
         <w:fldChar w:fldCharType="separate"/>
       </w:r>
       <w:r>
-        <w:t>10</w:t>
+        <w:t>8</w:t>
+      </w:r>
+      <w:r>
+        <w:fldChar w:fldCharType="end"/>
+      </w:r>
+    </w:p>
+    <w:p>
+      <w:pPr>
+        <w:pStyle w:val="TOC2"/>
+        <w:rPr>
+          <w:rFonts w:asciiTheme="minorHAnsi" w:eastAsiaTheme="minorEastAsia" w:hAnsiTheme="minorHAnsi" w:cstheme="minorBidi"/>
+          <w:smallCaps w:val="0"/>
+          <w:sz w:val="22"/>
+          <w:szCs w:val="22"/>
+          <w:lang w:eastAsia="en-US"/>
+        </w:rPr>
+      </w:pPr>
+      <w:r>
+        <w:t>Software Requirements</w:t>
+      </w:r>
+      <w:r>
+        <w:tab/>
+      </w:r>
+      <w:r>
+        <w:fldChar w:fldCharType="begin"/>
+      </w:r>
+      <w:r>
+        <w:instrText xml:space="preserve"> PAGEREF _Toc422848386 \h </w:instrText>
+      </w:r>
+      <w:r>
+        <w:fldChar w:fldCharType="separate"/>
+      </w:r>
+      <w:r>
+        <w:t>8</w:t>
+      </w:r>
+      <w:r>
+        <w:fldChar w:fldCharType="end"/>
+      </w:r>
+    </w:p>
+    <w:p>
+      <w:pPr>
+        <w:pStyle w:val="TOC2"/>
+        <w:rPr>
+          <w:rFonts w:asciiTheme="minorHAnsi" w:eastAsiaTheme="minorEastAsia" w:hAnsiTheme="minorHAnsi" w:cstheme="minorBidi"/>
+          <w:smallCaps w:val="0"/>
+          <w:sz w:val="22"/>
+          <w:szCs w:val="22"/>
+          <w:lang w:eastAsia="en-US"/>
+        </w:rPr>
+      </w:pPr>
+      <w:r>
+        <w:t>Hardware Requirements</w:t>
+      </w:r>
+      <w:r>
+        <w:tab/>
+      </w:r>
+      <w:r>
+        <w:fldChar w:fldCharType="begin"/>
+      </w:r>
+      <w:r>
+        <w:instrText xml:space="preserve"> PAGEREF _Toc422848387 \h </w:instrText>
+      </w:r>
+      <w:r>
+        <w:fldChar w:fldCharType="separate"/>
+      </w:r>
+      <w:r>
+        <w:t>8</w:t>
       </w:r>
       <w:r>
         <w:fldChar w:fldCharType="end"/>
@@ -1906,7 +2528,7 @@
         </w:rPr>
       </w:pPr>
       <w:r>
-        <w:t>Environment (Non-Functional) Requirements</w:t>
+        <w:t>Other Non-Functional Requirements</w:t>
       </w:r>
       <w:r>
         <w:tab/>
@@ -1915,13 +2537,13 @@
         <w:fldChar w:fldCharType="begin"/>
       </w:r>
       <w:r>
-        <w:instrText xml:space="preserve"> PAGEREF _Toc422751828 \h </w:instrText>
+        <w:instrText xml:space="preserve"> PAGEREF _Toc422848388 \h </w:instrText>
       </w:r>
       <w:r>
         <w:fldChar w:fldCharType="separate"/>
       </w:r>
       <w:r>
-        <w:t>11</w:t>
+        <w:t>9</w:t>
       </w:r>
       <w:r>
         <w:fldChar w:fldCharType="end"/>
@@ -1939,7 +2561,7 @@
         </w:rPr>
       </w:pPr>
       <w:r>
-        <w:t>User Interface Requirements</w:t>
+        <w:t>Business Continuity and Recovery Requirements</w:t>
       </w:r>
       <w:r>
         <w:tab/>
@@ -1948,13 +2570,13 @@
         <w:fldChar w:fldCharType="begin"/>
       </w:r>
       <w:r>
-        <w:instrText xml:space="preserve"> PAGEREF _Toc422751829 \h </w:instrText>
+        <w:instrText xml:space="preserve"> PAGEREF _Toc422848389 \h </w:instrText>
       </w:r>
       <w:r>
         <w:fldChar w:fldCharType="separate"/>
       </w:r>
       <w:r>
-        <w:t>11</w:t>
+        <w:t>9</w:t>
       </w:r>
       <w:r>
         <w:fldChar w:fldCharType="end"/>
@@ -1972,7 +2594,7 @@
         </w:rPr>
       </w:pPr>
       <w:r>
-        <w:t>Integration/Migration Requirements</w:t>
+        <w:t>Performance Requirements</w:t>
       </w:r>
       <w:r>
         <w:tab/>
@@ -1981,13 +2603,109 @@
         <w:fldChar w:fldCharType="begin"/>
       </w:r>
       <w:r>
-        <w:instrText xml:space="preserve"> PAGEREF _Toc422751830 \h </w:instrText>
+        <w:instrText xml:space="preserve"> PAGEREF _Toc422848390 \h </w:instrText>
       </w:r>
       <w:r>
         <w:fldChar w:fldCharType="separate"/>
       </w:r>
       <w:r>
-        <w:t>11</w:t>
+        <w:t>9</w:t>
+      </w:r>
+      <w:r>
+        <w:fldChar w:fldCharType="end"/>
+      </w:r>
+    </w:p>
+    <w:p>
+      <w:pPr>
+        <w:pStyle w:val="TOC3"/>
+        <w:rPr>
+          <w:rFonts w:asciiTheme="minorHAnsi" w:eastAsiaTheme="minorEastAsia" w:hAnsiTheme="minorHAnsi" w:cstheme="minorBidi"/>
+          <w:sz w:val="22"/>
+          <w:szCs w:val="22"/>
+          <w:lang w:eastAsia="en-US"/>
+        </w:rPr>
+      </w:pPr>
+      <w:r>
+        <w:t>Speed</w:t>
+      </w:r>
+      <w:r>
+        <w:tab/>
+      </w:r>
+      <w:r>
+        <w:fldChar w:fldCharType="begin"/>
+      </w:r>
+      <w:r>
+        <w:instrText xml:space="preserve"> PAGEREF _Toc422848391 \h </w:instrText>
+      </w:r>
+      <w:r>
+        <w:fldChar w:fldCharType="separate"/>
+      </w:r>
+      <w:r>
+        <w:t>9</w:t>
+      </w:r>
+      <w:r>
+        <w:fldChar w:fldCharType="end"/>
+      </w:r>
+    </w:p>
+    <w:p>
+      <w:pPr>
+        <w:pStyle w:val="TOC3"/>
+        <w:rPr>
+          <w:rFonts w:asciiTheme="minorHAnsi" w:eastAsiaTheme="minorEastAsia" w:hAnsiTheme="minorHAnsi" w:cstheme="minorBidi"/>
+          <w:sz w:val="22"/>
+          <w:szCs w:val="22"/>
+          <w:lang w:eastAsia="en-US"/>
+        </w:rPr>
+      </w:pPr>
+      <w:r>
+        <w:t>Capacity</w:t>
+      </w:r>
+      <w:r>
+        <w:tab/>
+      </w:r>
+      <w:r>
+        <w:fldChar w:fldCharType="begin"/>
+      </w:r>
+      <w:r>
+        <w:instrText xml:space="preserve"> PAGEREF _Toc422848392 \h </w:instrText>
+      </w:r>
+      <w:r>
+        <w:fldChar w:fldCharType="separate"/>
+      </w:r>
+      <w:r>
+        <w:t>9</w:t>
+      </w:r>
+      <w:r>
+        <w:fldChar w:fldCharType="end"/>
+      </w:r>
+    </w:p>
+    <w:p>
+      <w:pPr>
+        <w:pStyle w:val="TOC3"/>
+        <w:rPr>
+          <w:rFonts w:asciiTheme="minorHAnsi" w:eastAsiaTheme="minorEastAsia" w:hAnsiTheme="minorHAnsi" w:cstheme="minorBidi"/>
+          <w:sz w:val="22"/>
+          <w:szCs w:val="22"/>
+          <w:lang w:eastAsia="en-US"/>
+        </w:rPr>
+      </w:pPr>
+      <w:r>
+        <w:t>Ease of Use</w:t>
+      </w:r>
+      <w:r>
+        <w:tab/>
+      </w:r>
+      <w:r>
+        <w:fldChar w:fldCharType="begin"/>
+      </w:r>
+      <w:r>
+        <w:instrText xml:space="preserve"> PAGEREF _Toc422848393 \h </w:instrText>
+      </w:r>
+      <w:r>
+        <w:fldChar w:fldCharType="separate"/>
+      </w:r>
+      <w:r>
+        <w:t>9</w:t>
       </w:r>
       <w:r>
         <w:fldChar w:fldCharType="end"/>
@@ -2005,7 +2723,7 @@
         </w:rPr>
       </w:pPr>
       <w:r>
-        <w:t>Software Requirements</w:t>
+        <w:t>Safety Requirements</w:t>
       </w:r>
       <w:r>
         <w:tab/>
@@ -2014,13 +2732,13 @@
         <w:fldChar w:fldCharType="begin"/>
       </w:r>
       <w:r>
-        <w:instrText xml:space="preserve"> PAGEREF _Toc422751831 \h </w:instrText>
+        <w:instrText xml:space="preserve"> PAGEREF _Toc422848394 \h </w:instrText>
       </w:r>
       <w:r>
         <w:fldChar w:fldCharType="separate"/>
       </w:r>
       <w:r>
-        <w:t>11</w:t>
+        <w:t>9</w:t>
       </w:r>
       <w:r>
         <w:fldChar w:fldCharType="end"/>
@@ -2038,7 +2756,7 @@
         </w:rPr>
       </w:pPr>
       <w:r>
-        <w:t>Hardware Requirements</w:t>
+        <w:t>Administrative/Backup/Archive Requirements</w:t>
       </w:r>
       <w:r>
         <w:tab/>
@@ -2047,13 +2765,13 @@
         <w:fldChar w:fldCharType="begin"/>
       </w:r>
       <w:r>
-        <w:instrText xml:space="preserve"> PAGEREF _Toc422751832 \h </w:instrText>
+        <w:instrText xml:space="preserve"> PAGEREF _Toc422848395 \h </w:instrText>
       </w:r>
       <w:r>
         <w:fldChar w:fldCharType="separate"/>
       </w:r>
       <w:r>
-        <w:t>11</w:t>
+        <w:t>9</w:t>
       </w:r>
       <w:r>
         <w:fldChar w:fldCharType="end"/>
@@ -2061,18 +2779,16 @@
     </w:p>
     <w:p>
       <w:pPr>
-        <w:pStyle w:val="TOC1"/>
+        <w:pStyle w:val="TOC3"/>
         <w:rPr>
           <w:rFonts w:asciiTheme="minorHAnsi" w:eastAsiaTheme="minorEastAsia" w:hAnsiTheme="minorHAnsi" w:cstheme="minorBidi"/>
-          <w:b w:val="0"/>
-          <w:smallCaps w:val="0"/>
           <w:sz w:val="22"/>
           <w:szCs w:val="22"/>
           <w:lang w:eastAsia="en-US"/>
         </w:rPr>
       </w:pPr>
       <w:r>
-        <w:t>Other Non-Functional Requirements</w:t>
+        <w:t>Administrative/Monitoring</w:t>
       </w:r>
       <w:r>
         <w:tab/>
@@ -2081,13 +2797,77 @@
         <w:fldChar w:fldCharType="begin"/>
       </w:r>
       <w:r>
-        <w:instrText xml:space="preserve"> PAGEREF _Toc422751833 \h </w:instrText>
+        <w:instrText xml:space="preserve"> PAGEREF _Toc422848396 \h </w:instrText>
       </w:r>
       <w:r>
         <w:fldChar w:fldCharType="separate"/>
       </w:r>
       <w:r>
-        <w:t>12</w:t>
+        <w:t>9</w:t>
+      </w:r>
+      <w:r>
+        <w:fldChar w:fldCharType="end"/>
+      </w:r>
+    </w:p>
+    <w:p>
+      <w:pPr>
+        <w:pStyle w:val="TOC3"/>
+        <w:rPr>
+          <w:rFonts w:asciiTheme="minorHAnsi" w:eastAsiaTheme="minorEastAsia" w:hAnsiTheme="minorHAnsi" w:cstheme="minorBidi"/>
+          <w:sz w:val="22"/>
+          <w:szCs w:val="22"/>
+          <w:lang w:eastAsia="en-US"/>
+        </w:rPr>
+      </w:pPr>
+      <w:r>
+        <w:t>Backup</w:t>
+      </w:r>
+      <w:r>
+        <w:tab/>
+      </w:r>
+      <w:r>
+        <w:fldChar w:fldCharType="begin"/>
+      </w:r>
+      <w:r>
+        <w:instrText xml:space="preserve"> PAGEREF _Toc422848397 \h </w:instrText>
+      </w:r>
+      <w:r>
+        <w:fldChar w:fldCharType="separate"/>
+      </w:r>
+      <w:r>
+        <w:t>10</w:t>
+      </w:r>
+      <w:r>
+        <w:fldChar w:fldCharType="end"/>
+      </w:r>
+    </w:p>
+    <w:p>
+      <w:pPr>
+        <w:pStyle w:val="TOC3"/>
+        <w:rPr>
+          <w:rFonts w:asciiTheme="minorHAnsi" w:eastAsiaTheme="minorEastAsia" w:hAnsiTheme="minorHAnsi" w:cstheme="minorBidi"/>
+          <w:sz w:val="22"/>
+          <w:szCs w:val="22"/>
+          <w:lang w:eastAsia="en-US"/>
+        </w:rPr>
+      </w:pPr>
+      <w:r>
+        <w:t>COOP</w:t>
+      </w:r>
+      <w:r>
+        <w:tab/>
+      </w:r>
+      <w:r>
+        <w:fldChar w:fldCharType="begin"/>
+      </w:r>
+      <w:r>
+        <w:instrText xml:space="preserve"> PAGEREF _Toc422848398 \h </w:instrText>
+      </w:r>
+      <w:r>
+        <w:fldChar w:fldCharType="separate"/>
+      </w:r>
+      <w:r>
+        <w:t>10</w:t>
       </w:r>
       <w:r>
         <w:fldChar w:fldCharType="end"/>
@@ -2105,7 +2885,7 @@
         </w:rPr>
       </w:pPr>
       <w:r>
-        <w:t>Business Continuity and Recovery Requirements</w:t>
+        <w:t>Training Requirements</w:t>
       </w:r>
       <w:r>
         <w:tab/>
@@ -2114,13 +2894,13 @@
         <w:fldChar w:fldCharType="begin"/>
       </w:r>
       <w:r>
-        <w:instrText xml:space="preserve"> PAGEREF _Toc422751834 \h </w:instrText>
+        <w:instrText xml:space="preserve"> PAGEREF _Toc422848399 \h </w:instrText>
       </w:r>
       <w:r>
         <w:fldChar w:fldCharType="separate"/>
       </w:r>
       <w:r>
-        <w:t>12</w:t>
+        <w:t>10</w:t>
       </w:r>
       <w:r>
         <w:fldChar w:fldCharType="end"/>
@@ -2138,7 +2918,7 @@
         </w:rPr>
       </w:pPr>
       <w:r>
-        <w:t>Performance Requirements</w:t>
+        <w:t>Documentation Requirements</w:t>
       </w:r>
       <w:r>
         <w:tab/>
@@ -2147,109 +2927,13 @@
         <w:fldChar w:fldCharType="begin"/>
       </w:r>
       <w:r>
-        <w:instrText xml:space="preserve"> PAGEREF _Toc422751835 \h </w:instrText>
+        <w:instrText xml:space="preserve"> PAGEREF _Toc422848400 \h </w:instrText>
       </w:r>
       <w:r>
         <w:fldChar w:fldCharType="separate"/>
       </w:r>
       <w:r>
-        <w:t>12</w:t>
-      </w:r>
-      <w:r>
-        <w:fldChar w:fldCharType="end"/>
-      </w:r>
-    </w:p>
-    <w:p>
-      <w:pPr>
-        <w:pStyle w:val="TOC3"/>
-        <w:rPr>
-          <w:rFonts w:asciiTheme="minorHAnsi" w:eastAsiaTheme="minorEastAsia" w:hAnsiTheme="minorHAnsi" w:cstheme="minorBidi"/>
-          <w:sz w:val="22"/>
-          <w:szCs w:val="22"/>
-          <w:lang w:eastAsia="en-US"/>
-        </w:rPr>
-      </w:pPr>
-      <w:r>
-        <w:t>Speed</w:t>
-      </w:r>
-      <w:r>
-        <w:tab/>
-      </w:r>
-      <w:r>
-        <w:fldChar w:fldCharType="begin"/>
-      </w:r>
-      <w:r>
-        <w:instrText xml:space="preserve"> PAGEREF _Toc422751836 \h </w:instrText>
-      </w:r>
-      <w:r>
-        <w:fldChar w:fldCharType="separate"/>
-      </w:r>
-      <w:r>
-        <w:t>12</w:t>
-      </w:r>
-      <w:r>
-        <w:fldChar w:fldCharType="end"/>
-      </w:r>
-    </w:p>
-    <w:p>
-      <w:pPr>
-        <w:pStyle w:val="TOC3"/>
-        <w:rPr>
-          <w:rFonts w:asciiTheme="minorHAnsi" w:eastAsiaTheme="minorEastAsia" w:hAnsiTheme="minorHAnsi" w:cstheme="minorBidi"/>
-          <w:sz w:val="22"/>
-          <w:szCs w:val="22"/>
-          <w:lang w:eastAsia="en-US"/>
-        </w:rPr>
-      </w:pPr>
-      <w:r>
-        <w:t>Capacity</w:t>
-      </w:r>
-      <w:r>
-        <w:tab/>
-      </w:r>
-      <w:r>
-        <w:fldChar w:fldCharType="begin"/>
-      </w:r>
-      <w:r>
-        <w:instrText xml:space="preserve"> PAGEREF _Toc422751837 \h </w:instrText>
-      </w:r>
-      <w:r>
-        <w:fldChar w:fldCharType="separate"/>
-      </w:r>
-      <w:r>
-        <w:t>12</w:t>
-      </w:r>
-      <w:r>
-        <w:fldChar w:fldCharType="end"/>
-      </w:r>
-    </w:p>
-    <w:p>
-      <w:pPr>
-        <w:pStyle w:val="TOC3"/>
-        <w:rPr>
-          <w:rFonts w:asciiTheme="minorHAnsi" w:eastAsiaTheme="minorEastAsia" w:hAnsiTheme="minorHAnsi" w:cstheme="minorBidi"/>
-          <w:sz w:val="22"/>
-          <w:szCs w:val="22"/>
-          <w:lang w:eastAsia="en-US"/>
-        </w:rPr>
-      </w:pPr>
-      <w:r>
-        <w:t>Ease of Use</w:t>
-      </w:r>
-      <w:r>
-        <w:tab/>
-      </w:r>
-      <w:r>
-        <w:fldChar w:fldCharType="begin"/>
-      </w:r>
-      <w:r>
-        <w:instrText xml:space="preserve"> PAGEREF _Toc422751838 \h </w:instrText>
-      </w:r>
-      <w:r>
-        <w:fldChar w:fldCharType="separate"/>
-      </w:r>
-      <w:r>
-        <w:t>12</w:t>
+        <w:t>10</w:t>
       </w:r>
       <w:r>
         <w:fldChar w:fldCharType="end"/>
@@ -2267,7 +2951,7 @@
         </w:rPr>
       </w:pPr>
       <w:r>
-        <w:t>Safety Requirements</w:t>
+        <w:t>Security and Privacy Requirements</w:t>
       </w:r>
       <w:r>
         <w:tab/>
@@ -2276,46 +2960,13 @@
         <w:fldChar w:fldCharType="begin"/>
       </w:r>
       <w:r>
-        <w:instrText xml:space="preserve"> PAGEREF _Toc422751839 \h </w:instrText>
+        <w:instrText xml:space="preserve"> PAGEREF _Toc422848401 \h </w:instrText>
       </w:r>
       <w:r>
         <w:fldChar w:fldCharType="separate"/>
       </w:r>
       <w:r>
-        <w:t>12</w:t>
-      </w:r>
-      <w:r>
-        <w:fldChar w:fldCharType="end"/>
-      </w:r>
-    </w:p>
-    <w:p>
-      <w:pPr>
-        <w:pStyle w:val="TOC2"/>
-        <w:rPr>
-          <w:rFonts w:asciiTheme="minorHAnsi" w:eastAsiaTheme="minorEastAsia" w:hAnsiTheme="minorHAnsi" w:cstheme="minorBidi"/>
-          <w:smallCaps w:val="0"/>
-          <w:sz w:val="22"/>
-          <w:szCs w:val="22"/>
-          <w:lang w:eastAsia="en-US"/>
-        </w:rPr>
-      </w:pPr>
-      <w:r>
-        <w:t>Administrative/Backup/Archive Requirements</w:t>
-      </w:r>
-      <w:r>
-        <w:tab/>
-      </w:r>
-      <w:r>
-        <w:fldChar w:fldCharType="begin"/>
-      </w:r>
-      <w:r>
-        <w:instrText xml:space="preserve"> PAGEREF _Toc422751840 \h </w:instrText>
-      </w:r>
-      <w:r>
-        <w:fldChar w:fldCharType="separate"/>
-      </w:r>
-      <w:r>
-        <w:t>12</w:t>
+        <w:t>10</w:t>
       </w:r>
       <w:r>
         <w:fldChar w:fldCharType="end"/>
@@ -2332,7 +2983,7 @@
         </w:rPr>
       </w:pPr>
       <w:r>
-        <w:t>Administrative</w:t>
+        <w:t>Security Requirements</w:t>
       </w:r>
       <w:r>
         <w:tab/>
@@ -2341,241 +2992,13 @@
         <w:fldChar w:fldCharType="begin"/>
       </w:r>
       <w:r>
-        <w:instrText xml:space="preserve"> PAGEREF _Toc422751841 \h </w:instrText>
+        <w:instrText xml:space="preserve"> PAGEREF _Toc422848402 \h </w:instrText>
       </w:r>
       <w:r>
         <w:fldChar w:fldCharType="separate"/>
       </w:r>
       <w:r>
-        <w:t>12</w:t>
-      </w:r>
-      <w:r>
-        <w:fldChar w:fldCharType="end"/>
-      </w:r>
-    </w:p>
-    <w:p>
-      <w:pPr>
-        <w:pStyle w:val="TOC3"/>
-        <w:rPr>
-          <w:rFonts w:asciiTheme="minorHAnsi" w:eastAsiaTheme="minorEastAsia" w:hAnsiTheme="minorHAnsi" w:cstheme="minorBidi"/>
-          <w:sz w:val="22"/>
-          <w:szCs w:val="22"/>
-          <w:lang w:eastAsia="en-US"/>
-        </w:rPr>
-      </w:pPr>
-      <w:r>
-        <w:t>Backup</w:t>
-      </w:r>
-      <w:r>
-        <w:tab/>
-      </w:r>
-      <w:r>
-        <w:fldChar w:fldCharType="begin"/>
-      </w:r>
-      <w:r>
-        <w:instrText xml:space="preserve"> PAGEREF _Toc422751842 \h </w:instrText>
-      </w:r>
-      <w:r>
-        <w:fldChar w:fldCharType="separate"/>
-      </w:r>
-      <w:r>
-        <w:t>12</w:t>
-      </w:r>
-      <w:r>
-        <w:fldChar w:fldCharType="end"/>
-      </w:r>
-    </w:p>
-    <w:p>
-      <w:pPr>
-        <w:pStyle w:val="TOC3"/>
-        <w:rPr>
-          <w:rFonts w:asciiTheme="minorHAnsi" w:eastAsiaTheme="minorEastAsia" w:hAnsiTheme="minorHAnsi" w:cstheme="minorBidi"/>
-          <w:sz w:val="22"/>
-          <w:szCs w:val="22"/>
-          <w:lang w:eastAsia="en-US"/>
-        </w:rPr>
-      </w:pPr>
-      <w:r>
-        <w:t>Archive</w:t>
-      </w:r>
-      <w:r>
-        <w:tab/>
-      </w:r>
-      <w:r>
-        <w:fldChar w:fldCharType="begin"/>
-      </w:r>
-      <w:r>
-        <w:instrText xml:space="preserve"> PAGEREF _Toc422751843 \h </w:instrText>
-      </w:r>
-      <w:r>
-        <w:fldChar w:fldCharType="separate"/>
-      </w:r>
-      <w:r>
-        <w:t>12</w:t>
-      </w:r>
-      <w:r>
-        <w:fldChar w:fldCharType="end"/>
-      </w:r>
-    </w:p>
-    <w:p>
-      <w:pPr>
-        <w:pStyle w:val="TOC2"/>
-        <w:rPr>
-          <w:rFonts w:asciiTheme="minorHAnsi" w:eastAsiaTheme="minorEastAsia" w:hAnsiTheme="minorHAnsi" w:cstheme="minorBidi"/>
-          <w:smallCaps w:val="0"/>
-          <w:sz w:val="22"/>
-          <w:szCs w:val="22"/>
-          <w:lang w:eastAsia="en-US"/>
-        </w:rPr>
-      </w:pPr>
-      <w:r>
-        <w:t>Expected Life Span/Adaptability Requirements</w:t>
-      </w:r>
-      <w:r>
-        <w:tab/>
-      </w:r>
-      <w:r>
-        <w:fldChar w:fldCharType="begin"/>
-      </w:r>
-      <w:r>
-        <w:instrText xml:space="preserve"> PAGEREF _Toc422751844 \h </w:instrText>
-      </w:r>
-      <w:r>
-        <w:fldChar w:fldCharType="separate"/>
-      </w:r>
-      <w:r>
-        <w:t>12</w:t>
-      </w:r>
-      <w:r>
-        <w:fldChar w:fldCharType="end"/>
-      </w:r>
-    </w:p>
-    <w:p>
-      <w:pPr>
-        <w:pStyle w:val="TOC2"/>
-        <w:rPr>
-          <w:rFonts w:asciiTheme="minorHAnsi" w:eastAsiaTheme="minorEastAsia" w:hAnsiTheme="minorHAnsi" w:cstheme="minorBidi"/>
-          <w:smallCaps w:val="0"/>
-          <w:sz w:val="22"/>
-          <w:szCs w:val="22"/>
-          <w:lang w:eastAsia="en-US"/>
-        </w:rPr>
-      </w:pPr>
-      <w:r>
-        <w:t>Training Requirements</w:t>
-      </w:r>
-      <w:r>
-        <w:tab/>
-      </w:r>
-      <w:r>
-        <w:fldChar w:fldCharType="begin"/>
-      </w:r>
-      <w:r>
-        <w:instrText xml:space="preserve"> PAGEREF _Toc422751845 \h </w:instrText>
-      </w:r>
-      <w:r>
-        <w:fldChar w:fldCharType="separate"/>
-      </w:r>
-      <w:r>
-        <w:t>13</w:t>
-      </w:r>
-      <w:r>
-        <w:fldChar w:fldCharType="end"/>
-      </w:r>
-    </w:p>
-    <w:p>
-      <w:pPr>
-        <w:pStyle w:val="TOC2"/>
-        <w:rPr>
-          <w:rFonts w:asciiTheme="minorHAnsi" w:eastAsiaTheme="minorEastAsia" w:hAnsiTheme="minorHAnsi" w:cstheme="minorBidi"/>
-          <w:smallCaps w:val="0"/>
-          <w:sz w:val="22"/>
-          <w:szCs w:val="22"/>
-          <w:lang w:eastAsia="en-US"/>
-        </w:rPr>
-      </w:pPr>
-      <w:r>
-        <w:t>Documentation Requirements</w:t>
-      </w:r>
-      <w:r>
-        <w:tab/>
-      </w:r>
-      <w:r>
-        <w:fldChar w:fldCharType="begin"/>
-      </w:r>
-      <w:r>
-        <w:instrText xml:space="preserve"> PAGEREF _Toc422751846 \h </w:instrText>
-      </w:r>
-      <w:r>
-        <w:fldChar w:fldCharType="separate"/>
-      </w:r>
-      <w:r>
-        <w:t>13</w:t>
-      </w:r>
-      <w:r>
-        <w:fldChar w:fldCharType="end"/>
-      </w:r>
-    </w:p>
-    <w:p>
-      <w:pPr>
-        <w:pStyle w:val="TOC2"/>
-        <w:rPr>
-          <w:rFonts w:asciiTheme="minorHAnsi" w:eastAsiaTheme="minorEastAsia" w:hAnsiTheme="minorHAnsi" w:cstheme="minorBidi"/>
-          <w:smallCaps w:val="0"/>
-          <w:sz w:val="22"/>
-          <w:szCs w:val="22"/>
-          <w:lang w:eastAsia="en-US"/>
-        </w:rPr>
-      </w:pPr>
-      <w:r>
-        <w:t>Security and Privacy Requirements</w:t>
-      </w:r>
-      <w:r>
-        <w:tab/>
-      </w:r>
-      <w:r>
-        <w:fldChar w:fldCharType="begin"/>
-      </w:r>
-      <w:r>
-        <w:instrText xml:space="preserve"> PAGEREF _Toc422751847 \h </w:instrText>
-      </w:r>
-      <w:r>
-        <w:fldChar w:fldCharType="separate"/>
-      </w:r>
-      <w:r>
-        <w:t>13</w:t>
-      </w:r>
-      <w:r>
-        <w:fldChar w:fldCharType="end"/>
-      </w:r>
-    </w:p>
-    <w:p>
-      <w:pPr>
-        <w:pStyle w:val="TOC3"/>
-        <w:rPr>
-          <w:rFonts w:asciiTheme="minorHAnsi" w:eastAsiaTheme="minorEastAsia" w:hAnsiTheme="minorHAnsi" w:cstheme="minorBidi"/>
-          <w:sz w:val="22"/>
-          <w:szCs w:val="22"/>
-          <w:lang w:eastAsia="en-US"/>
-        </w:rPr>
-      </w:pPr>
-      <w:r>
-        <w:t>Security Requirements</w:t>
-      </w:r>
-      <w:r>
-        <w:tab/>
-      </w:r>
-      <w:r>
-        <w:fldChar w:fldCharType="begin"/>
-      </w:r>
-      <w:r>
-        <w:instrText xml:space="preserve"> PAGEREF _Toc422751848 \h </w:instrText>
-      </w:r>
-      <w:r>
-        <w:fldChar w:fldCharType="separate"/>
-      </w:r>
-      <w:r>
-        <w:t>13</w:t>
+        <w:t>10</w:t>
       </w:r>
       <w:r>
         <w:fldChar w:fldCharType="end"/>
@@ -2715,7 +3138,10 @@
               </w:rPr>
             </w:pPr>
             <w:r>
-              <w:t>MM</w:t>
+              <w:rPr>
+                <w:b w:val="0"/>
+              </w:rPr>
+              <w:t>AWS</w:t>
             </w:r>
           </w:p>
         </w:tc>
@@ -2728,7 +3154,7 @@
               <w:cnfStyle w:val="000000100000" w:firstRow="0" w:lastRow="0" w:firstColumn="0" w:lastColumn="0" w:oddVBand="0" w:evenVBand="0" w:oddHBand="1" w:evenHBand="0" w:firstRowFirstColumn="0" w:firstRowLastColumn="0" w:lastRowFirstColumn="0" w:lastRowLastColumn="0"/>
             </w:pPr>
             <w:r>
-              <w:t>Maintenance Manual</w:t>
+              <w:t>Amazon Web Services</w:t>
             </w:r>
           </w:p>
         </w:tc>
@@ -2749,7 +3175,10 @@
               </w:rPr>
             </w:pPr>
             <w:r>
-              <w:t>OM</w:t>
+              <w:rPr>
+                <w:b w:val="0"/>
+              </w:rPr>
+              <w:t>MM</w:t>
             </w:r>
           </w:p>
         </w:tc>
@@ -2762,7 +3191,7 @@
               <w:cnfStyle w:val="000000000000" w:firstRow="0" w:lastRow="0" w:firstColumn="0" w:lastColumn="0" w:oddVBand="0" w:evenVBand="0" w:oddHBand="0" w:evenHBand="0" w:firstRowFirstColumn="0" w:firstRowLastColumn="0" w:lastRowFirstColumn="0" w:lastRowLastColumn="0"/>
             </w:pPr>
             <w:r>
-              <w:t>Operations Manual</w:t>
+              <w:t>Maintenance Manual</w:t>
             </w:r>
           </w:p>
         </w:tc>
@@ -2784,7 +3213,10 @@
               </w:rPr>
             </w:pPr>
             <w:r>
-              <w:t>SRS</w:t>
+              <w:rPr>
+                <w:b w:val="0"/>
+              </w:rPr>
+              <w:t>OM</w:t>
             </w:r>
           </w:p>
         </w:tc>
@@ -2797,7 +3229,7 @@
               <w:cnfStyle w:val="000000100000" w:firstRow="0" w:lastRow="0" w:firstColumn="0" w:lastColumn="0" w:oddVBand="0" w:evenVBand="0" w:oddHBand="1" w:evenHBand="0" w:firstRowFirstColumn="0" w:firstRowLastColumn="0" w:lastRowFirstColumn="0" w:lastRowLastColumn="0"/>
             </w:pPr>
             <w:r>
-              <w:t>Software Requirements Specification</w:t>
+              <w:t>Operations Manual</w:t>
             </w:r>
           </w:p>
         </w:tc>
@@ -2818,7 +3250,10 @@
               </w:rPr>
             </w:pPr>
             <w:r>
-              <w:t>SSL</w:t>
+              <w:rPr>
+                <w:b w:val="0"/>
+              </w:rPr>
+              <w:t>SRS</w:t>
             </w:r>
           </w:p>
         </w:tc>
@@ -2831,7 +3266,7 @@
               <w:cnfStyle w:val="000000000000" w:firstRow="0" w:lastRow="0" w:firstColumn="0" w:lastColumn="0" w:oddVBand="0" w:evenVBand="0" w:oddHBand="0" w:evenHBand="0" w:firstRowFirstColumn="0" w:firstRowLastColumn="0" w:lastRowFirstColumn="0" w:lastRowLastColumn="0"/>
             </w:pPr>
             <w:r>
-              <w:t>Secure Sockets Layer</w:t>
+              <w:t>Software Requirements Specification</w:t>
             </w:r>
           </w:p>
         </w:tc>
@@ -2853,7 +3288,10 @@
               </w:rPr>
             </w:pPr>
             <w:r>
-              <w:t>UC</w:t>
+              <w:rPr>
+                <w:b w:val="0"/>
+              </w:rPr>
+              <w:t>SSL</w:t>
             </w:r>
           </w:p>
         </w:tc>
@@ -2864,12 +3302,9 @@
           <w:p>
             <w:pPr>
               <w:cnfStyle w:val="000000100000" w:firstRow="0" w:lastRow="0" w:firstColumn="0" w:lastColumn="0" w:oddVBand="0" w:evenVBand="0" w:oddHBand="1" w:evenHBand="0" w:firstRowFirstColumn="0" w:firstRowLastColumn="0" w:lastRowFirstColumn="0" w:lastRowLastColumn="0"/>
-              <w:rPr>
-                <w:color w:val="000000"/>
-              </w:rPr>
             </w:pPr>
             <w:r>
-              <w:t>Use Case</w:t>
+              <w:t>Secure Sockets Layer</w:t>
             </w:r>
           </w:p>
         </w:tc>
@@ -2893,6 +3328,47 @@
               <w:rPr>
                 <w:b w:val="0"/>
               </w:rPr>
+              <w:t>UC</w:t>
+            </w:r>
+          </w:p>
+        </w:tc>
+        <w:tc>
+          <w:tcPr>
+            <w:tcW w:w="7290" w:type="dxa"/>
+          </w:tcPr>
+          <w:p>
+            <w:pPr>
+              <w:cnfStyle w:val="000000000000" w:firstRow="0" w:lastRow="0" w:firstColumn="0" w:lastColumn="0" w:oddVBand="0" w:evenVBand="0" w:oddHBand="0" w:evenHBand="0" w:firstRowFirstColumn="0" w:firstRowLastColumn="0" w:lastRowFirstColumn="0" w:lastRowLastColumn="0"/>
+              <w:rPr>
+                <w:color w:val="000000"/>
+              </w:rPr>
+            </w:pPr>
+            <w:r>
+              <w:t>Use Case</w:t>
+            </w:r>
+          </w:p>
+        </w:tc>
+      </w:tr>
+      <w:tr>
+        <w:trPr>
+          <w:cnfStyle w:val="000000100000" w:firstRow="0" w:lastRow="0" w:firstColumn="0" w:lastColumn="0" w:oddVBand="0" w:evenVBand="0" w:oddHBand="1" w:evenHBand="0" w:firstRowFirstColumn="0" w:firstRowLastColumn="0" w:lastRowFirstColumn="0" w:lastRowLastColumn="0"/>
+          <w:jc w:val="center"/>
+        </w:trPr>
+        <w:tc>
+          <w:tcPr>
+            <w:cnfStyle w:val="001000000000" w:firstRow="0" w:lastRow="0" w:firstColumn="1" w:lastColumn="0" w:oddVBand="0" w:evenVBand="0" w:oddHBand="0" w:evenHBand="0" w:firstRowFirstColumn="0" w:firstRowLastColumn="0" w:lastRowFirstColumn="0" w:lastRowLastColumn="0"/>
+            <w:tcW w:w="2790" w:type="dxa"/>
+          </w:tcPr>
+          <w:p>
+            <w:pPr>
+              <w:rPr>
+                <w:b w:val="0"/>
+              </w:rPr>
+            </w:pPr>
+            <w:r>
+              <w:rPr>
+                <w:b w:val="0"/>
+              </w:rPr>
               <w:t>IOP</w:t>
             </w:r>
           </w:p>
@@ -2903,7 +3379,7 @@
           </w:tcPr>
           <w:p>
             <w:pPr>
-              <w:cnfStyle w:val="000000000000" w:firstRow="0" w:lastRow="0" w:firstColumn="0" w:lastColumn="0" w:oddVBand="0" w:evenVBand="0" w:oddHBand="0" w:evenHBand="0" w:firstRowFirstColumn="0" w:firstRowLastColumn="0" w:lastRowFirstColumn="0" w:lastRowLastColumn="0"/>
+              <w:cnfStyle w:val="000000100000" w:firstRow="0" w:lastRow="0" w:firstColumn="0" w:lastColumn="0" w:oddVBand="0" w:evenVBand="0" w:oddHBand="1" w:evenHBand="0" w:firstRowFirstColumn="0" w:firstRowLastColumn="0" w:lastRowFirstColumn="0" w:lastRowLastColumn="0"/>
             </w:pPr>
             <w:proofErr w:type="spellStart"/>
             <w:r>
@@ -2935,8 +3411,9 @@
         </w:tabs>
         <w:jc w:val="right"/>
         <w:sectPr>
-          <w:headerReference w:type="default" r:id="rId10"/>
-          <w:footerReference w:type="default" r:id="rId11"/>
+          <w:headerReference w:type="default" r:id="rId12"/>
+          <w:footerReference w:type="default" r:id="rId13"/>
+          <w:headerReference w:type="first" r:id="rId14"/>
           <w:pgSz w:w="12240" w:h="15840" w:code="1"/>
           <w:pgMar w:top="1080" w:right="1080" w:bottom="1080" w:left="1080" w:header="720" w:footer="720" w:gutter="0"/>
           <w:pgNumType w:fmt="lowerRoman" w:start="0"/>
@@ -2972,7 +3449,7 @@
       <w:bookmarkStart w:id="10" w:name="_Toc91297677"/>
       <w:bookmarkStart w:id="11" w:name="_Toc95012567"/>
       <w:bookmarkStart w:id="12" w:name="_Toc95528959"/>
-      <w:bookmarkStart w:id="13" w:name="_Toc422751811"/>
+      <w:bookmarkStart w:id="13" w:name="_Toc422848367"/>
       <w:bookmarkEnd w:id="1"/>
       <w:bookmarkEnd w:id="0"/>
       <w:bookmarkEnd w:id="3"/>
@@ -3022,7 +3499,7 @@
         <w:ind w:left="756" w:hanging="756"/>
       </w:pPr>
       <w:bookmarkStart w:id="14" w:name="_Toc420964224"/>
-      <w:bookmarkStart w:id="15" w:name="_Toc422751812"/>
+      <w:bookmarkStart w:id="15" w:name="_Toc422848368"/>
       <w:r>
         <w:t>Methodology</w:t>
       </w:r>
@@ -3106,7 +3583,7 @@
       <w:bookmarkStart w:id="18" w:name="_Toc420964226"/>
       <w:bookmarkStart w:id="19" w:name="_Toc90700231"/>
       <w:bookmarkStart w:id="20" w:name="_Toc91297679"/>
-      <w:bookmarkStart w:id="21" w:name="_Toc422751813"/>
+      <w:bookmarkStart w:id="21" w:name="_Toc422848369"/>
       <w:r>
         <w:t>Overview</w:t>
       </w:r>
@@ -3146,7 +3623,7 @@
         <w:spacing w:before="360" w:after="120"/>
         <w:ind w:left="756" w:hanging="756"/>
       </w:pPr>
-      <w:bookmarkStart w:id="25" w:name="_Toc422751814"/>
+      <w:bookmarkStart w:id="25" w:name="_Toc422848370"/>
       <w:r>
         <w:t>Application Goals</w:t>
       </w:r>
@@ -3232,7 +3709,7 @@
       <w:bookmarkStart w:id="26" w:name="_Toc66676981"/>
       <w:bookmarkStart w:id="27" w:name="_Toc420964228"/>
       <w:bookmarkStart w:id="28" w:name="_Toc80425639"/>
-      <w:bookmarkStart w:id="29" w:name="_Toc422751815"/>
+      <w:bookmarkStart w:id="29" w:name="_Toc422848371"/>
       <w:r>
         <w:t>Operational Policies and Scope</w:t>
       </w:r>
@@ -3292,7 +3769,7 @@
         <w:br w:type="page"/>
       </w:r>
       <w:bookmarkStart w:id="32" w:name="_Toc420964229"/>
-      <w:bookmarkStart w:id="33" w:name="_Toc422751816"/>
+      <w:bookmarkStart w:id="33" w:name="_Toc422848372"/>
       <w:r>
         <w:lastRenderedPageBreak/>
         <w:t>High Level System Process</w:t>
@@ -3615,7 +4092,7 @@
         <w:br w:type="page"/>
       </w:r>
       <w:bookmarkStart w:id="34" w:name="_Toc420964230"/>
-      <w:bookmarkStart w:id="35" w:name="_Toc422751817"/>
+      <w:bookmarkStart w:id="35" w:name="_Toc422848373"/>
       <w:r>
         <w:lastRenderedPageBreak/>
         <w:t xml:space="preserve">Assumptions, Dependencies, </w:t>
@@ -3695,7 +4172,7 @@
         <w:ind w:left="756" w:hanging="756"/>
       </w:pPr>
       <w:bookmarkStart w:id="36" w:name="_Toc420964231"/>
-      <w:bookmarkStart w:id="37" w:name="_Toc422751818"/>
+      <w:bookmarkStart w:id="37" w:name="_Toc422848374"/>
       <w:r>
         <w:t>Support concept</w:t>
       </w:r>
@@ -3735,7 +4212,7 @@
         <w:ind w:left="756" w:hanging="756"/>
       </w:pPr>
       <w:bookmarkStart w:id="38" w:name="_Toc420964232"/>
-      <w:bookmarkStart w:id="39" w:name="_Toc422751819"/>
+      <w:bookmarkStart w:id="39" w:name="_Toc422848375"/>
       <w:r>
         <w:t>Stakeholders and Users</w:t>
       </w:r>
@@ -3797,7 +4274,7 @@
         <w:ind w:left="756" w:hanging="756"/>
       </w:pPr>
       <w:bookmarkStart w:id="42" w:name="_Toc420964233"/>
-      <w:bookmarkStart w:id="43" w:name="_Toc422751820"/>
+      <w:bookmarkStart w:id="43" w:name="_Toc422848376"/>
       <w:r>
         <w:t>Access</w:t>
       </w:r>
@@ -3854,8 +4331,8 @@
     <w:p>
       <w:pPr>
         <w:sectPr>
-          <w:headerReference w:type="default" r:id="rId12"/>
-          <w:footerReference w:type="default" r:id="rId13"/>
+          <w:headerReference w:type="default" r:id="rId15"/>
+          <w:footerReference w:type="default" r:id="rId16"/>
           <w:pgSz w:w="12240" w:h="15840" w:code="1"/>
           <w:pgMar w:top="1080" w:right="1440" w:bottom="1080" w:left="1440" w:header="720" w:footer="720" w:gutter="0"/>
           <w:cols w:space="720"/>
@@ -3874,7 +4351,7 @@
         <w:ind w:left="1760" w:hanging="1760"/>
       </w:pPr>
       <w:bookmarkStart w:id="48" w:name="_Toc420964234"/>
-      <w:bookmarkStart w:id="49" w:name="_Toc422751821"/>
+      <w:bookmarkStart w:id="49" w:name="_Toc422848377"/>
       <w:r>
         <w:lastRenderedPageBreak/>
         <w:t>Functional Requirements</w:t>
@@ -3898,7 +4375,7 @@
         <w:spacing w:before="240" w:after="120"/>
         <w:ind w:left="770" w:hanging="770"/>
       </w:pPr>
-      <w:bookmarkStart w:id="50" w:name="_Toc422751822"/>
+      <w:bookmarkStart w:id="50" w:name="_Toc422848378"/>
       <w:r>
         <w:t>Public Access</w:t>
       </w:r>
@@ -3925,7 +4402,7 @@
         <w:spacing w:before="240" w:after="120"/>
         <w:ind w:left="864" w:hanging="864"/>
       </w:pPr>
-      <w:bookmarkStart w:id="51" w:name="_Toc422751823"/>
+      <w:bookmarkStart w:id="51" w:name="_Toc422848379"/>
       <w:r>
         <w:t>User Stories</w:t>
       </w:r>
@@ -4007,7 +4484,7 @@
             <w:cnfStyle w:val="001000000000" w:firstRow="0" w:lastRow="0" w:firstColumn="1" w:lastColumn="0" w:oddVBand="0" w:evenVBand="0" w:oddHBand="0" w:evenHBand="0" w:firstRowFirstColumn="0" w:firstRowLastColumn="0" w:lastRowFirstColumn="0" w:lastRowLastColumn="0"/>
             <w:tcW w:w="705" w:type="dxa"/>
             <w:noWrap/>
-            <w:hideMark/>
+            <w:vAlign w:val="bottom"/>
           </w:tcPr>
           <w:p>
             <w:pPr>
@@ -4018,7 +4495,10 @@
             </w:pPr>
             <w:r>
               <w:rPr>
-                <w:lang w:eastAsia="en-US"/>
+                <w:rFonts w:ascii="Calibri" w:hAnsi="Calibri"/>
+                <w:color w:val="000000"/>
+                <w:sz w:val="22"/>
+                <w:szCs w:val="22"/>
               </w:rPr>
               <w:t>1</w:t>
             </w:r>
@@ -4028,7 +4508,7 @@
           <w:tcPr>
             <w:tcW w:w="8977" w:type="dxa"/>
             <w:noWrap/>
-            <w:hideMark/>
+            <w:vAlign w:val="bottom"/>
           </w:tcPr>
           <w:p>
             <w:pPr>
@@ -4040,7 +4520,10 @@
             </w:pPr>
             <w:r>
               <w:rPr>
-                <w:lang w:eastAsia="en-US"/>
+                <w:rFonts w:ascii="Calibri" w:hAnsi="Calibri"/>
+                <w:color w:val="000000"/>
+                <w:sz w:val="22"/>
+                <w:szCs w:val="22"/>
               </w:rPr>
               <w:t>TS001: Pull trend data from Google Trends API in visuals formats</w:t>
             </w:r>
@@ -4056,7 +4539,7 @@
             <w:cnfStyle w:val="001000000000" w:firstRow="0" w:lastRow="0" w:firstColumn="1" w:lastColumn="0" w:oddVBand="0" w:evenVBand="0" w:oddHBand="0" w:evenHBand="0" w:firstRowFirstColumn="0" w:firstRowLastColumn="0" w:lastRowFirstColumn="0" w:lastRowLastColumn="0"/>
             <w:tcW w:w="705" w:type="dxa"/>
             <w:noWrap/>
-            <w:hideMark/>
+            <w:vAlign w:val="bottom"/>
           </w:tcPr>
           <w:p>
             <w:pPr>
@@ -4067,7 +4550,10 @@
             </w:pPr>
             <w:r>
               <w:rPr>
-                <w:lang w:eastAsia="en-US"/>
+                <w:rFonts w:ascii="Calibri" w:hAnsi="Calibri"/>
+                <w:color w:val="000000"/>
+                <w:sz w:val="22"/>
+                <w:szCs w:val="22"/>
               </w:rPr>
               <w:t>5</w:t>
             </w:r>
@@ -4077,7 +4563,7 @@
           <w:tcPr>
             <w:tcW w:w="8977" w:type="dxa"/>
             <w:noWrap/>
-            <w:hideMark/>
+            <w:vAlign w:val="bottom"/>
           </w:tcPr>
           <w:p>
             <w:pPr>
@@ -4089,7 +4575,10 @@
             </w:pPr>
             <w:r>
               <w:rPr>
-                <w:lang w:eastAsia="en-US"/>
+                <w:rFonts w:ascii="Calibri" w:hAnsi="Calibri"/>
+                <w:color w:val="000000"/>
+                <w:sz w:val="22"/>
+                <w:szCs w:val="22"/>
               </w:rPr>
               <w:t>TS002: Pull in social media data from aggregation on a single value.</w:t>
             </w:r>
@@ -4106,7 +4595,7 @@
             <w:cnfStyle w:val="001000000000" w:firstRow="0" w:lastRow="0" w:firstColumn="1" w:lastColumn="0" w:oddVBand="0" w:evenVBand="0" w:oddHBand="0" w:evenHBand="0" w:firstRowFirstColumn="0" w:firstRowLastColumn="0" w:lastRowFirstColumn="0" w:lastRowLastColumn="0"/>
             <w:tcW w:w="705" w:type="dxa"/>
             <w:noWrap/>
-            <w:hideMark/>
+            <w:vAlign w:val="bottom"/>
           </w:tcPr>
           <w:p>
             <w:pPr>
@@ -4117,7 +4606,10 @@
             </w:pPr>
             <w:r>
               <w:rPr>
-                <w:lang w:eastAsia="en-US"/>
+                <w:rFonts w:ascii="Calibri" w:hAnsi="Calibri"/>
+                <w:color w:val="000000"/>
+                <w:sz w:val="22"/>
+                <w:szCs w:val="22"/>
               </w:rPr>
               <w:t>6</w:t>
             </w:r>
@@ -4127,7 +4619,7 @@
           <w:tcPr>
             <w:tcW w:w="8977" w:type="dxa"/>
             <w:noWrap/>
-            <w:hideMark/>
+            <w:vAlign w:val="bottom"/>
           </w:tcPr>
           <w:p>
             <w:pPr>
@@ -4139,7 +4631,10 @@
             </w:pPr>
             <w:r>
               <w:rPr>
-                <w:lang w:eastAsia="en-US"/>
+                <w:rFonts w:ascii="Calibri" w:hAnsi="Calibri"/>
+                <w:color w:val="000000"/>
+                <w:sz w:val="22"/>
+                <w:szCs w:val="22"/>
               </w:rPr>
               <w:t>TS003: Research way to do bubble like indicators - leaflet presentation layer</w:t>
             </w:r>
@@ -4155,7 +4650,7 @@
             <w:cnfStyle w:val="001000000000" w:firstRow="0" w:lastRow="0" w:firstColumn="1" w:lastColumn="0" w:oddVBand="0" w:evenVBand="0" w:oddHBand="0" w:evenHBand="0" w:firstRowFirstColumn="0" w:firstRowLastColumn="0" w:lastRowFirstColumn="0" w:lastRowLastColumn="0"/>
             <w:tcW w:w="705" w:type="dxa"/>
             <w:noWrap/>
-            <w:hideMark/>
+            <w:vAlign w:val="bottom"/>
           </w:tcPr>
           <w:p>
             <w:pPr>
@@ -4166,7 +4661,10 @@
             </w:pPr>
             <w:r>
               <w:rPr>
-                <w:lang w:eastAsia="en-US"/>
+                <w:rFonts w:ascii="Calibri" w:hAnsi="Calibri"/>
+                <w:color w:val="000000"/>
+                <w:sz w:val="22"/>
+                <w:szCs w:val="22"/>
               </w:rPr>
               <w:t>7</w:t>
             </w:r>
@@ -4176,7 +4674,7 @@
           <w:tcPr>
             <w:tcW w:w="8977" w:type="dxa"/>
             <w:noWrap/>
-            <w:hideMark/>
+            <w:vAlign w:val="bottom"/>
           </w:tcPr>
           <w:p>
             <w:pPr>
@@ -4188,7 +4686,10 @@
             </w:pPr>
             <w:r>
               <w:rPr>
-                <w:lang w:eastAsia="en-US"/>
+                <w:rFonts w:ascii="Calibri" w:hAnsi="Calibri"/>
+                <w:color w:val="000000"/>
+                <w:sz w:val="22"/>
+                <w:szCs w:val="22"/>
               </w:rPr>
               <w:t>US: As a user I would like to see a welcome page.</w:t>
             </w:r>
@@ -4205,7 +4706,7 @@
             <w:cnfStyle w:val="001000000000" w:firstRow="0" w:lastRow="0" w:firstColumn="1" w:lastColumn="0" w:oddVBand="0" w:evenVBand="0" w:oddHBand="0" w:evenHBand="0" w:firstRowFirstColumn="0" w:firstRowLastColumn="0" w:lastRowFirstColumn="0" w:lastRowLastColumn="0"/>
             <w:tcW w:w="705" w:type="dxa"/>
             <w:noWrap/>
-            <w:hideMark/>
+            <w:vAlign w:val="bottom"/>
           </w:tcPr>
           <w:p>
             <w:pPr>
@@ -4216,7 +4717,10 @@
             </w:pPr>
             <w:r>
               <w:rPr>
-                <w:lang w:eastAsia="en-US"/>
+                <w:rFonts w:ascii="Calibri" w:hAnsi="Calibri"/>
+                <w:color w:val="000000"/>
+                <w:sz w:val="22"/>
+                <w:szCs w:val="22"/>
               </w:rPr>
               <w:t>8</w:t>
             </w:r>
@@ -4226,7 +4730,7 @@
           <w:tcPr>
             <w:tcW w:w="8977" w:type="dxa"/>
             <w:noWrap/>
-            <w:hideMark/>
+            <w:vAlign w:val="bottom"/>
           </w:tcPr>
           <w:p>
             <w:pPr>
@@ -4238,7 +4742,10 @@
             </w:pPr>
             <w:r>
               <w:rPr>
-                <w:lang w:eastAsia="en-US"/>
+                <w:rFonts w:ascii="Calibri" w:hAnsi="Calibri"/>
+                <w:color w:val="000000"/>
+                <w:sz w:val="22"/>
+                <w:szCs w:val="22"/>
               </w:rPr>
               <w:t>RS004: Determine how to find related items.</w:t>
             </w:r>
@@ -4254,7 +4761,7 @@
             <w:cnfStyle w:val="001000000000" w:firstRow="0" w:lastRow="0" w:firstColumn="1" w:lastColumn="0" w:oddVBand="0" w:evenVBand="0" w:oddHBand="0" w:evenHBand="0" w:firstRowFirstColumn="0" w:firstRowLastColumn="0" w:lastRowFirstColumn="0" w:lastRowLastColumn="0"/>
             <w:tcW w:w="705" w:type="dxa"/>
             <w:noWrap/>
-            <w:hideMark/>
+            <w:vAlign w:val="bottom"/>
           </w:tcPr>
           <w:p>
             <w:pPr>
@@ -4265,7 +4772,10 @@
             </w:pPr>
             <w:r>
               <w:rPr>
-                <w:lang w:eastAsia="en-US"/>
+                <w:rFonts w:ascii="Calibri" w:hAnsi="Calibri"/>
+                <w:color w:val="000000"/>
+                <w:sz w:val="22"/>
+                <w:szCs w:val="22"/>
               </w:rPr>
               <w:t>25</w:t>
             </w:r>
@@ -4275,7 +4785,7 @@
           <w:tcPr>
             <w:tcW w:w="8977" w:type="dxa"/>
             <w:noWrap/>
-            <w:hideMark/>
+            <w:vAlign w:val="bottom"/>
           </w:tcPr>
           <w:p>
             <w:pPr>
@@ -4287,7 +4797,10 @@
             </w:pPr>
             <w:r>
               <w:rPr>
-                <w:lang w:eastAsia="en-US"/>
+                <w:rFonts w:ascii="Calibri" w:hAnsi="Calibri"/>
+                <w:color w:val="000000"/>
+                <w:sz w:val="22"/>
+                <w:szCs w:val="22"/>
               </w:rPr>
               <w:t>As a user, I would like to view the applicable enforcement report so that I can see all data.</w:t>
             </w:r>
@@ -4304,7 +4817,7 @@
             <w:cnfStyle w:val="001000000000" w:firstRow="0" w:lastRow="0" w:firstColumn="1" w:lastColumn="0" w:oddVBand="0" w:evenVBand="0" w:oddHBand="0" w:evenHBand="0" w:firstRowFirstColumn="0" w:firstRowLastColumn="0" w:lastRowFirstColumn="0" w:lastRowLastColumn="0"/>
             <w:tcW w:w="705" w:type="dxa"/>
             <w:noWrap/>
-            <w:hideMark/>
+            <w:vAlign w:val="bottom"/>
           </w:tcPr>
           <w:p>
             <w:pPr>
@@ -4315,7 +4828,10 @@
             </w:pPr>
             <w:r>
               <w:rPr>
-                <w:lang w:eastAsia="en-US"/>
+                <w:rFonts w:ascii="Calibri" w:hAnsi="Calibri"/>
+                <w:color w:val="000000"/>
+                <w:sz w:val="22"/>
+                <w:szCs w:val="22"/>
               </w:rPr>
               <w:t>26</w:t>
             </w:r>
@@ -4325,7 +4841,7 @@
           <w:tcPr>
             <w:tcW w:w="8977" w:type="dxa"/>
             <w:noWrap/>
-            <w:hideMark/>
+            <w:vAlign w:val="bottom"/>
           </w:tcPr>
           <w:p>
             <w:pPr>
@@ -4337,7 +4853,10 @@
             </w:pPr>
             <w:r>
               <w:rPr>
-                <w:lang w:eastAsia="en-US"/>
+                <w:rFonts w:ascii="Calibri" w:hAnsi="Calibri"/>
+                <w:color w:val="000000"/>
+                <w:sz w:val="22"/>
+                <w:szCs w:val="22"/>
               </w:rPr>
               <w:t>As a user, I would like to view a summary of food recalls that have occurred in the last 30 days so that I am aware of the latest recalls.</w:t>
             </w:r>
@@ -4353,7 +4872,7 @@
             <w:cnfStyle w:val="001000000000" w:firstRow="0" w:lastRow="0" w:firstColumn="1" w:lastColumn="0" w:oddVBand="0" w:evenVBand="0" w:oddHBand="0" w:evenHBand="0" w:firstRowFirstColumn="0" w:firstRowLastColumn="0" w:lastRowFirstColumn="0" w:lastRowLastColumn="0"/>
             <w:tcW w:w="705" w:type="dxa"/>
             <w:noWrap/>
-            <w:hideMark/>
+            <w:vAlign w:val="bottom"/>
           </w:tcPr>
           <w:p>
             <w:pPr>
@@ -4364,7 +4883,10 @@
             </w:pPr>
             <w:r>
               <w:rPr>
-                <w:lang w:eastAsia="en-US"/>
+                <w:rFonts w:ascii="Calibri" w:hAnsi="Calibri"/>
+                <w:color w:val="000000"/>
+                <w:sz w:val="22"/>
+                <w:szCs w:val="22"/>
               </w:rPr>
               <w:t>28</w:t>
             </w:r>
@@ -4374,7 +4896,7 @@
           <w:tcPr>
             <w:tcW w:w="8977" w:type="dxa"/>
             <w:noWrap/>
-            <w:hideMark/>
+            <w:vAlign w:val="bottom"/>
           </w:tcPr>
           <w:p>
             <w:pPr>
@@ -4386,7 +4908,10 @@
             </w:pPr>
             <w:r>
               <w:rPr>
-                <w:lang w:eastAsia="en-US"/>
+                <w:rFonts w:ascii="Calibri" w:hAnsi="Calibri"/>
+                <w:color w:val="000000"/>
+                <w:sz w:val="22"/>
+                <w:szCs w:val="22"/>
               </w:rPr>
               <w:t>As a user, I would like to refine results by a specific keyword so that I can see any recall information related to it.</w:t>
             </w:r>
@@ -4403,7 +4928,7 @@
             <w:cnfStyle w:val="001000000000" w:firstRow="0" w:lastRow="0" w:firstColumn="1" w:lastColumn="0" w:oddVBand="0" w:evenVBand="0" w:oddHBand="0" w:evenHBand="0" w:firstRowFirstColumn="0" w:firstRowLastColumn="0" w:lastRowFirstColumn="0" w:lastRowLastColumn="0"/>
             <w:tcW w:w="705" w:type="dxa"/>
             <w:noWrap/>
-            <w:hideMark/>
+            <w:vAlign w:val="bottom"/>
           </w:tcPr>
           <w:p>
             <w:pPr>
@@ -4414,7 +4939,10 @@
             </w:pPr>
             <w:r>
               <w:rPr>
-                <w:lang w:eastAsia="en-US"/>
+                <w:rFonts w:ascii="Calibri" w:hAnsi="Calibri"/>
+                <w:color w:val="000000"/>
+                <w:sz w:val="22"/>
+                <w:szCs w:val="22"/>
               </w:rPr>
               <w:t>30</w:t>
             </w:r>
@@ -4424,7 +4952,7 @@
           <w:tcPr>
             <w:tcW w:w="8977" w:type="dxa"/>
             <w:noWrap/>
-            <w:hideMark/>
+            <w:vAlign w:val="bottom"/>
           </w:tcPr>
           <w:p>
             <w:pPr>
@@ -4436,9 +4964,12 @@
             </w:pPr>
             <w:r>
               <w:rPr>
-                <w:lang w:eastAsia="en-US"/>
-              </w:rPr>
-              <w:t>As a user, I would like to view a map of the recalls that have occurred in the last 30 days so that I can see where the recalls came from.</w:t>
+                <w:rFonts w:ascii="Calibri" w:hAnsi="Calibri"/>
+                <w:color w:val="000000"/>
+                <w:sz w:val="22"/>
+                <w:szCs w:val="22"/>
+              </w:rPr>
+              <w:t>As a user, I would like to view a map of the recalls that have occurred in the last 90 days so that I can see where the recalls came from.</w:t>
             </w:r>
           </w:p>
         </w:tc>
@@ -4452,7 +4983,7 @@
             <w:cnfStyle w:val="001000000000" w:firstRow="0" w:lastRow="0" w:firstColumn="1" w:lastColumn="0" w:oddVBand="0" w:evenVBand="0" w:oddHBand="0" w:evenHBand="0" w:firstRowFirstColumn="0" w:firstRowLastColumn="0" w:lastRowFirstColumn="0" w:lastRowLastColumn="0"/>
             <w:tcW w:w="705" w:type="dxa"/>
             <w:noWrap/>
-            <w:hideMark/>
+            <w:vAlign w:val="bottom"/>
           </w:tcPr>
           <w:p>
             <w:pPr>
@@ -4463,7 +4994,10 @@
             </w:pPr>
             <w:r>
               <w:rPr>
-                <w:lang w:eastAsia="en-US"/>
+                <w:rFonts w:ascii="Calibri" w:hAnsi="Calibri"/>
+                <w:color w:val="000000"/>
+                <w:sz w:val="22"/>
+                <w:szCs w:val="22"/>
               </w:rPr>
               <w:t>31</w:t>
             </w:r>
@@ -4473,7 +5007,7 @@
           <w:tcPr>
             <w:tcW w:w="8977" w:type="dxa"/>
             <w:noWrap/>
-            <w:hideMark/>
+            <w:vAlign w:val="bottom"/>
           </w:tcPr>
           <w:p>
             <w:pPr>
@@ -4485,7 +5019,10 @@
             </w:pPr>
             <w:r>
               <w:rPr>
-                <w:lang w:eastAsia="en-US"/>
+                <w:rFonts w:ascii="Calibri" w:hAnsi="Calibri"/>
+                <w:color w:val="000000"/>
+                <w:sz w:val="22"/>
+                <w:szCs w:val="22"/>
               </w:rPr>
               <w:t>As a user, I would like to obtain a summary of top offenders by classification and by type in order to analyze who has a large amount of offences.</w:t>
             </w:r>
@@ -4502,7 +5039,7 @@
             <w:cnfStyle w:val="001000000000" w:firstRow="0" w:lastRow="0" w:firstColumn="1" w:lastColumn="0" w:oddVBand="0" w:evenVBand="0" w:oddHBand="0" w:evenHBand="0" w:firstRowFirstColumn="0" w:firstRowLastColumn="0" w:lastRowFirstColumn="0" w:lastRowLastColumn="0"/>
             <w:tcW w:w="705" w:type="dxa"/>
             <w:noWrap/>
-            <w:hideMark/>
+            <w:vAlign w:val="bottom"/>
           </w:tcPr>
           <w:p>
             <w:pPr>
@@ -4513,7 +5050,10 @@
             </w:pPr>
             <w:r>
               <w:rPr>
-                <w:lang w:eastAsia="en-US"/>
+                <w:rFonts w:ascii="Calibri" w:hAnsi="Calibri"/>
+                <w:color w:val="000000"/>
+                <w:sz w:val="22"/>
+                <w:szCs w:val="22"/>
               </w:rPr>
               <w:t>32</w:t>
             </w:r>
@@ -4523,7 +5063,7 @@
           <w:tcPr>
             <w:tcW w:w="8977" w:type="dxa"/>
             <w:noWrap/>
-            <w:hideMark/>
+            <w:vAlign w:val="bottom"/>
           </w:tcPr>
           <w:p>
             <w:pPr>
@@ -4535,7 +5075,10 @@
             </w:pPr>
             <w:r>
               <w:rPr>
-                <w:lang w:eastAsia="en-US"/>
+                <w:rFonts w:ascii="Calibri" w:hAnsi="Calibri"/>
+                <w:color w:val="000000"/>
+                <w:sz w:val="22"/>
+                <w:szCs w:val="22"/>
               </w:rPr>
               <w:t>As a user, I would like to refine/search by a time frame in order to see a specific scope of results.</w:t>
             </w:r>
@@ -4551,7 +5094,7 @@
             <w:cnfStyle w:val="001000000000" w:firstRow="0" w:lastRow="0" w:firstColumn="1" w:lastColumn="0" w:oddVBand="0" w:evenVBand="0" w:oddHBand="0" w:evenHBand="0" w:firstRowFirstColumn="0" w:firstRowLastColumn="0" w:lastRowFirstColumn="0" w:lastRowLastColumn="0"/>
             <w:tcW w:w="705" w:type="dxa"/>
             <w:noWrap/>
-            <w:hideMark/>
+            <w:vAlign w:val="bottom"/>
           </w:tcPr>
           <w:p>
             <w:pPr>
@@ -4562,7 +5105,10 @@
             </w:pPr>
             <w:r>
               <w:rPr>
-                <w:lang w:eastAsia="en-US"/>
+                <w:rFonts w:ascii="Calibri" w:hAnsi="Calibri"/>
+                <w:color w:val="000000"/>
+                <w:sz w:val="22"/>
+                <w:szCs w:val="22"/>
               </w:rPr>
               <w:t>33</w:t>
             </w:r>
@@ -4572,7 +5118,7 @@
           <w:tcPr>
             <w:tcW w:w="8977" w:type="dxa"/>
             <w:noWrap/>
-            <w:hideMark/>
+            <w:vAlign w:val="bottom"/>
           </w:tcPr>
           <w:p>
             <w:pPr>
@@ -4584,7 +5130,10 @@
             </w:pPr>
             <w:r>
               <w:rPr>
-                <w:lang w:eastAsia="en-US"/>
+                <w:rFonts w:ascii="Calibri" w:hAnsi="Calibri"/>
+                <w:color w:val="000000"/>
+                <w:sz w:val="22"/>
+                <w:szCs w:val="22"/>
               </w:rPr>
               <w:t>As a user, I would like to search trend data for keyword in order to gain additional knowledge about trends on the internet.</w:t>
             </w:r>
@@ -4601,7 +5150,7 @@
             <w:cnfStyle w:val="001000000000" w:firstRow="0" w:lastRow="0" w:firstColumn="1" w:lastColumn="0" w:oddVBand="0" w:evenVBand="0" w:oddHBand="0" w:evenHBand="0" w:firstRowFirstColumn="0" w:firstRowLastColumn="0" w:lastRowFirstColumn="0" w:lastRowLastColumn="0"/>
             <w:tcW w:w="705" w:type="dxa"/>
             <w:noWrap/>
-            <w:hideMark/>
+            <w:vAlign w:val="bottom"/>
           </w:tcPr>
           <w:p>
             <w:pPr>
@@ -4612,7 +5161,10 @@
             </w:pPr>
             <w:r>
               <w:rPr>
-                <w:lang w:eastAsia="en-US"/>
+                <w:rFonts w:ascii="Calibri" w:hAnsi="Calibri"/>
+                <w:color w:val="000000"/>
+                <w:sz w:val="22"/>
+                <w:szCs w:val="22"/>
               </w:rPr>
               <w:t>34</w:t>
             </w:r>
@@ -4622,7 +5174,7 @@
           <w:tcPr>
             <w:tcW w:w="8977" w:type="dxa"/>
             <w:noWrap/>
-            <w:hideMark/>
+            <w:vAlign w:val="bottom"/>
           </w:tcPr>
           <w:p>
             <w:pPr>
@@ -4634,7 +5186,10 @@
             </w:pPr>
             <w:r>
               <w:rPr>
-                <w:lang w:eastAsia="en-US"/>
+                <w:rFonts w:ascii="Calibri" w:hAnsi="Calibri"/>
+                <w:color w:val="000000"/>
+                <w:sz w:val="22"/>
+                <w:szCs w:val="22"/>
               </w:rPr>
               <w:t>As a user, I would like to refine my results by type in order to see data specific to food, drug, or devices.</w:t>
             </w:r>
@@ -4650,7 +5205,7 @@
             <w:cnfStyle w:val="001000000000" w:firstRow="0" w:lastRow="0" w:firstColumn="1" w:lastColumn="0" w:oddVBand="0" w:evenVBand="0" w:oddHBand="0" w:evenHBand="0" w:firstRowFirstColumn="0" w:firstRowLastColumn="0" w:lastRowFirstColumn="0" w:lastRowLastColumn="0"/>
             <w:tcW w:w="705" w:type="dxa"/>
             <w:noWrap/>
-            <w:hideMark/>
+            <w:vAlign w:val="bottom"/>
           </w:tcPr>
           <w:p>
             <w:pPr>
@@ -4661,7 +5216,10 @@
             </w:pPr>
             <w:r>
               <w:rPr>
-                <w:lang w:eastAsia="en-US"/>
+                <w:rFonts w:ascii="Calibri" w:hAnsi="Calibri"/>
+                <w:color w:val="000000"/>
+                <w:sz w:val="22"/>
+                <w:szCs w:val="22"/>
               </w:rPr>
               <w:t>35</w:t>
             </w:r>
@@ -4671,7 +5229,7 @@
           <w:tcPr>
             <w:tcW w:w="8977" w:type="dxa"/>
             <w:noWrap/>
-            <w:hideMark/>
+            <w:vAlign w:val="bottom"/>
           </w:tcPr>
           <w:p>
             <w:pPr>
@@ -4683,7 +5241,10 @@
             </w:pPr>
             <w:r>
               <w:rPr>
-                <w:lang w:eastAsia="en-US"/>
+                <w:rFonts w:ascii="Calibri" w:hAnsi="Calibri"/>
+                <w:color w:val="000000"/>
+                <w:sz w:val="22"/>
+                <w:szCs w:val="22"/>
               </w:rPr>
               <w:t>As a user, I would like to view related enforcement actions in order to determine if other agencies have data on this recall.</w:t>
             </w:r>
@@ -4700,7 +5261,7 @@
             <w:cnfStyle w:val="001000000000" w:firstRow="0" w:lastRow="0" w:firstColumn="1" w:lastColumn="0" w:oddVBand="0" w:evenVBand="0" w:oddHBand="0" w:evenHBand="0" w:firstRowFirstColumn="0" w:firstRowLastColumn="0" w:lastRowFirstColumn="0" w:lastRowLastColumn="0"/>
             <w:tcW w:w="705" w:type="dxa"/>
             <w:noWrap/>
-            <w:hideMark/>
+            <w:vAlign w:val="bottom"/>
           </w:tcPr>
           <w:p>
             <w:pPr>
@@ -4711,7 +5272,10 @@
             </w:pPr>
             <w:r>
               <w:rPr>
-                <w:lang w:eastAsia="en-US"/>
+                <w:rFonts w:ascii="Calibri" w:hAnsi="Calibri"/>
+                <w:color w:val="000000"/>
+                <w:sz w:val="22"/>
+                <w:szCs w:val="22"/>
               </w:rPr>
               <w:t>36</w:t>
             </w:r>
@@ -4721,7 +5285,7 @@
           <w:tcPr>
             <w:tcW w:w="8977" w:type="dxa"/>
             <w:noWrap/>
-            <w:hideMark/>
+            <w:vAlign w:val="bottom"/>
           </w:tcPr>
           <w:p>
             <w:pPr>
@@ -4733,7 +5297,10 @@
             </w:pPr>
             <w:r>
               <w:rPr>
-                <w:lang w:eastAsia="en-US"/>
+                <w:rFonts w:ascii="Calibri" w:hAnsi="Calibri"/>
+                <w:color w:val="000000"/>
+                <w:sz w:val="22"/>
+                <w:szCs w:val="22"/>
               </w:rPr>
               <w:t>As a user, I would like to see a summary of social media trends based on specified name.</w:t>
             </w:r>
@@ -4749,7 +5316,7 @@
             <w:cnfStyle w:val="001000000000" w:firstRow="0" w:lastRow="0" w:firstColumn="1" w:lastColumn="0" w:oddVBand="0" w:evenVBand="0" w:oddHBand="0" w:evenHBand="0" w:firstRowFirstColumn="0" w:firstRowLastColumn="0" w:lastRowFirstColumn="0" w:lastRowLastColumn="0"/>
             <w:tcW w:w="705" w:type="dxa"/>
             <w:noWrap/>
-            <w:hideMark/>
+            <w:vAlign w:val="bottom"/>
           </w:tcPr>
           <w:p>
             <w:pPr>
@@ -4760,7 +5327,10 @@
             </w:pPr>
             <w:r>
               <w:rPr>
-                <w:lang w:eastAsia="en-US"/>
+                <w:rFonts w:ascii="Calibri" w:hAnsi="Calibri"/>
+                <w:color w:val="000000"/>
+                <w:sz w:val="22"/>
+                <w:szCs w:val="22"/>
               </w:rPr>
               <w:t>37</w:t>
             </w:r>
@@ -4770,7 +5340,7 @@
           <w:tcPr>
             <w:tcW w:w="8977" w:type="dxa"/>
             <w:noWrap/>
-            <w:hideMark/>
+            <w:vAlign w:val="bottom"/>
           </w:tcPr>
           <w:p>
             <w:pPr>
@@ -4782,7 +5352,10 @@
             </w:pPr>
             <w:r>
               <w:rPr>
-                <w:lang w:eastAsia="en-US"/>
+                <w:rFonts w:ascii="Calibri" w:hAnsi="Calibri"/>
+                <w:color w:val="000000"/>
+                <w:sz w:val="22"/>
+                <w:szCs w:val="22"/>
               </w:rPr>
               <w:t>As a user, I would like to review a summary of recalls by a specific location order to see affected and source recalls.</w:t>
             </w:r>
@@ -4799,7 +5372,7 @@
             <w:cnfStyle w:val="001000000000" w:firstRow="0" w:lastRow="0" w:firstColumn="1" w:lastColumn="0" w:oddVBand="0" w:evenVBand="0" w:oddHBand="0" w:evenHBand="0" w:firstRowFirstColumn="0" w:firstRowLastColumn="0" w:lastRowFirstColumn="0" w:lastRowLastColumn="0"/>
             <w:tcW w:w="705" w:type="dxa"/>
             <w:noWrap/>
-            <w:hideMark/>
+            <w:vAlign w:val="bottom"/>
           </w:tcPr>
           <w:p>
             <w:pPr>
@@ -4810,7 +5383,10 @@
             </w:pPr>
             <w:r>
               <w:rPr>
-                <w:lang w:eastAsia="en-US"/>
+                <w:rFonts w:ascii="Calibri" w:hAnsi="Calibri"/>
+                <w:color w:val="000000"/>
+                <w:sz w:val="22"/>
+                <w:szCs w:val="22"/>
               </w:rPr>
               <w:t>38</w:t>
             </w:r>
@@ -4820,7 +5396,7 @@
           <w:tcPr>
             <w:tcW w:w="8977" w:type="dxa"/>
             <w:noWrap/>
-            <w:hideMark/>
+            <w:vAlign w:val="bottom"/>
           </w:tcPr>
           <w:p>
             <w:pPr>
@@ -4832,7 +5408,10 @@
             </w:pPr>
             <w:r>
               <w:rPr>
-                <w:lang w:eastAsia="en-US"/>
+                <w:rFonts w:ascii="Calibri" w:hAnsi="Calibri"/>
+                <w:color w:val="000000"/>
+                <w:sz w:val="22"/>
+                <w:szCs w:val="22"/>
               </w:rPr>
               <w:t>As a user, I would like to see a photo of the recalled product in order to better identify the recall.</w:t>
             </w:r>
@@ -4848,7 +5427,7 @@
             <w:cnfStyle w:val="001000000000" w:firstRow="0" w:lastRow="0" w:firstColumn="1" w:lastColumn="0" w:oddVBand="0" w:evenVBand="0" w:oddHBand="0" w:evenHBand="0" w:firstRowFirstColumn="0" w:firstRowLastColumn="0" w:lastRowFirstColumn="0" w:lastRowLastColumn="0"/>
             <w:tcW w:w="705" w:type="dxa"/>
             <w:noWrap/>
-            <w:hideMark/>
+            <w:vAlign w:val="bottom"/>
           </w:tcPr>
           <w:p>
             <w:pPr>
@@ -4859,7 +5438,10 @@
             </w:pPr>
             <w:r>
               <w:rPr>
-                <w:lang w:eastAsia="en-US"/>
+                <w:rFonts w:ascii="Calibri" w:hAnsi="Calibri"/>
+                <w:color w:val="000000"/>
+                <w:sz w:val="22"/>
+                <w:szCs w:val="22"/>
               </w:rPr>
               <w:t>44</w:t>
             </w:r>
@@ -4869,7 +5451,7 @@
           <w:tcPr>
             <w:tcW w:w="8977" w:type="dxa"/>
             <w:noWrap/>
-            <w:hideMark/>
+            <w:vAlign w:val="bottom"/>
           </w:tcPr>
           <w:p>
             <w:pPr>
@@ -4881,7 +5463,10 @@
             </w:pPr>
             <w:r>
               <w:rPr>
-                <w:lang w:eastAsia="en-US"/>
+                <w:rFonts w:ascii="Calibri" w:hAnsi="Calibri"/>
+                <w:color w:val="000000"/>
+                <w:sz w:val="22"/>
+                <w:szCs w:val="22"/>
               </w:rPr>
               <w:t>As a user, I would like to view a summary of affected areas based on my recalls.</w:t>
             </w:r>
@@ -4898,7 +5483,7 @@
             <w:cnfStyle w:val="001000000000" w:firstRow="0" w:lastRow="0" w:firstColumn="1" w:lastColumn="0" w:oddVBand="0" w:evenVBand="0" w:oddHBand="0" w:evenHBand="0" w:firstRowFirstColumn="0" w:firstRowLastColumn="0" w:lastRowFirstColumn="0" w:lastRowLastColumn="0"/>
             <w:tcW w:w="705" w:type="dxa"/>
             <w:noWrap/>
-            <w:hideMark/>
+            <w:vAlign w:val="bottom"/>
           </w:tcPr>
           <w:p>
             <w:pPr>
@@ -4909,7 +5494,10 @@
             </w:pPr>
             <w:r>
               <w:rPr>
-                <w:lang w:eastAsia="en-US"/>
+                <w:rFonts w:ascii="Calibri" w:hAnsi="Calibri"/>
+                <w:color w:val="000000"/>
+                <w:sz w:val="22"/>
+                <w:szCs w:val="22"/>
               </w:rPr>
               <w:t>45</w:t>
             </w:r>
@@ -4919,7 +5507,7 @@
           <w:tcPr>
             <w:tcW w:w="8977" w:type="dxa"/>
             <w:noWrap/>
-            <w:hideMark/>
+            <w:vAlign w:val="bottom"/>
           </w:tcPr>
           <w:p>
             <w:pPr>
@@ -4931,7 +5519,10 @@
             </w:pPr>
             <w:r>
               <w:rPr>
-                <w:lang w:eastAsia="en-US"/>
+                <w:rFonts w:ascii="Calibri" w:hAnsi="Calibri"/>
+                <w:color w:val="000000"/>
+                <w:sz w:val="22"/>
+                <w:szCs w:val="22"/>
               </w:rPr>
               <w:t>As a user, I would like to view a map of affected areas based on my recalls.</w:t>
             </w:r>
@@ -4947,7 +5538,7 @@
             <w:cnfStyle w:val="001000000000" w:firstRow="0" w:lastRow="0" w:firstColumn="1" w:lastColumn="0" w:oddVBand="0" w:evenVBand="0" w:oddHBand="0" w:evenHBand="0" w:firstRowFirstColumn="0" w:firstRowLastColumn="0" w:lastRowFirstColumn="0" w:lastRowLastColumn="0"/>
             <w:tcW w:w="705" w:type="dxa"/>
             <w:noWrap/>
-            <w:hideMark/>
+            <w:vAlign w:val="bottom"/>
           </w:tcPr>
           <w:p>
             <w:pPr>
@@ -4958,8 +5549,12 @@
             </w:pPr>
             <w:r>
               <w:rPr>
-                <w:lang w:eastAsia="en-US"/>
-              </w:rPr>
+                <w:rFonts w:ascii="Calibri" w:hAnsi="Calibri"/>
+                <w:color w:val="000000"/>
+                <w:sz w:val="22"/>
+                <w:szCs w:val="22"/>
+              </w:rPr>
+              <w:lastRenderedPageBreak/>
               <w:t>68</w:t>
             </w:r>
           </w:p>
@@ -4968,7 +5563,7 @@
           <w:tcPr>
             <w:tcW w:w="8977" w:type="dxa"/>
             <w:noWrap/>
-            <w:hideMark/>
+            <w:vAlign w:val="bottom"/>
           </w:tcPr>
           <w:p>
             <w:pPr>
@@ -4980,7 +5575,10 @@
             </w:pPr>
             <w:r>
               <w:rPr>
-                <w:lang w:eastAsia="en-US"/>
+                <w:rFonts w:ascii="Calibri" w:hAnsi="Calibri"/>
+                <w:color w:val="000000"/>
+                <w:sz w:val="22"/>
+                <w:szCs w:val="22"/>
               </w:rPr>
               <w:t>As a user, I would like to see the twitter feed applicable to my keyword.</w:t>
             </w:r>
@@ -4997,7 +5595,7 @@
             <w:cnfStyle w:val="001000000000" w:firstRow="0" w:lastRow="0" w:firstColumn="1" w:lastColumn="0" w:oddVBand="0" w:evenVBand="0" w:oddHBand="0" w:evenHBand="0" w:firstRowFirstColumn="0" w:firstRowLastColumn="0" w:lastRowFirstColumn="0" w:lastRowLastColumn="0"/>
             <w:tcW w:w="705" w:type="dxa"/>
             <w:noWrap/>
-            <w:hideMark/>
+            <w:vAlign w:val="bottom"/>
           </w:tcPr>
           <w:p>
             <w:pPr>
@@ -5008,7 +5606,10 @@
             </w:pPr>
             <w:r>
               <w:rPr>
-                <w:lang w:eastAsia="en-US"/>
+                <w:rFonts w:ascii="Calibri" w:hAnsi="Calibri"/>
+                <w:color w:val="000000"/>
+                <w:sz w:val="22"/>
+                <w:szCs w:val="22"/>
               </w:rPr>
               <w:t>72</w:t>
             </w:r>
@@ -5018,7 +5619,7 @@
           <w:tcPr>
             <w:tcW w:w="8977" w:type="dxa"/>
             <w:noWrap/>
-            <w:hideMark/>
+            <w:vAlign w:val="bottom"/>
           </w:tcPr>
           <w:p>
             <w:pPr>
@@ -5030,7 +5631,10 @@
             </w:pPr>
             <w:r>
               <w:rPr>
-                <w:lang w:eastAsia="en-US"/>
+                <w:rFonts w:ascii="Calibri" w:hAnsi="Calibri"/>
+                <w:color w:val="000000"/>
+                <w:sz w:val="22"/>
+                <w:szCs w:val="22"/>
               </w:rPr>
               <w:t>As a user, I would like to view a map of the world and switch to it from viewing a grid.</w:t>
             </w:r>
@@ -5046,7 +5650,7 @@
             <w:cnfStyle w:val="001000000000" w:firstRow="0" w:lastRow="0" w:firstColumn="1" w:lastColumn="0" w:oddVBand="0" w:evenVBand="0" w:oddHBand="0" w:evenHBand="0" w:firstRowFirstColumn="0" w:firstRowLastColumn="0" w:lastRowFirstColumn="0" w:lastRowLastColumn="0"/>
             <w:tcW w:w="705" w:type="dxa"/>
             <w:noWrap/>
-            <w:hideMark/>
+            <w:vAlign w:val="bottom"/>
           </w:tcPr>
           <w:p>
             <w:pPr>
@@ -5057,7 +5661,10 @@
             </w:pPr>
             <w:r>
               <w:rPr>
-                <w:lang w:eastAsia="en-US"/>
+                <w:rFonts w:ascii="Calibri" w:hAnsi="Calibri"/>
+                <w:color w:val="000000"/>
+                <w:sz w:val="22"/>
+                <w:szCs w:val="22"/>
               </w:rPr>
               <w:t>81</w:t>
             </w:r>
@@ -5067,7 +5674,7 @@
           <w:tcPr>
             <w:tcW w:w="8977" w:type="dxa"/>
             <w:noWrap/>
-            <w:hideMark/>
+            <w:vAlign w:val="bottom"/>
           </w:tcPr>
           <w:p>
             <w:pPr>
@@ -5079,7 +5686,10 @@
             </w:pPr>
             <w:r>
               <w:rPr>
-                <w:lang w:eastAsia="en-US"/>
+                <w:rFonts w:ascii="Calibri" w:hAnsi="Calibri"/>
+                <w:color w:val="000000"/>
+                <w:sz w:val="22"/>
+                <w:szCs w:val="22"/>
               </w:rPr>
               <w:t>As a user, I would like to choose an individual recall and have Defender filter all analyses windows to that single recall.</w:t>
             </w:r>
@@ -5096,7 +5706,7 @@
             <w:cnfStyle w:val="001000000000" w:firstRow="0" w:lastRow="0" w:firstColumn="1" w:lastColumn="0" w:oddVBand="0" w:evenVBand="0" w:oddHBand="0" w:evenHBand="0" w:firstRowFirstColumn="0" w:firstRowLastColumn="0" w:lastRowFirstColumn="0" w:lastRowLastColumn="0"/>
             <w:tcW w:w="705" w:type="dxa"/>
             <w:noWrap/>
-            <w:hideMark/>
+            <w:vAlign w:val="bottom"/>
           </w:tcPr>
           <w:p>
             <w:pPr>
@@ -5107,9 +5717,11 @@
             </w:pPr>
             <w:r>
               <w:rPr>
-                <w:lang w:eastAsia="en-US"/>
-              </w:rPr>
-              <w:lastRenderedPageBreak/>
+                <w:rFonts w:ascii="Calibri" w:hAnsi="Calibri"/>
+                <w:color w:val="000000"/>
+                <w:sz w:val="22"/>
+                <w:szCs w:val="22"/>
+              </w:rPr>
               <w:t>82</w:t>
             </w:r>
           </w:p>
@@ -5118,7 +5730,7 @@
           <w:tcPr>
             <w:tcW w:w="8977" w:type="dxa"/>
             <w:noWrap/>
-            <w:hideMark/>
+            <w:vAlign w:val="bottom"/>
           </w:tcPr>
           <w:p>
             <w:pPr>
@@ -5130,9 +5742,12 @@
             </w:pPr>
             <w:r>
               <w:rPr>
-                <w:lang w:eastAsia="en-US"/>
-              </w:rPr>
-              <w:t>As a user, I would like to view a summary of drug recalls that have occurred in the last 30 days so that I am aware of the latest recalls.</w:t>
+                <w:rFonts w:ascii="Calibri" w:hAnsi="Calibri"/>
+                <w:color w:val="000000"/>
+                <w:sz w:val="22"/>
+                <w:szCs w:val="22"/>
+              </w:rPr>
+              <w:t>As a user, I would like to view a summary of drug recalls that have occurred in the last 90 days so that I am aware of the latest recalls.</w:t>
             </w:r>
           </w:p>
         </w:tc>
@@ -5146,7 +5761,7 @@
             <w:cnfStyle w:val="001000000000" w:firstRow="0" w:lastRow="0" w:firstColumn="1" w:lastColumn="0" w:oddVBand="0" w:evenVBand="0" w:oddHBand="0" w:evenHBand="0" w:firstRowFirstColumn="0" w:firstRowLastColumn="0" w:lastRowFirstColumn="0" w:lastRowLastColumn="0"/>
             <w:tcW w:w="705" w:type="dxa"/>
             <w:noWrap/>
-            <w:hideMark/>
+            <w:vAlign w:val="bottom"/>
           </w:tcPr>
           <w:p>
             <w:pPr>
@@ -5157,7 +5772,10 @@
             </w:pPr>
             <w:r>
               <w:rPr>
-                <w:lang w:eastAsia="en-US"/>
+                <w:rFonts w:ascii="Calibri" w:hAnsi="Calibri"/>
+                <w:color w:val="000000"/>
+                <w:sz w:val="22"/>
+                <w:szCs w:val="22"/>
               </w:rPr>
               <w:t>83</w:t>
             </w:r>
@@ -5167,7 +5785,7 @@
           <w:tcPr>
             <w:tcW w:w="8977" w:type="dxa"/>
             <w:noWrap/>
-            <w:hideMark/>
+            <w:vAlign w:val="bottom"/>
           </w:tcPr>
           <w:p>
             <w:pPr>
@@ -5179,9 +5797,12 @@
             </w:pPr>
             <w:r>
               <w:rPr>
-                <w:lang w:eastAsia="en-US"/>
-              </w:rPr>
-              <w:t>As a user, I would like to view a summary of devices recalls that have occurred in the last 30 days so that I am aware of the latest recalls.</w:t>
+                <w:rFonts w:ascii="Calibri" w:hAnsi="Calibri"/>
+                <w:color w:val="000000"/>
+                <w:sz w:val="22"/>
+                <w:szCs w:val="22"/>
+              </w:rPr>
+              <w:t>As a user, I would like to view a summary of devices recalls that have occurred in the last 90 days so that I am aware of the latest recalls.</w:t>
             </w:r>
           </w:p>
         </w:tc>
@@ -5196,7 +5817,7 @@
             <w:cnfStyle w:val="001000000000" w:firstRow="0" w:lastRow="0" w:firstColumn="1" w:lastColumn="0" w:oddVBand="0" w:evenVBand="0" w:oddHBand="0" w:evenHBand="0" w:firstRowFirstColumn="0" w:firstRowLastColumn="0" w:lastRowFirstColumn="0" w:lastRowLastColumn="0"/>
             <w:tcW w:w="705" w:type="dxa"/>
             <w:noWrap/>
-            <w:hideMark/>
+            <w:vAlign w:val="bottom"/>
           </w:tcPr>
           <w:p>
             <w:pPr>
@@ -5207,7 +5828,10 @@
             </w:pPr>
             <w:r>
               <w:rPr>
-                <w:lang w:eastAsia="en-US"/>
+                <w:rFonts w:ascii="Calibri" w:hAnsi="Calibri"/>
+                <w:color w:val="000000"/>
+                <w:sz w:val="22"/>
+                <w:szCs w:val="22"/>
               </w:rPr>
               <w:t>88</w:t>
             </w:r>
@@ -5217,7 +5841,7 @@
           <w:tcPr>
             <w:tcW w:w="8977" w:type="dxa"/>
             <w:noWrap/>
-            <w:hideMark/>
+            <w:vAlign w:val="bottom"/>
           </w:tcPr>
           <w:p>
             <w:pPr>
@@ -5229,7 +5853,10 @@
             </w:pPr>
             <w:r>
               <w:rPr>
-                <w:lang w:eastAsia="en-US"/>
+                <w:rFonts w:ascii="Calibri" w:hAnsi="Calibri"/>
+                <w:color w:val="000000"/>
+                <w:sz w:val="22"/>
+                <w:szCs w:val="22"/>
               </w:rPr>
               <w:t>As a user, I would like to be able to navigate to more results in my summary view.</w:t>
             </w:r>
@@ -5252,6 +5879,12 @@
               <w:pStyle w:val="IOPTableText30"/>
             </w:pPr>
             <w:r>
+              <w:rPr>
+                <w:rFonts w:ascii="Calibri" w:hAnsi="Calibri"/>
+                <w:color w:val="000000"/>
+                <w:sz w:val="22"/>
+                <w:szCs w:val="22"/>
+              </w:rPr>
               <w:t>90</w:t>
             </w:r>
           </w:p>
@@ -5268,7 +5901,13 @@
               <w:cnfStyle w:val="000000000000" w:firstRow="0" w:lastRow="0" w:firstColumn="0" w:lastColumn="0" w:oddVBand="0" w:evenVBand="0" w:oddHBand="0" w:evenHBand="0" w:firstRowFirstColumn="0" w:firstRowLastColumn="0" w:lastRowFirstColumn="0" w:lastRowLastColumn="0"/>
             </w:pPr>
             <w:r>
-              <w:t>As a user, I would like to see the total number of recalls in the last 30 days.</w:t>
+              <w:rPr>
+                <w:rFonts w:ascii="Calibri" w:hAnsi="Calibri"/>
+                <w:color w:val="000000"/>
+                <w:sz w:val="22"/>
+                <w:szCs w:val="22"/>
+              </w:rPr>
+              <w:t>As a user, I would like to see the total number of recalls in the last 90 days.</w:t>
             </w:r>
           </w:p>
         </w:tc>
@@ -5290,6 +5929,12 @@
               <w:pStyle w:val="IOPTableText30"/>
             </w:pPr>
             <w:r>
+              <w:rPr>
+                <w:rFonts w:ascii="Calibri" w:hAnsi="Calibri"/>
+                <w:color w:val="000000"/>
+                <w:sz w:val="22"/>
+                <w:szCs w:val="22"/>
+              </w:rPr>
               <w:t>104</w:t>
             </w:r>
           </w:p>
@@ -5306,7 +5951,13 @@
               <w:cnfStyle w:val="000000100000" w:firstRow="0" w:lastRow="0" w:firstColumn="0" w:lastColumn="0" w:oddVBand="0" w:evenVBand="0" w:oddHBand="1" w:evenHBand="0" w:firstRowFirstColumn="0" w:firstRowLastColumn="0" w:lastRowFirstColumn="0" w:lastRowLastColumn="0"/>
             </w:pPr>
             <w:r>
-              <w:t>System: Update documentation</w:t>
+              <w:rPr>
+                <w:rFonts w:ascii="Calibri" w:hAnsi="Calibri"/>
+                <w:color w:val="000000"/>
+                <w:sz w:val="22"/>
+                <w:szCs w:val="22"/>
+              </w:rPr>
+              <w:t>System: Update/create system documentation</w:t>
             </w:r>
           </w:p>
         </w:tc>
@@ -5327,6 +5978,12 @@
               <w:pStyle w:val="IOPTableText30"/>
             </w:pPr>
             <w:r>
+              <w:rPr>
+                <w:rFonts w:ascii="Calibri" w:hAnsi="Calibri"/>
+                <w:color w:val="000000"/>
+                <w:sz w:val="22"/>
+                <w:szCs w:val="22"/>
+              </w:rPr>
               <w:t>111</w:t>
             </w:r>
           </w:p>
@@ -5343,6 +6000,12 @@
               <w:cnfStyle w:val="000000000000" w:firstRow="0" w:lastRow="0" w:firstColumn="0" w:lastColumn="0" w:oddVBand="0" w:evenVBand="0" w:oddHBand="0" w:evenHBand="0" w:firstRowFirstColumn="0" w:firstRowLastColumn="0" w:lastRowFirstColumn="0" w:lastRowLastColumn="0"/>
             </w:pPr>
             <w:r>
+              <w:rPr>
+                <w:rFonts w:ascii="Calibri" w:hAnsi="Calibri"/>
+                <w:color w:val="000000"/>
+                <w:sz w:val="22"/>
+                <w:szCs w:val="22"/>
+              </w:rPr>
               <w:t>As a user, I would like to see an 'About Defender' feature</w:t>
             </w:r>
           </w:p>
@@ -5365,6 +6028,12 @@
               <w:pStyle w:val="IOPTableText30"/>
             </w:pPr>
             <w:r>
+              <w:rPr>
+                <w:rFonts w:ascii="Calibri" w:hAnsi="Calibri"/>
+                <w:color w:val="000000"/>
+                <w:sz w:val="22"/>
+                <w:szCs w:val="22"/>
+              </w:rPr>
               <w:t>112</w:t>
             </w:r>
           </w:p>
@@ -5381,7 +6050,33 @@
               <w:cnfStyle w:val="000000100000" w:firstRow="0" w:lastRow="0" w:firstColumn="0" w:lastColumn="0" w:oddVBand="0" w:evenVBand="0" w:oddHBand="1" w:evenHBand="0" w:firstRowFirstColumn="0" w:firstRowLastColumn="0" w:lastRowFirstColumn="0" w:lastRowLastColumn="0"/>
             </w:pPr>
             <w:r>
-              <w:t>As a system admin, I would like to be notified if there are issues with production.</w:t>
+              <w:rPr>
+                <w:rFonts w:ascii="Calibri" w:hAnsi="Calibri"/>
+                <w:color w:val="000000"/>
+                <w:sz w:val="22"/>
+                <w:szCs w:val="22"/>
+              </w:rPr>
+              <w:t xml:space="preserve">As a dev/ops </w:t>
+            </w:r>
+            <w:proofErr w:type="spellStart"/>
+            <w:r>
+              <w:rPr>
+                <w:rFonts w:ascii="Calibri" w:hAnsi="Calibri"/>
+                <w:color w:val="000000"/>
+                <w:sz w:val="22"/>
+                <w:szCs w:val="22"/>
+              </w:rPr>
+              <w:t>eng</w:t>
+            </w:r>
+            <w:proofErr w:type="spellEnd"/>
+            <w:r>
+              <w:rPr>
+                <w:rFonts w:ascii="Calibri" w:hAnsi="Calibri"/>
+                <w:color w:val="000000"/>
+                <w:sz w:val="22"/>
+                <w:szCs w:val="22"/>
+              </w:rPr>
+              <w:t>, I would like to be notified if there are issues with production.</w:t>
             </w:r>
           </w:p>
         </w:tc>
@@ -5402,6 +6097,12 @@
               <w:pStyle w:val="IOPTableText30"/>
             </w:pPr>
             <w:r>
+              <w:rPr>
+                <w:rFonts w:ascii="Calibri" w:hAnsi="Calibri"/>
+                <w:color w:val="000000"/>
+                <w:sz w:val="22"/>
+                <w:szCs w:val="22"/>
+              </w:rPr>
               <w:t>117</w:t>
             </w:r>
           </w:p>
@@ -5418,10 +6119,13 @@
               <w:cnfStyle w:val="000000000000" w:firstRow="0" w:lastRow="0" w:firstColumn="0" w:lastColumn="0" w:oddVBand="0" w:evenVBand="0" w:oddHBand="0" w:evenHBand="0" w:firstRowFirstColumn="0" w:firstRowLastColumn="0" w:lastRowFirstColumn="0" w:lastRowLastColumn="0"/>
             </w:pPr>
             <w:r>
+              <w:rPr>
+                <w:rFonts w:ascii="Calibri" w:hAnsi="Calibri"/>
+                <w:color w:val="000000"/>
+                <w:sz w:val="22"/>
+                <w:szCs w:val="22"/>
+              </w:rPr>
               <w:t>Update color of corn, hard to see. Add to food label</w:t>
-            </w:r>
-            <w:r>
-              <w:t>.</w:t>
             </w:r>
           </w:p>
         </w:tc>
@@ -5443,6 +6147,12 @@
               <w:pStyle w:val="IOPTableText30"/>
             </w:pPr>
             <w:r>
+              <w:rPr>
+                <w:rFonts w:ascii="Calibri" w:hAnsi="Calibri"/>
+                <w:color w:val="000000"/>
+                <w:sz w:val="22"/>
+                <w:szCs w:val="22"/>
+              </w:rPr>
               <w:t>119</w:t>
             </w:r>
           </w:p>
@@ -5459,16 +6169,143 @@
               <w:cnfStyle w:val="000000100000" w:firstRow="0" w:lastRow="0" w:firstColumn="0" w:lastColumn="0" w:oddVBand="0" w:evenVBand="0" w:oddHBand="1" w:evenHBand="0" w:firstRowFirstColumn="0" w:firstRowLastColumn="0" w:lastRowFirstColumn="0" w:lastRowLastColumn="0"/>
             </w:pPr>
             <w:r>
+              <w:rPr>
+                <w:rFonts w:ascii="Calibri" w:hAnsi="Calibri"/>
+                <w:color w:val="000000"/>
+                <w:sz w:val="22"/>
+                <w:szCs w:val="22"/>
+              </w:rPr>
               <w:t>Add header to modal window for enhancement report</w:t>
             </w:r>
           </w:p>
         </w:tc>
       </w:tr>
+      <w:tr>
+        <w:trPr>
+          <w:trHeight w:val="290"/>
+        </w:trPr>
+        <w:tc>
+          <w:tcPr>
+            <w:cnfStyle w:val="001000000000" w:firstRow="0" w:lastRow="0" w:firstColumn="1" w:lastColumn="0" w:oddVBand="0" w:evenVBand="0" w:oddHBand="0" w:evenHBand="0" w:firstRowFirstColumn="0" w:firstRowLastColumn="0" w:lastRowFirstColumn="0" w:lastRowLastColumn="0"/>
+            <w:tcW w:w="705" w:type="dxa"/>
+            <w:noWrap/>
+            <w:vAlign w:val="bottom"/>
+          </w:tcPr>
+          <w:p>
+            <w:pPr>
+              <w:pStyle w:val="IOPTableText30"/>
+            </w:pPr>
+            <w:r>
+              <w:rPr>
+                <w:rFonts w:ascii="Calibri" w:hAnsi="Calibri"/>
+                <w:color w:val="000000"/>
+                <w:sz w:val="22"/>
+                <w:szCs w:val="22"/>
+              </w:rPr>
+              <w:t>143</w:t>
+            </w:r>
+          </w:p>
+        </w:tc>
+        <w:tc>
+          <w:tcPr>
+            <w:tcW w:w="8977" w:type="dxa"/>
+            <w:noWrap/>
+            <w:vAlign w:val="bottom"/>
+          </w:tcPr>
+          <w:p>
+            <w:pPr>
+              <w:pStyle w:val="IOPTableText30"/>
+              <w:cnfStyle w:val="000000000000" w:firstRow="0" w:lastRow="0" w:firstColumn="0" w:lastColumn="0" w:oddVBand="0" w:evenVBand="0" w:oddHBand="0" w:evenHBand="0" w:firstRowFirstColumn="0" w:firstRowLastColumn="0" w:lastRowFirstColumn="0" w:lastRowLastColumn="0"/>
+            </w:pPr>
+            <w:r>
+              <w:rPr>
+                <w:rFonts w:ascii="Calibri" w:hAnsi="Calibri"/>
+                <w:color w:val="000000"/>
+                <w:sz w:val="22"/>
+                <w:szCs w:val="22"/>
+              </w:rPr>
+              <w:t xml:space="preserve">As a DevOps </w:t>
+            </w:r>
+            <w:proofErr w:type="spellStart"/>
+            <w:r>
+              <w:rPr>
+                <w:rFonts w:ascii="Calibri" w:hAnsi="Calibri"/>
+                <w:color w:val="000000"/>
+                <w:sz w:val="22"/>
+                <w:szCs w:val="22"/>
+              </w:rPr>
+              <w:t>eng</w:t>
+            </w:r>
+            <w:proofErr w:type="spellEnd"/>
+            <w:r>
+              <w:rPr>
+                <w:rFonts w:ascii="Calibri" w:hAnsi="Calibri"/>
+                <w:color w:val="000000"/>
+                <w:sz w:val="22"/>
+                <w:szCs w:val="22"/>
+              </w:rPr>
+              <w:t>, I would like to see reports of custom metrics in AWS cloud watch.</w:t>
+            </w:r>
+          </w:p>
+        </w:tc>
+      </w:tr>
+      <w:tr>
+        <w:trPr>
+          <w:cnfStyle w:val="000000100000" w:firstRow="0" w:lastRow="0" w:firstColumn="0" w:lastColumn="0" w:oddVBand="0" w:evenVBand="0" w:oddHBand="1" w:evenHBand="0" w:firstRowFirstColumn="0" w:firstRowLastColumn="0" w:lastRowFirstColumn="0" w:lastRowLastColumn="0"/>
+          <w:trHeight w:val="290"/>
+        </w:trPr>
+        <w:tc>
+          <w:tcPr>
+            <w:cnfStyle w:val="001000000000" w:firstRow="0" w:lastRow="0" w:firstColumn="1" w:lastColumn="0" w:oddVBand="0" w:evenVBand="0" w:oddHBand="0" w:evenHBand="0" w:firstRowFirstColumn="0" w:firstRowLastColumn="0" w:lastRowFirstColumn="0" w:lastRowLastColumn="0"/>
+            <w:tcW w:w="705" w:type="dxa"/>
+            <w:noWrap/>
+            <w:vAlign w:val="bottom"/>
+          </w:tcPr>
+          <w:p>
+            <w:pPr>
+              <w:pStyle w:val="IOPTableText30"/>
+            </w:pPr>
+            <w:r>
+              <w:rPr>
+                <w:rFonts w:ascii="Calibri" w:hAnsi="Calibri"/>
+                <w:color w:val="000000"/>
+                <w:sz w:val="22"/>
+                <w:szCs w:val="22"/>
+              </w:rPr>
+              <w:t>188</w:t>
+            </w:r>
+          </w:p>
+        </w:tc>
+        <w:tc>
+          <w:tcPr>
+            <w:tcW w:w="8977" w:type="dxa"/>
+            <w:noWrap/>
+            <w:vAlign w:val="bottom"/>
+          </w:tcPr>
+          <w:p>
+            <w:pPr>
+              <w:pStyle w:val="IOPTableText30"/>
+              <w:cnfStyle w:val="000000100000" w:firstRow="0" w:lastRow="0" w:firstColumn="0" w:lastColumn="0" w:oddVBand="0" w:evenVBand="0" w:oddHBand="1" w:evenHBand="0" w:firstRowFirstColumn="0" w:firstRowLastColumn="0" w:lastRowFirstColumn="0" w:lastRowLastColumn="0"/>
+            </w:pPr>
+            <w:r>
+              <w:rPr>
+                <w:rFonts w:ascii="Calibri" w:hAnsi="Calibri"/>
+                <w:color w:val="000000"/>
+                <w:sz w:val="22"/>
+                <w:szCs w:val="22"/>
+              </w:rPr>
+              <w:t>As a user, I would like to see a news feed for recall information</w:t>
+            </w:r>
+          </w:p>
+        </w:tc>
+      </w:tr>
     </w:tbl>
     <w:p>
       <w:pPr>
         <w:pStyle w:val="LevelBody"/>
       </w:pPr>
+      <w:bookmarkStart w:id="52" w:name="_GoBack"/>
+      <w:bookmarkEnd w:id="52"/>
     </w:p>
     <w:p>
       <w:pPr>
@@ -5483,14 +6320,14 @@
         <w:spacing w:before="240" w:after="120"/>
         <w:ind w:left="864" w:hanging="864"/>
       </w:pPr>
-      <w:bookmarkStart w:id="52" w:name="_Toc422751824"/>
+      <w:bookmarkStart w:id="53" w:name="_Toc422848380"/>
       <w:r>
         <w:t>User Stor</w:t>
       </w:r>
       <w:r>
         <w:t>y Descriptions</w:t>
       </w:r>
-      <w:bookmarkEnd w:id="52"/>
+      <w:bookmarkEnd w:id="53"/>
     </w:p>
     <w:p>
       <w:pPr>
@@ -5510,36 +6347,6 @@
       <w:pPr>
         <w:pStyle w:val="LevelBody"/>
       </w:pPr>
-    </w:p>
-    <w:p>
-      <w:pPr>
-        <w:pStyle w:val="LevelBody"/>
-      </w:pPr>
-    </w:p>
-    <w:p>
-      <w:pPr>
-        <w:pStyle w:val="Heading1"/>
-        <w:pageBreakBefore/>
-        <w:tabs>
-          <w:tab w:val="num" w:pos="1760"/>
-        </w:tabs>
-        <w:spacing w:before="240" w:after="240"/>
-        <w:ind w:left="1760" w:hanging="1760"/>
-      </w:pPr>
-      <w:bookmarkStart w:id="53" w:name="_Toc420964238"/>
-      <w:bookmarkStart w:id="54" w:name="_Toc422751825"/>
-      <w:r>
-        <w:lastRenderedPageBreak/>
-        <w:t>Syste</w:t>
-      </w:r>
-      <w:r>
-        <w:t>m-wide R</w:t>
-      </w:r>
-      <w:r>
-        <w:t>equirements</w:t>
-      </w:r>
-      <w:bookmarkEnd w:id="53"/>
-      <w:bookmarkEnd w:id="54"/>
     </w:p>
     <w:p>
       <w:pPr>
@@ -5554,13 +6361,13 @@
         <w:spacing w:before="360" w:after="120"/>
         <w:ind w:left="756" w:hanging="756"/>
       </w:pPr>
-      <w:bookmarkStart w:id="55" w:name="_Toc420964239"/>
-      <w:bookmarkStart w:id="56" w:name="_Toc422751826"/>
+      <w:bookmarkStart w:id="54" w:name="_Toc420964239"/>
+      <w:bookmarkStart w:id="55" w:name="_Toc422848381"/>
       <w:r>
         <w:t>System-wide Requirements</w:t>
       </w:r>
+      <w:bookmarkEnd w:id="54"/>
       <w:bookmarkEnd w:id="55"/>
-      <w:bookmarkEnd w:id="56"/>
     </w:p>
     <w:p>
       <w:pPr>
@@ -5583,11 +6390,11 @@
         <w:spacing w:before="240" w:after="120"/>
         <w:ind w:left="770" w:hanging="770"/>
       </w:pPr>
-      <w:bookmarkStart w:id="57" w:name="_Toc422751827"/>
+      <w:bookmarkStart w:id="56" w:name="_Toc422848382"/>
       <w:r>
         <w:t>Requirements</w:t>
       </w:r>
-      <w:bookmarkEnd w:id="57"/>
+      <w:bookmarkEnd w:id="56"/>
     </w:p>
     <w:p>
       <w:pPr>
@@ -5655,18 +6462,6 @@
     <w:p/>
     <w:p/>
     <w:p/>
-    <w:p/>
-    <w:p/>
-    <w:p>
-      <w:pPr>
-        <w:sectPr>
-          <w:pgSz w:w="12240" w:h="15840" w:code="1"/>
-          <w:pgMar w:top="1080" w:right="1440" w:bottom="1080" w:left="1440" w:header="720" w:footer="720" w:gutter="0"/>
-          <w:cols w:space="720"/>
-          <w:docGrid w:linePitch="360"/>
-        </w:sectPr>
-      </w:pPr>
-    </w:p>
     <w:p>
       <w:pPr>
         <w:pStyle w:val="Heading1"/>
@@ -5677,16 +6472,16 @@
         <w:spacing w:before="240" w:after="240"/>
         <w:ind w:left="1760" w:hanging="1760"/>
       </w:pPr>
-      <w:bookmarkStart w:id="58" w:name="_Toc150145851"/>
-      <w:bookmarkStart w:id="59" w:name="_Toc420964240"/>
-      <w:bookmarkStart w:id="60" w:name="_Toc422751828"/>
-      <w:bookmarkEnd w:id="58"/>
+      <w:bookmarkStart w:id="57" w:name="_Toc150145851"/>
+      <w:bookmarkStart w:id="58" w:name="_Toc420964240"/>
+      <w:bookmarkStart w:id="59" w:name="_Toc422848383"/>
+      <w:bookmarkEnd w:id="57"/>
       <w:r>
         <w:lastRenderedPageBreak/>
         <w:t>Environment (Non-Functional) Requirements</w:t>
       </w:r>
+      <w:bookmarkEnd w:id="58"/>
       <w:bookmarkEnd w:id="59"/>
-      <w:bookmarkEnd w:id="60"/>
     </w:p>
     <w:p>
       <w:pPr>
@@ -5701,13 +6496,13 @@
         <w:spacing w:before="360" w:after="120"/>
         <w:ind w:left="756" w:hanging="756"/>
       </w:pPr>
-      <w:bookmarkStart w:id="61" w:name="_Toc420964241"/>
-      <w:bookmarkStart w:id="62" w:name="_Toc422751829"/>
+      <w:bookmarkStart w:id="60" w:name="_Toc420964241"/>
+      <w:bookmarkStart w:id="61" w:name="_Toc422848384"/>
       <w:r>
         <w:t>User Interface Requirements</w:t>
       </w:r>
+      <w:bookmarkEnd w:id="60"/>
       <w:bookmarkEnd w:id="61"/>
-      <w:bookmarkEnd w:id="62"/>
     </w:p>
     <w:p>
       <w:pPr>
@@ -5838,13 +6633,13 @@
         <w:spacing w:before="360" w:after="120"/>
         <w:ind w:left="756" w:hanging="756"/>
       </w:pPr>
-      <w:bookmarkStart w:id="63" w:name="_Toc420964242"/>
-      <w:bookmarkStart w:id="64" w:name="_Toc422751830"/>
+      <w:bookmarkStart w:id="62" w:name="_Toc420964242"/>
+      <w:bookmarkStart w:id="63" w:name="_Toc422848385"/>
       <w:r>
         <w:t>Integration/Migration Requirements</w:t>
       </w:r>
+      <w:bookmarkEnd w:id="62"/>
       <w:bookmarkEnd w:id="63"/>
-      <w:bookmarkEnd w:id="64"/>
     </w:p>
     <w:p>
       <w:r>
@@ -5905,13 +6700,13 @@
         <w:spacing w:before="360" w:after="120"/>
         <w:ind w:left="756" w:hanging="756"/>
       </w:pPr>
-      <w:bookmarkStart w:id="65" w:name="_Toc420964243"/>
-      <w:bookmarkStart w:id="66" w:name="_Toc422751831"/>
+      <w:bookmarkStart w:id="64" w:name="_Toc420964243"/>
+      <w:bookmarkStart w:id="65" w:name="_Toc422848386"/>
       <w:r>
         <w:t>Software Requirements</w:t>
       </w:r>
+      <w:bookmarkEnd w:id="64"/>
       <w:bookmarkEnd w:id="65"/>
-      <w:bookmarkEnd w:id="66"/>
     </w:p>
     <w:p>
       <w:pPr>
@@ -5946,13 +6741,13 @@
         <w:spacing w:before="360" w:after="120"/>
         <w:ind w:left="756" w:hanging="756"/>
       </w:pPr>
-      <w:bookmarkStart w:id="67" w:name="_Toc420964244"/>
-      <w:bookmarkStart w:id="68" w:name="_Toc422751832"/>
+      <w:bookmarkStart w:id="66" w:name="_Toc420964244"/>
+      <w:bookmarkStart w:id="67" w:name="_Toc422848387"/>
       <w:r>
         <w:t>Hardware Requirements</w:t>
       </w:r>
+      <w:bookmarkEnd w:id="66"/>
       <w:bookmarkEnd w:id="67"/>
-      <w:bookmarkEnd w:id="68"/>
     </w:p>
     <w:p>
       <w:pPr>
@@ -5968,19 +6763,7 @@
         <w:rPr>
           <w:sz w:val="24"/>
         </w:rPr>
-        <w:t xml:space="preserve">Chrome v43, IE v.11, Firefox v43, </w:t>
-      </w:r>
-      <w:r>
-        <w:rPr>
-          <w:sz w:val="24"/>
-        </w:rPr>
-        <w:t>or</w:t>
-      </w:r>
-      <w:r>
-        <w:rPr>
-          <w:sz w:val="24"/>
-        </w:rPr>
-        <w:t xml:space="preserve"> Safari v8. </w:t>
+        <w:t>Chrome v43, IE v.11, Firefox v43, or Safari v8. </w:t>
       </w:r>
     </w:p>
     <w:p>
@@ -5993,8 +6776,8 @@
         <w:spacing w:before="240" w:after="240"/>
         <w:ind w:left="1760" w:hanging="1760"/>
       </w:pPr>
-      <w:bookmarkStart w:id="69" w:name="_Toc420964245"/>
-      <w:bookmarkStart w:id="70" w:name="_Toc422751833"/>
+      <w:bookmarkStart w:id="68" w:name="_Toc420964245"/>
+      <w:bookmarkStart w:id="69" w:name="_Toc422848388"/>
       <w:r>
         <w:lastRenderedPageBreak/>
         <w:t>Other Non-Functional Requirements</w:t>
@@ -6003,8 +6786,8 @@
       <w:bookmarkEnd w:id="45"/>
       <w:bookmarkEnd w:id="46"/>
       <w:bookmarkEnd w:id="47"/>
+      <w:bookmarkEnd w:id="68"/>
       <w:bookmarkEnd w:id="69"/>
-      <w:bookmarkEnd w:id="70"/>
     </w:p>
     <w:p>
       <w:pPr>
@@ -6033,13 +6816,13 @@
         <w:spacing w:before="360" w:after="120"/>
         <w:ind w:left="756" w:hanging="756"/>
       </w:pPr>
-      <w:bookmarkStart w:id="71" w:name="_Toc420964246"/>
-      <w:bookmarkStart w:id="72" w:name="_Toc422751834"/>
+      <w:bookmarkStart w:id="70" w:name="_Toc420964246"/>
+      <w:bookmarkStart w:id="71" w:name="_Toc422848389"/>
       <w:r>
         <w:t>Business Continuity and Recovery Requirements</w:t>
       </w:r>
+      <w:bookmarkEnd w:id="70"/>
       <w:bookmarkEnd w:id="71"/>
-      <w:bookmarkEnd w:id="72"/>
     </w:p>
     <w:p>
       <w:pPr>
@@ -6062,16 +6845,16 @@
         <w:spacing w:before="360" w:after="120"/>
         <w:ind w:left="756" w:hanging="756"/>
       </w:pPr>
-      <w:bookmarkStart w:id="73" w:name="_Toc420964247"/>
-      <w:bookmarkStart w:id="74" w:name="_Toc91396673"/>
-      <w:bookmarkStart w:id="75" w:name="_Toc95012576"/>
-      <w:bookmarkStart w:id="76" w:name="_Toc95528968"/>
-      <w:bookmarkStart w:id="77" w:name="_Toc422751835"/>
+      <w:bookmarkStart w:id="72" w:name="_Toc420964247"/>
+      <w:bookmarkStart w:id="73" w:name="_Toc91396673"/>
+      <w:bookmarkStart w:id="74" w:name="_Toc95012576"/>
+      <w:bookmarkStart w:id="75" w:name="_Toc95528968"/>
+      <w:bookmarkStart w:id="76" w:name="_Toc422848390"/>
       <w:r>
         <w:t>Performance Requirements</w:t>
       </w:r>
-      <w:bookmarkEnd w:id="73"/>
-      <w:bookmarkEnd w:id="77"/>
+      <w:bookmarkEnd w:id="72"/>
+      <w:bookmarkEnd w:id="76"/>
     </w:p>
     <w:p>
       <w:pPr>
@@ -6086,11 +6869,11 @@
         <w:spacing w:before="240" w:after="120"/>
         <w:ind w:left="770" w:hanging="770"/>
       </w:pPr>
-      <w:bookmarkStart w:id="78" w:name="_Toc422751836"/>
+      <w:bookmarkStart w:id="77" w:name="_Toc422848391"/>
       <w:r>
         <w:t>Speed</w:t>
       </w:r>
-      <w:bookmarkEnd w:id="78"/>
+      <w:bookmarkEnd w:id="77"/>
     </w:p>
     <w:p>
       <w:pPr>
@@ -6113,27 +6896,18 @@
         <w:spacing w:before="240" w:after="120"/>
         <w:ind w:left="770" w:hanging="770"/>
       </w:pPr>
-      <w:bookmarkStart w:id="79" w:name="_Toc422751837"/>
+      <w:bookmarkStart w:id="78" w:name="_Toc422848392"/>
       <w:r>
         <w:t>Capacity</w:t>
       </w:r>
-      <w:bookmarkEnd w:id="79"/>
+      <w:bookmarkEnd w:id="78"/>
     </w:p>
     <w:p>
       <w:pPr>
         <w:pStyle w:val="LevelBody"/>
       </w:pPr>
       <w:r>
-        <w:rPr>
-          <w:highlight w:val="yellow"/>
-        </w:rPr>
-        <w:t>Follows AWS standards</w:t>
-      </w:r>
-      <w:r>
-        <w:rPr>
-          <w:highlight w:val="yellow"/>
-        </w:rPr>
-        <w:t xml:space="preserve"> for</w:t>
+        <w:t xml:space="preserve">At a minimum, the system shall adhere to requirements applicable to an AWS Micro Instance. </w:t>
       </w:r>
     </w:p>
     <w:p>
@@ -6149,11 +6923,11 @@
         <w:spacing w:before="240" w:after="120"/>
         <w:ind w:left="770" w:hanging="770"/>
       </w:pPr>
-      <w:bookmarkStart w:id="80" w:name="_Toc422751838"/>
+      <w:bookmarkStart w:id="79" w:name="_Toc422848393"/>
       <w:r>
         <w:t>Ease of Use</w:t>
       </w:r>
-      <w:bookmarkEnd w:id="80"/>
+      <w:bookmarkEnd w:id="79"/>
     </w:p>
     <w:p>
       <w:pPr>
@@ -6219,13 +6993,13 @@
         <w:spacing w:before="360" w:after="120"/>
         <w:ind w:left="756" w:hanging="756"/>
       </w:pPr>
-      <w:bookmarkStart w:id="81" w:name="_Toc420964248"/>
-      <w:bookmarkStart w:id="82" w:name="_Toc422751839"/>
+      <w:bookmarkStart w:id="80" w:name="_Toc420964248"/>
+      <w:bookmarkStart w:id="81" w:name="_Toc422848394"/>
       <w:r>
         <w:t>Safety Requirements</w:t>
       </w:r>
+      <w:bookmarkEnd w:id="80"/>
       <w:bookmarkEnd w:id="81"/>
-      <w:bookmarkEnd w:id="82"/>
     </w:p>
     <w:p>
       <w:pPr>
@@ -6248,16 +7022,16 @@
         <w:spacing w:before="360" w:after="120"/>
         <w:ind w:left="756" w:hanging="756"/>
       </w:pPr>
-      <w:bookmarkStart w:id="83" w:name="_Toc420964249"/>
-      <w:bookmarkStart w:id="84" w:name="_Toc422751840"/>
+      <w:bookmarkStart w:id="82" w:name="_Toc420964249"/>
+      <w:bookmarkStart w:id="83" w:name="_Toc422848395"/>
+      <w:bookmarkEnd w:id="73"/>
       <w:bookmarkEnd w:id="74"/>
       <w:bookmarkEnd w:id="75"/>
-      <w:bookmarkEnd w:id="76"/>
       <w:r>
         <w:t>Administrative/Backup/Archive Requirements</w:t>
       </w:r>
+      <w:bookmarkEnd w:id="82"/>
       <w:bookmarkEnd w:id="83"/>
-      <w:bookmarkEnd w:id="84"/>
     </w:p>
     <w:p>
       <w:pPr>
@@ -6272,11 +7046,14 @@
         <w:spacing w:before="240" w:after="120"/>
         <w:ind w:left="770" w:hanging="770"/>
       </w:pPr>
-      <w:bookmarkStart w:id="85" w:name="_Toc422751841"/>
+      <w:bookmarkStart w:id="84" w:name="_Toc422848396"/>
       <w:r>
         <w:t>Administrative</w:t>
       </w:r>
-      <w:bookmarkEnd w:id="85"/>
+      <w:r>
+        <w:t>/Monitoring</w:t>
+      </w:r>
+      <w:bookmarkEnd w:id="84"/>
     </w:p>
     <w:p>
       <w:pPr>
@@ -6291,7 +7068,6 @@
         </w:tabs>
         <w:ind w:left="1350" w:hanging="900"/>
       </w:pPr>
-      <w:bookmarkStart w:id="86" w:name="_Toc422751842"/>
       <w:r>
         <w:t xml:space="preserve">The system shall provide system monitoring on CPU usage and alert if exceeds more than 90% on average over 15 </w:t>
       </w:r>
@@ -6402,6 +7178,23 @@
     </w:p>
     <w:p>
       <w:pPr>
+        <w:pStyle w:val="ListParagraph"/>
+        <w:numPr>
+          <w:ilvl w:val="0"/>
+          <w:numId w:val="14"/>
+        </w:numPr>
+        <w:tabs>
+          <w:tab w:val="clear" w:pos="720"/>
+          <w:tab w:val="left" w:pos="1350"/>
+        </w:tabs>
+        <w:ind w:left="1350" w:hanging="900"/>
+      </w:pPr>
+      <w:r>
+        <w:t>The system shall provide an alert should a 404 or 405 error occur.</w:t>
+      </w:r>
+    </w:p>
+    <w:p>
+      <w:pPr>
         <w:pStyle w:val="Heading3"/>
         <w:numPr>
           <w:ilvl w:val="2"/>
@@ -6413,16 +7206,49 @@
         <w:spacing w:before="240" w:after="120"/>
         <w:ind w:left="770" w:hanging="770"/>
       </w:pPr>
-      <w:r>
+      <w:bookmarkStart w:id="85" w:name="_Toc422848397"/>
+      <w:r>
+        <w:lastRenderedPageBreak/>
         <w:t>Backup</w:t>
       </w:r>
+      <w:bookmarkEnd w:id="85"/>
+    </w:p>
+    <w:p>
+      <w:r>
+        <w:t>Follow standards for backup AWS</w:t>
+      </w:r>
+      <w:r>
+        <w:t xml:space="preserve"> micro instance</w:t>
+      </w:r>
+      <w:r>
+        <w:t xml:space="preserve">. </w:t>
+      </w:r>
+    </w:p>
+    <w:p>
+      <w:pPr>
+        <w:pStyle w:val="Heading3"/>
+        <w:numPr>
+          <w:ilvl w:val="2"/>
+          <w:numId w:val="0"/>
+        </w:numPr>
+        <w:tabs>
+          <w:tab w:val="num" w:pos="770"/>
+        </w:tabs>
+        <w:spacing w:before="240" w:after="120"/>
+        <w:ind w:left="770" w:hanging="770"/>
+      </w:pPr>
+      <w:bookmarkStart w:id="86" w:name="_Toc422848398"/>
+      <w:r>
+        <w:t>COOP</w:t>
+      </w:r>
       <w:bookmarkEnd w:id="86"/>
     </w:p>
     <w:p>
       <w:r>
-        <w:t xml:space="preserve">Follow standards for backup AWS. </w:t>
-      </w:r>
-    </w:p>
+        <w:t>No disaster recovery procedures are required.</w:t>
+      </w:r>
+    </w:p>
+    <w:p/>
     <w:p>
       <w:pPr>
         <w:pStyle w:val="Heading2"/>
@@ -6437,9 +7263,8 @@
         <w:ind w:left="756" w:hanging="756"/>
       </w:pPr>
       <w:bookmarkStart w:id="87" w:name="_Toc420964251"/>
-      <w:bookmarkStart w:id="88" w:name="_Toc422751845"/>
-      <w:r>
-        <w:lastRenderedPageBreak/>
+      <w:bookmarkStart w:id="88" w:name="_Toc422848399"/>
+      <w:r>
         <w:t>Training Requirements</w:t>
       </w:r>
       <w:bookmarkEnd w:id="87"/>
@@ -6456,10 +7281,7 @@
         <w:t xml:space="preserve">raining </w:t>
       </w:r>
       <w:r>
-        <w:t xml:space="preserve">shall primarily be self-guided. </w:t>
-      </w:r>
-      <w:r>
-        <w:t xml:space="preserve"> </w:t>
+        <w:t xml:space="preserve">shall primarily be self-guided with light weight instructions in the about. </w:t>
       </w:r>
     </w:p>
     <w:p>
@@ -6476,7 +7298,7 @@
         <w:ind w:left="756" w:hanging="756"/>
       </w:pPr>
       <w:bookmarkStart w:id="89" w:name="_Toc420964252"/>
-      <w:bookmarkStart w:id="90" w:name="_Toc422751846"/>
+      <w:bookmarkStart w:id="90" w:name="_Toc422848400"/>
       <w:r>
         <w:t>Documentation Requirements</w:t>
       </w:r>
@@ -6568,7 +7390,7 @@
         <w:ind w:left="756" w:hanging="756"/>
       </w:pPr>
       <w:bookmarkStart w:id="91" w:name="_Toc420964253"/>
-      <w:bookmarkStart w:id="92" w:name="_Toc422751847"/>
+      <w:bookmarkStart w:id="92" w:name="_Toc422848401"/>
       <w:r>
         <w:t>Security and Privacy Requirements</w:t>
       </w:r>
@@ -6602,7 +7424,7 @@
         <w:spacing w:before="240" w:after="120"/>
         <w:ind w:left="770" w:hanging="770"/>
       </w:pPr>
-      <w:bookmarkStart w:id="93" w:name="_Toc422751848"/>
+      <w:bookmarkStart w:id="93" w:name="_Toc422848402"/>
       <w:r>
         <w:t>Security Requirements</w:t>
       </w:r>
@@ -6668,12 +7490,7 @@
         <w:ind w:left="1440" w:hanging="1080"/>
       </w:pPr>
       <w:r>
-        <w:t>The system shall use 128-bit Secure Sockets Layer (SSL) encryption whenever the user or system passes “secure” informa</w:t>
-      </w:r>
-      <w:bookmarkStart w:id="94" w:name="_GoBack"/>
-      <w:bookmarkEnd w:id="94"/>
-      <w:r>
-        <w:t>tion over the Internet.</w:t>
+        <w:t>The system shall use 128-bit Secure Sockets Layer (SSL) encryption whenever the user or system passes “secure” information over the Internet.</w:t>
       </w:r>
     </w:p>
     <w:sectPr>
@@ -7086,7 +7903,7 @@
         <w:noProof/>
         <w:sz w:val="16"/>
       </w:rPr>
-      <w:t>8</w:t>
+      <w:t>10</w:t>
     </w:r>
     <w:r>
       <w:rPr>
@@ -7145,7 +7962,7 @@
       <mc:AlternateContent>
         <mc:Choice Requires="wps">
           <w:drawing>
-            <wp:anchor distT="0" distB="0" distL="114300" distR="114300" simplePos="0" relativeHeight="251664896" behindDoc="0" locked="0" layoutInCell="1" allowOverlap="1" wp14:anchorId="1AC1038C" wp14:editId="7C8C2819">
+            <wp:anchor distT="0" distB="0" distL="114300" distR="114300" simplePos="0" relativeHeight="251664896" behindDoc="0" locked="0" layoutInCell="1" allowOverlap="1" wp14:anchorId="1AC1038C" wp14:editId="55095E29">
               <wp:simplePos x="0" y="0"/>
               <wp:positionH relativeFrom="column">
                 <wp:posOffset>0</wp:posOffset>
@@ -7222,7 +8039,7 @@
         </mc:Choice>
         <mc:Fallback>
           <w:pict>
-            <v:rect w14:anchorId="77D05A2D" id="Rectangle 3" o:spid="_x0000_s1026" style="position:absolute;margin-left:0;margin-top:63.45pt;width:7in;height:1.45pt;rotation:180;z-index:251664896;visibility:visible;mso-wrap-style:square;mso-width-percent:0;mso-height-percent:0;mso-wrap-distance-left:9pt;mso-wrap-distance-top:0;mso-wrap-distance-right:9pt;mso-wrap-distance-bottom:0;mso-position-horizontal:absolute;mso-position-horizontal-relative:text;mso-position-vertical:absolute;mso-position-vertical-relative:page;mso-width-percent:0;mso-height-percent:0;mso-width-relative:page;mso-height-relative:page;v-text-anchor:top" o:gfxdata="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" fillcolor="#00528c" stroked="f">
+            <v:rect w14:anchorId="6624625C" id="Rectangle 3" o:spid="_x0000_s1026" style="position:absolute;margin-left:0;margin-top:63.45pt;width:7in;height:1.45pt;rotation:180;z-index:251664896;visibility:visible;mso-wrap-style:square;mso-width-percent:0;mso-height-percent:0;mso-wrap-distance-left:9pt;mso-wrap-distance-top:0;mso-wrap-distance-right:9pt;mso-wrap-distance-bottom:0;mso-position-horizontal:absolute;mso-position-horizontal-relative:text;mso-position-vertical:absolute;mso-position-vertical-relative:page;mso-width-percent:0;mso-height-percent:0;mso-width-relative:page;mso-height-relative:page;v-text-anchor:top" o:gfxdata="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" fillcolor="#00528c" stroked="f">
               <v:fill color2="#729fbf" angle="90" focus="100%" type="gradient"/>
               <w10:wrap type="square" anchory="page"/>
             </v:rect>
@@ -7346,6 +8163,81 @@
 </file>
 
 <file path=word/header2.xml><?xml version="1.0" encoding="utf-8"?>
+<w:hdr xmlns:wpc="http://schemas.microsoft.com/office/word/2010/wordprocessingCanvas" xmlns:mc="http://schemas.openxmlformats.org/markup-compatibility/2006" xmlns:o="urn:schemas-microsoft-com:office:office" xmlns:r="http://schemas.openxmlformats.org/officeDocument/2006/relationships" xmlns:m="http://schemas.openxmlformats.org/officeDocument/2006/math" xmlns:v="urn:schemas-microsoft-com:vml" xmlns:wp14="http://schemas.microsoft.com/office/word/2010/wordprocessingDrawing" xmlns:wp="http://schemas.openxmlformats.org/drawingml/2006/wordprocessingDrawing" xmlns:w10="urn:schemas-microsoft-com:office:word" xmlns:w="http://schemas.openxmlformats.org/wordprocessingml/2006/main" xmlns:w14="http://schemas.microsoft.com/office/word/2010/wordml" xmlns:w15="http://schemas.microsoft.com/office/word/2012/wordml" xmlns:wpg="http://schemas.microsoft.com/office/word/2010/wordprocessingGroup" xmlns:wpi="http://schemas.microsoft.com/office/word/2010/wordprocessingInk" xmlns:wne="http://schemas.microsoft.com/office/word/2006/wordml" xmlns:wps="http://schemas.microsoft.com/office/word/2010/wordprocessingShape" mc:Ignorable="w14 w15 wp14">
+  <w:p>
+    <w:pPr>
+      <w:pStyle w:val="Header"/>
+    </w:pPr>
+    <w:r>
+      <w:rPr>
+        <w:b/>
+        <w:noProof/>
+      </w:rPr>
+      <w:drawing>
+        <wp:anchor distT="0" distB="0" distL="114300" distR="114300" simplePos="0" relativeHeight="251690496" behindDoc="0" locked="0" layoutInCell="1" allowOverlap="1" wp14:anchorId="35F2CC5F" wp14:editId="7B9F26C1">
+          <wp:simplePos x="0" y="0"/>
+          <wp:positionH relativeFrom="column">
+            <wp:posOffset>4394200</wp:posOffset>
+          </wp:positionH>
+          <wp:positionV relativeFrom="paragraph">
+            <wp:posOffset>2228850</wp:posOffset>
+          </wp:positionV>
+          <wp:extent cx="1506855" cy="323215"/>
+          <wp:effectExtent l="0" t="0" r="0" b="635"/>
+          <wp:wrapSquare wrapText="bothSides"/>
+          <wp:docPr id="1" name="Picture 1"/>
+          <wp:cNvGraphicFramePr>
+            <a:graphicFrameLocks xmlns:a="http://schemas.openxmlformats.org/drawingml/2006/main" noChangeAspect="1"/>
+          </wp:cNvGraphicFramePr>
+          <a:graphic xmlns:a="http://schemas.openxmlformats.org/drawingml/2006/main">
+            <a:graphicData uri="http://schemas.openxmlformats.org/drawingml/2006/picture">
+              <pic:pic xmlns:pic="http://schemas.openxmlformats.org/drawingml/2006/picture">
+                <pic:nvPicPr>
+                  <pic:cNvPr id="0" name="Picture 1"/>
+                  <pic:cNvPicPr>
+                    <a:picLocks noChangeAspect="1" noChangeArrowheads="1"/>
+                  </pic:cNvPicPr>
+                </pic:nvPicPr>
+                <pic:blipFill>
+                  <a:blip r:embed="rId1">
+                    <a:extLst>
+                      <a:ext uri="{28A0092B-C50C-407E-A947-70E740481C1C}">
+                        <a14:useLocalDpi xmlns:a14="http://schemas.microsoft.com/office/drawing/2010/main" val="0"/>
+                      </a:ext>
+                    </a:extLst>
+                  </a:blip>
+                  <a:srcRect/>
+                  <a:stretch>
+                    <a:fillRect/>
+                  </a:stretch>
+                </pic:blipFill>
+                <pic:spPr bwMode="auto">
+                  <a:xfrm>
+                    <a:off x="0" y="0"/>
+                    <a:ext cx="1506855" cy="323215"/>
+                  </a:xfrm>
+                  <a:prstGeom prst="rect">
+                    <a:avLst/>
+                  </a:prstGeom>
+                  <a:noFill/>
+                </pic:spPr>
+              </pic:pic>
+            </a:graphicData>
+          </a:graphic>
+          <wp14:sizeRelH relativeFrom="page">
+            <wp14:pctWidth>0</wp14:pctWidth>
+          </wp14:sizeRelH>
+          <wp14:sizeRelV relativeFrom="page">
+            <wp14:pctHeight>0</wp14:pctHeight>
+          </wp14:sizeRelV>
+        </wp:anchor>
+      </w:drawing>
+    </w:r>
+  </w:p>
+</w:hdr>
+</file>
+
+<file path=word/header3.xml><?xml version="1.0" encoding="utf-8"?>
 <w:hdr xmlns:wpc="http://schemas.microsoft.com/office/word/2010/wordprocessingCanvas" xmlns:mc="http://schemas.openxmlformats.org/markup-compatibility/2006" xmlns:o="urn:schemas-microsoft-com:office:office" xmlns:r="http://schemas.openxmlformats.org/officeDocument/2006/relationships" xmlns:m="http://schemas.openxmlformats.org/officeDocument/2006/math" xmlns:v="urn:schemas-microsoft-com:vml" xmlns:wp14="http://schemas.microsoft.com/office/word/2010/wordprocessingDrawing" xmlns:wp="http://schemas.openxmlformats.org/drawingml/2006/wordprocessingDrawing" xmlns:w10="urn:schemas-microsoft-com:office:word" xmlns:w="http://schemas.openxmlformats.org/wordprocessingml/2006/main" xmlns:w14="http://schemas.microsoft.com/office/word/2010/wordml" xmlns:w15="http://schemas.microsoft.com/office/word/2012/wordml" xmlns:wpg="http://schemas.microsoft.com/office/word/2010/wordprocessingGroup" xmlns:wpi="http://schemas.microsoft.com/office/word/2010/wordprocessingInk" xmlns:wne="http://schemas.microsoft.com/office/word/2006/wordml" xmlns:wps="http://schemas.microsoft.com/office/word/2010/wordprocessingShape" mc:Ignorable="w14 w15 wp14">
   <w:p>
     <w:pPr>
@@ -12681,7 +13573,7 @@
 </file>
 
 <file path=customXml/itemProps2.xml><?xml version="1.0" encoding="utf-8"?>
-<ds:datastoreItem xmlns:ds="http://schemas.openxmlformats.org/officeDocument/2006/customXml" ds:itemID="{5824E0E9-14EB-4550-BBEE-45E07307CA65}">
+<ds:datastoreItem xmlns:ds="http://schemas.openxmlformats.org/officeDocument/2006/customXml" ds:itemID="{3DC4373E-B38B-4C3F-86AD-224093715446}">
   <ds:schemaRefs>
     <ds:schemaRef ds:uri="http://schemas.openxmlformats.org/officeDocument/2006/bibliography"/>
   </ds:schemaRefs>

</xml_diff>